<commit_message>
att. ex 027 flexbox
</commit_message>
<xml_diff>
--- a/Anotações/Anotações Aulas html-css-Mod-05.docx
+++ b/Anotações/Anotações Aulas html-css-Mod-05.docx
@@ -21,7 +21,23 @@
           <w:sz w:val="28"/>
           <w:szCs w:val="28"/>
         </w:rPr>
-        <w:t>Css Flexible Box Module</w:t>
+        <w:t xml:space="preserve">Css </w:t>
+      </w:r>
+      <w:proofErr w:type="spellStart"/>
+      <w:r>
+        <w:rPr>
+          <w:sz w:val="28"/>
+          <w:szCs w:val="28"/>
+        </w:rPr>
+        <w:t>Flexible</w:t>
+      </w:r>
+      <w:proofErr w:type="spellEnd"/>
+      <w:r>
+        <w:rPr>
+          <w:sz w:val="28"/>
+          <w:szCs w:val="28"/>
+        </w:rPr>
+        <w:t xml:space="preserve"> Box Module</w:t>
       </w:r>
     </w:p>
     <w:p>
@@ -31,9 +47,11 @@
       <w:r>
         <w:t>-</w:t>
       </w:r>
+      <w:proofErr w:type="spellStart"/>
       <w:r>
         <w:t>direction</w:t>
       </w:r>
+      <w:proofErr w:type="spellEnd"/>
       <w:r>
         <w:t>:</w:t>
       </w:r>
@@ -42,12 +60,14 @@
       <w:r>
         <w:t xml:space="preserve">Existem 4 direções do </w:t>
       </w:r>
+      <w:proofErr w:type="spellStart"/>
       <w:r>
         <w:t>f</w:t>
       </w:r>
       <w:r>
         <w:t>lex-direction</w:t>
       </w:r>
+      <w:proofErr w:type="spellEnd"/>
     </w:p>
     <w:p>
       <w:r>
@@ -434,7 +454,39 @@
           <w:sz w:val="28"/>
           <w:szCs w:val="28"/>
         </w:rPr>
-        <w:t>Flex-direction: row;</w:t>
+        <w:t>Flex-</w:t>
+      </w:r>
+      <w:proofErr w:type="spellStart"/>
+      <w:r>
+        <w:rPr>
+          <w:sz w:val="28"/>
+          <w:szCs w:val="28"/>
+        </w:rPr>
+        <w:t>direction</w:t>
+      </w:r>
+      <w:proofErr w:type="spellEnd"/>
+      <w:r>
+        <w:rPr>
+          <w:sz w:val="28"/>
+          <w:szCs w:val="28"/>
+        </w:rPr>
+        <w:t xml:space="preserve">: </w:t>
+      </w:r>
+      <w:proofErr w:type="spellStart"/>
+      <w:r>
+        <w:rPr>
+          <w:sz w:val="28"/>
+          <w:szCs w:val="28"/>
+        </w:rPr>
+        <w:t>row</w:t>
+      </w:r>
+      <w:proofErr w:type="spellEnd"/>
+      <w:r>
+        <w:rPr>
+          <w:sz w:val="28"/>
+          <w:szCs w:val="28"/>
+        </w:rPr>
+        <w:t>;</w:t>
       </w:r>
     </w:p>
     <w:p>
@@ -970,7 +1022,39 @@
           <w:sz w:val="28"/>
           <w:szCs w:val="28"/>
         </w:rPr>
-        <w:t>Flex-direction: row-reverse;</w:t>
+        <w:t>Flex-</w:t>
+      </w:r>
+      <w:proofErr w:type="spellStart"/>
+      <w:r>
+        <w:rPr>
+          <w:sz w:val="28"/>
+          <w:szCs w:val="28"/>
+        </w:rPr>
+        <w:t>direction</w:t>
+      </w:r>
+      <w:proofErr w:type="spellEnd"/>
+      <w:r>
+        <w:rPr>
+          <w:sz w:val="28"/>
+          <w:szCs w:val="28"/>
+        </w:rPr>
+        <w:t xml:space="preserve">: </w:t>
+      </w:r>
+      <w:proofErr w:type="spellStart"/>
+      <w:r>
+        <w:rPr>
+          <w:sz w:val="28"/>
+          <w:szCs w:val="28"/>
+        </w:rPr>
+        <w:t>row</w:t>
+      </w:r>
+      <w:proofErr w:type="spellEnd"/>
+      <w:r>
+        <w:rPr>
+          <w:sz w:val="28"/>
+          <w:szCs w:val="28"/>
+        </w:rPr>
+        <w:t>-reverse;</w:t>
       </w:r>
     </w:p>
     <w:p>
@@ -1662,7 +1746,39 @@
           <w:sz w:val="28"/>
           <w:szCs w:val="28"/>
         </w:rPr>
-        <w:t>Flex-direction: column;</w:t>
+        <w:t>Flex-</w:t>
+      </w:r>
+      <w:proofErr w:type="spellStart"/>
+      <w:r>
+        <w:rPr>
+          <w:sz w:val="28"/>
+          <w:szCs w:val="28"/>
+        </w:rPr>
+        <w:t>direction</w:t>
+      </w:r>
+      <w:proofErr w:type="spellEnd"/>
+      <w:r>
+        <w:rPr>
+          <w:sz w:val="28"/>
+          <w:szCs w:val="28"/>
+        </w:rPr>
+        <w:t xml:space="preserve">: </w:t>
+      </w:r>
+      <w:proofErr w:type="spellStart"/>
+      <w:r>
+        <w:rPr>
+          <w:sz w:val="28"/>
+          <w:szCs w:val="28"/>
+        </w:rPr>
+        <w:t>column</w:t>
+      </w:r>
+      <w:proofErr w:type="spellEnd"/>
+      <w:r>
+        <w:rPr>
+          <w:sz w:val="28"/>
+          <w:szCs w:val="28"/>
+        </w:rPr>
+        <w:t>;</w:t>
       </w:r>
     </w:p>
     <w:p>
@@ -1958,14 +2074,39 @@
           <w:szCs w:val="28"/>
         </w:rPr>
         <w:tab/>
-        <w:t>Flex-direction</w:t>
-      </w:r>
-      <w:r>
-        <w:rPr>
-          <w:sz w:val="28"/>
-          <w:szCs w:val="28"/>
-        </w:rPr>
-        <w:t>: column-reverser;</w:t>
+        <w:t>Flex-</w:t>
+      </w:r>
+      <w:proofErr w:type="spellStart"/>
+      <w:r>
+        <w:rPr>
+          <w:sz w:val="28"/>
+          <w:szCs w:val="28"/>
+        </w:rPr>
+        <w:t>direction</w:t>
+      </w:r>
+      <w:proofErr w:type="spellEnd"/>
+      <w:r>
+        <w:rPr>
+          <w:sz w:val="28"/>
+          <w:szCs w:val="28"/>
+        </w:rPr>
+        <w:t xml:space="preserve">: </w:t>
+      </w:r>
+      <w:proofErr w:type="spellStart"/>
+      <w:r>
+        <w:rPr>
+          <w:sz w:val="28"/>
+          <w:szCs w:val="28"/>
+        </w:rPr>
+        <w:t>column-reverser</w:t>
+      </w:r>
+      <w:proofErr w:type="spellEnd"/>
+      <w:r>
+        <w:rPr>
+          <w:sz w:val="28"/>
+          <w:szCs w:val="28"/>
+        </w:rPr>
+        <w:t>;</w:t>
       </w:r>
     </w:p>
     <w:p>
@@ -1983,14 +2124,45 @@
         <w:lastRenderedPageBreak/>
         <w:t xml:space="preserve">Quando a </w:t>
       </w:r>
-      <w:r>
-        <w:rPr>
-          <w:b/>
-          <w:bCs/>
-          <w:sz w:val="28"/>
-          <w:szCs w:val="28"/>
-        </w:rPr>
-        <w:t>flex-direction: row;</w:t>
+      <w:proofErr w:type="spellStart"/>
+      <w:r>
+        <w:rPr>
+          <w:b/>
+          <w:bCs/>
+          <w:sz w:val="28"/>
+          <w:szCs w:val="28"/>
+        </w:rPr>
+        <w:t>flex-direction</w:t>
+      </w:r>
+      <w:proofErr w:type="spellEnd"/>
+      <w:r>
+        <w:rPr>
+          <w:b/>
+          <w:bCs/>
+          <w:sz w:val="28"/>
+          <w:szCs w:val="28"/>
+        </w:rPr>
+        <w:t xml:space="preserve">: </w:t>
+      </w:r>
+      <w:proofErr w:type="spellStart"/>
+      <w:r>
+        <w:rPr>
+          <w:b/>
+          <w:bCs/>
+          <w:sz w:val="28"/>
+          <w:szCs w:val="28"/>
+        </w:rPr>
+        <w:t>row</w:t>
+      </w:r>
+      <w:proofErr w:type="spellEnd"/>
+      <w:r>
+        <w:rPr>
+          <w:b/>
+          <w:bCs/>
+          <w:sz w:val="28"/>
+          <w:szCs w:val="28"/>
+        </w:rPr>
+        <w:t>;</w:t>
       </w:r>
       <w:r>
         <w:rPr>
@@ -2041,6 +2213,7 @@
         </w:rPr>
         <w:t xml:space="preserve">o </w:t>
       </w:r>
+      <w:proofErr w:type="spellStart"/>
       <w:r>
         <w:rPr>
           <w:b/>
@@ -2050,6 +2223,7 @@
         </w:rPr>
         <w:t>main-axis</w:t>
       </w:r>
+      <w:proofErr w:type="spellEnd"/>
       <w:r>
         <w:rPr>
           <w:sz w:val="28"/>
@@ -2057,6 +2231,7 @@
         </w:rPr>
         <w:t xml:space="preserve"> sempre vai da esquerda para a direita e o </w:t>
       </w:r>
+      <w:proofErr w:type="spellStart"/>
       <w:r>
         <w:rPr>
           <w:b/>
@@ -2066,6 +2241,7 @@
         </w:rPr>
         <w:t>cross-axis</w:t>
       </w:r>
+      <w:proofErr w:type="spellEnd"/>
       <w:r>
         <w:rPr>
           <w:sz w:val="28"/>
@@ -2095,14 +2271,45 @@
         </w:rPr>
         <w:t xml:space="preserve">Porém quando eu colocar o </w:t>
       </w:r>
-      <w:r>
-        <w:rPr>
-          <w:b/>
-          <w:bCs/>
-          <w:sz w:val="28"/>
-          <w:szCs w:val="28"/>
-        </w:rPr>
-        <w:t>flex-direction: row-reverse; ele se inverte</w:t>
+      <w:proofErr w:type="spellStart"/>
+      <w:r>
+        <w:rPr>
+          <w:b/>
+          <w:bCs/>
+          <w:sz w:val="28"/>
+          <w:szCs w:val="28"/>
+        </w:rPr>
+        <w:t>flex-direction</w:t>
+      </w:r>
+      <w:proofErr w:type="spellEnd"/>
+      <w:r>
+        <w:rPr>
+          <w:b/>
+          <w:bCs/>
+          <w:sz w:val="28"/>
+          <w:szCs w:val="28"/>
+        </w:rPr>
+        <w:t xml:space="preserve">: </w:t>
+      </w:r>
+      <w:proofErr w:type="spellStart"/>
+      <w:r>
+        <w:rPr>
+          <w:b/>
+          <w:bCs/>
+          <w:sz w:val="28"/>
+          <w:szCs w:val="28"/>
+        </w:rPr>
+        <w:t>row</w:t>
+      </w:r>
+      <w:proofErr w:type="spellEnd"/>
+      <w:r>
+        <w:rPr>
+          <w:b/>
+          <w:bCs/>
+          <w:sz w:val="28"/>
+          <w:szCs w:val="28"/>
+        </w:rPr>
+        <w:t>-reverse; ele se inverte</w:t>
       </w:r>
       <w:r>
         <w:rPr>
@@ -2127,14 +2334,25 @@
         </w:rPr>
         <w:t xml:space="preserve"> </w:t>
       </w:r>
-      <w:r>
-        <w:rPr>
-          <w:b/>
-          <w:bCs/>
-          <w:sz w:val="28"/>
-          <w:szCs w:val="28"/>
-        </w:rPr>
-        <w:t>main-axis será da direita da esquerda</w:t>
+      <w:proofErr w:type="spellStart"/>
+      <w:r>
+        <w:rPr>
+          <w:b/>
+          <w:bCs/>
+          <w:sz w:val="28"/>
+          <w:szCs w:val="28"/>
+        </w:rPr>
+        <w:t>main-axis</w:t>
+      </w:r>
+      <w:proofErr w:type="spellEnd"/>
+      <w:r>
+        <w:rPr>
+          <w:b/>
+          <w:bCs/>
+          <w:sz w:val="28"/>
+          <w:szCs w:val="28"/>
+        </w:rPr>
+        <w:t xml:space="preserve"> será da direita da esquerda</w:t>
       </w:r>
       <w:r>
         <w:rPr>
@@ -2143,14 +2361,25 @@
         </w:rPr>
         <w:t xml:space="preserve"> o </w:t>
       </w:r>
-      <w:r>
-        <w:rPr>
-          <w:b/>
-          <w:bCs/>
-          <w:sz w:val="28"/>
-          <w:szCs w:val="28"/>
-        </w:rPr>
-        <w:t>cross-axis NÃO TEM INVERSÃO</w:t>
+      <w:proofErr w:type="spellStart"/>
+      <w:r>
+        <w:rPr>
+          <w:b/>
+          <w:bCs/>
+          <w:sz w:val="28"/>
+          <w:szCs w:val="28"/>
+        </w:rPr>
+        <w:t>cross-axis</w:t>
+      </w:r>
+      <w:proofErr w:type="spellEnd"/>
+      <w:r>
+        <w:rPr>
+          <w:b/>
+          <w:bCs/>
+          <w:sz w:val="28"/>
+          <w:szCs w:val="28"/>
+        </w:rPr>
+        <w:t xml:space="preserve"> NÃO TEM INVERSÃO</w:t>
       </w:r>
       <w:r>
         <w:rPr>
@@ -2176,14 +2405,45 @@
         </w:rPr>
         <w:t xml:space="preserve">Para a configuração do </w:t>
       </w:r>
-      <w:r>
-        <w:rPr>
-          <w:b/>
-          <w:bCs/>
-          <w:sz w:val="28"/>
-          <w:szCs w:val="28"/>
-        </w:rPr>
-        <w:t>flex-direction: column;</w:t>
+      <w:proofErr w:type="spellStart"/>
+      <w:r>
+        <w:rPr>
+          <w:b/>
+          <w:bCs/>
+          <w:sz w:val="28"/>
+          <w:szCs w:val="28"/>
+        </w:rPr>
+        <w:t>flex-direction</w:t>
+      </w:r>
+      <w:proofErr w:type="spellEnd"/>
+      <w:r>
+        <w:rPr>
+          <w:b/>
+          <w:bCs/>
+          <w:sz w:val="28"/>
+          <w:szCs w:val="28"/>
+        </w:rPr>
+        <w:t xml:space="preserve">: </w:t>
+      </w:r>
+      <w:proofErr w:type="spellStart"/>
+      <w:r>
+        <w:rPr>
+          <w:b/>
+          <w:bCs/>
+          <w:sz w:val="28"/>
+          <w:szCs w:val="28"/>
+        </w:rPr>
+        <w:t>column</w:t>
+      </w:r>
+      <w:proofErr w:type="spellEnd"/>
+      <w:r>
+        <w:rPr>
+          <w:b/>
+          <w:bCs/>
+          <w:sz w:val="28"/>
+          <w:szCs w:val="28"/>
+        </w:rPr>
+        <w:t>;</w:t>
       </w:r>
       <w:r>
         <w:rPr>
@@ -2199,8 +2459,19 @@
           <w:sz w:val="28"/>
           <w:szCs w:val="28"/>
         </w:rPr>
-        <w:t>o main-axis</w:t>
-      </w:r>
+        <w:t xml:space="preserve">o </w:t>
+      </w:r>
+      <w:proofErr w:type="spellStart"/>
+      <w:r>
+        <w:rPr>
+          <w:b/>
+          <w:bCs/>
+          <w:sz w:val="28"/>
+          <w:szCs w:val="28"/>
+        </w:rPr>
+        <w:t>main-axis</w:t>
+      </w:r>
+      <w:proofErr w:type="spellEnd"/>
       <w:r>
         <w:rPr>
           <w:b/>
@@ -2217,6 +2488,7 @@
         </w:rPr>
         <w:t xml:space="preserve"> e o </w:t>
       </w:r>
+      <w:proofErr w:type="spellStart"/>
       <w:r>
         <w:rPr>
           <w:b/>
@@ -2226,6 +2498,7 @@
         </w:rPr>
         <w:t>cross-axis</w:t>
       </w:r>
+      <w:proofErr w:type="spellEnd"/>
       <w:r>
         <w:rPr>
           <w:b/>
@@ -2261,35 +2534,80 @@
         </w:rPr>
         <w:t xml:space="preserve">o </w:t>
       </w:r>
-      <w:r>
-        <w:rPr>
-          <w:rFonts w:ascii="Courier New" w:hAnsi="Courier New" w:cs="Courier New"/>
-          <w:b/>
-          <w:bCs/>
-          <w:sz w:val="28"/>
-          <w:szCs w:val="28"/>
-        </w:rPr>
-        <w:t>flex-direction: colu</w:t>
-      </w:r>
-      <w:r>
-        <w:rPr>
-          <w:rFonts w:ascii="Courier New" w:hAnsi="Courier New" w:cs="Courier New"/>
-          <w:b/>
-          <w:bCs/>
-          <w:sz w:val="28"/>
-          <w:szCs w:val="28"/>
-        </w:rPr>
-        <w:t>mn-reverse;</w:t>
-      </w:r>
-      <w:r>
-        <w:rPr>
-          <w:b/>
-          <w:bCs/>
-          <w:sz w:val="28"/>
-          <w:szCs w:val="28"/>
-        </w:rPr>
-        <w:t xml:space="preserve"> o main-axis</w:t>
-      </w:r>
+      <w:proofErr w:type="spellStart"/>
+      <w:r>
+        <w:rPr>
+          <w:rFonts w:ascii="Courier New" w:hAnsi="Courier New" w:cs="Courier New"/>
+          <w:b/>
+          <w:bCs/>
+          <w:sz w:val="28"/>
+          <w:szCs w:val="28"/>
+        </w:rPr>
+        <w:t>flex-direction</w:t>
+      </w:r>
+      <w:proofErr w:type="spellEnd"/>
+      <w:r>
+        <w:rPr>
+          <w:rFonts w:ascii="Courier New" w:hAnsi="Courier New" w:cs="Courier New"/>
+          <w:b/>
+          <w:bCs/>
+          <w:sz w:val="28"/>
+          <w:szCs w:val="28"/>
+        </w:rPr>
+        <w:t xml:space="preserve">: </w:t>
+      </w:r>
+      <w:proofErr w:type="spellStart"/>
+      <w:r>
+        <w:rPr>
+          <w:rFonts w:ascii="Courier New" w:hAnsi="Courier New" w:cs="Courier New"/>
+          <w:b/>
+          <w:bCs/>
+          <w:sz w:val="28"/>
+          <w:szCs w:val="28"/>
+        </w:rPr>
+        <w:t>colu</w:t>
+      </w:r>
+      <w:r>
+        <w:rPr>
+          <w:rFonts w:ascii="Courier New" w:hAnsi="Courier New" w:cs="Courier New"/>
+          <w:b/>
+          <w:bCs/>
+          <w:sz w:val="28"/>
+          <w:szCs w:val="28"/>
+        </w:rPr>
+        <w:t>mn</w:t>
+      </w:r>
+      <w:proofErr w:type="spellEnd"/>
+      <w:r>
+        <w:rPr>
+          <w:rFonts w:ascii="Courier New" w:hAnsi="Courier New" w:cs="Courier New"/>
+          <w:b/>
+          <w:bCs/>
+          <w:sz w:val="28"/>
+          <w:szCs w:val="28"/>
+        </w:rPr>
+        <w:t>-reverse;</w:t>
+      </w:r>
+      <w:r>
+        <w:rPr>
+          <w:b/>
+          <w:bCs/>
+          <w:sz w:val="28"/>
+          <w:szCs w:val="28"/>
+        </w:rPr>
+        <w:t xml:space="preserve"> o </w:t>
+      </w:r>
+      <w:proofErr w:type="spellStart"/>
+      <w:r>
+        <w:rPr>
+          <w:b/>
+          <w:bCs/>
+          <w:sz w:val="28"/>
+          <w:szCs w:val="28"/>
+        </w:rPr>
+        <w:t>main-axis</w:t>
+      </w:r>
+      <w:proofErr w:type="spellEnd"/>
       <w:r>
         <w:rPr>
           <w:sz w:val="28"/>
@@ -2313,6 +2631,7 @@
         </w:rPr>
         <w:t xml:space="preserve">, porém de baixo para cima e o </w:t>
       </w:r>
+      <w:proofErr w:type="spellStart"/>
       <w:r>
         <w:rPr>
           <w:b/>
@@ -2322,6 +2641,7 @@
         </w:rPr>
         <w:t>cross-axis</w:t>
       </w:r>
+      <w:proofErr w:type="spellEnd"/>
       <w:r>
         <w:rPr>
           <w:sz w:val="28"/>
@@ -2397,6 +2717,7 @@
         </w:rPr>
         <w:t xml:space="preserve"> </w:t>
       </w:r>
+      <w:proofErr w:type="spellStart"/>
       <w:r>
         <w:rPr>
           <w:rFonts w:ascii="Courier New" w:hAnsi="Courier New" w:cs="Courier New"/>
@@ -2407,6 +2728,7 @@
         </w:rPr>
         <w:t>flex</w:t>
       </w:r>
+      <w:proofErr w:type="spellEnd"/>
       <w:r>
         <w:rPr>
           <w:rFonts w:ascii="Courier New" w:hAnsi="Courier New" w:cs="Courier New"/>
@@ -2424,7 +2746,27 @@
           <w:sz w:val="28"/>
           <w:szCs w:val="28"/>
         </w:rPr>
-        <w:t>: nowarap;</w:t>
+        <w:t xml:space="preserve">: </w:t>
+      </w:r>
+      <w:proofErr w:type="spellStart"/>
+      <w:r>
+        <w:rPr>
+          <w:b/>
+          <w:bCs/>
+          <w:sz w:val="28"/>
+          <w:szCs w:val="28"/>
+        </w:rPr>
+        <w:t>nowarap</w:t>
+      </w:r>
+      <w:proofErr w:type="spellEnd"/>
+      <w:r>
+        <w:rPr>
+          <w:b/>
+          <w:bCs/>
+          <w:sz w:val="28"/>
+          <w:szCs w:val="28"/>
+        </w:rPr>
+        <w:t>;</w:t>
       </w:r>
     </w:p>
     <w:p>
@@ -2446,8 +2788,17 @@
           <w:sz w:val="28"/>
           <w:szCs w:val="28"/>
         </w:rPr>
-        <w:t>o sentido do cross-axis</w:t>
-      </w:r>
+        <w:t xml:space="preserve">o sentido do </w:t>
+      </w:r>
+      <w:proofErr w:type="spellStart"/>
+      <w:r>
+        <w:rPr>
+          <w:sz w:val="28"/>
+          <w:szCs w:val="28"/>
+        </w:rPr>
+        <w:t>cross-axis</w:t>
+      </w:r>
+      <w:proofErr w:type="spellEnd"/>
       <w:r>
         <w:rPr>
           <w:sz w:val="28"/>
@@ -2511,8 +2862,17 @@
           <w:sz w:val="28"/>
           <w:szCs w:val="28"/>
         </w:rPr>
-        <w:t>do cross-axis</w:t>
-      </w:r>
+        <w:t xml:space="preserve">do </w:t>
+      </w:r>
+      <w:proofErr w:type="spellStart"/>
+      <w:r>
+        <w:rPr>
+          <w:sz w:val="28"/>
+          <w:szCs w:val="28"/>
+        </w:rPr>
+        <w:t>cross-axis</w:t>
+      </w:r>
+      <w:proofErr w:type="spellEnd"/>
       <w:r>
         <w:rPr>
           <w:sz w:val="28"/>
@@ -2557,6 +2917,7 @@
         </w:rPr>
         <w:t xml:space="preserve"> &gt; </w:t>
       </w:r>
+      <w:proofErr w:type="spellStart"/>
       <w:r>
         <w:rPr>
           <w:rFonts w:cs="Courier New"/>
@@ -2565,7 +2926,18 @@
           <w:sz w:val="32"/>
           <w:szCs w:val="32"/>
         </w:rPr>
-        <w:t>Justify-content:</w:t>
+        <w:t>Justify-content</w:t>
+      </w:r>
+      <w:proofErr w:type="spellEnd"/>
+      <w:r>
+        <w:rPr>
+          <w:rFonts w:cs="Courier New"/>
+          <w:b/>
+          <w:bCs/>
+          <w:sz w:val="32"/>
+          <w:szCs w:val="32"/>
+        </w:rPr>
+        <w:t>:</w:t>
       </w:r>
     </w:p>
     <w:p>
@@ -2595,7 +2967,23 @@
           <w:sz w:val="28"/>
           <w:szCs w:val="28"/>
         </w:rPr>
-        <w:t>em relação ao main-axis, se você alinha</w:t>
+        <w:t xml:space="preserve">em relação ao </w:t>
+      </w:r>
+      <w:proofErr w:type="spellStart"/>
+      <w:r>
+        <w:rPr>
+          <w:sz w:val="28"/>
+          <w:szCs w:val="28"/>
+        </w:rPr>
+        <w:t>main-axis</w:t>
+      </w:r>
+      <w:proofErr w:type="spellEnd"/>
+      <w:r>
+        <w:rPr>
+          <w:sz w:val="28"/>
+          <w:szCs w:val="28"/>
+        </w:rPr>
+        <w:t>, se você alinha</w:t>
       </w:r>
       <w:r>
         <w:rPr>
@@ -2613,15 +3001,49 @@
         </w:rPr>
         <w:t xml:space="preserve">o </w:t>
       </w:r>
-      <w:r>
-        <w:rPr>
-          <w:rFonts w:ascii="Courier New" w:hAnsi="Courier New" w:cs="Courier New"/>
-          <w:b/>
-          <w:bCs/>
-          <w:sz w:val="28"/>
-          <w:szCs w:val="28"/>
-        </w:rPr>
-        <w:t>flex-flow: column;</w:t>
+      <w:proofErr w:type="spellStart"/>
+      <w:r>
+        <w:rPr>
+          <w:rFonts w:ascii="Courier New" w:hAnsi="Courier New" w:cs="Courier New"/>
+          <w:b/>
+          <w:bCs/>
+          <w:sz w:val="28"/>
+          <w:szCs w:val="28"/>
+        </w:rPr>
+        <w:t>flex-flow</w:t>
+      </w:r>
+      <w:proofErr w:type="spellEnd"/>
+      <w:r>
+        <w:rPr>
+          <w:rFonts w:ascii="Courier New" w:hAnsi="Courier New" w:cs="Courier New"/>
+          <w:b/>
+          <w:bCs/>
+          <w:sz w:val="28"/>
+          <w:szCs w:val="28"/>
+        </w:rPr>
+        <w:t xml:space="preserve">: </w:t>
+      </w:r>
+      <w:proofErr w:type="spellStart"/>
+      <w:r>
+        <w:rPr>
+          <w:rFonts w:ascii="Courier New" w:hAnsi="Courier New" w:cs="Courier New"/>
+          <w:b/>
+          <w:bCs/>
+          <w:sz w:val="28"/>
+          <w:szCs w:val="28"/>
+        </w:rPr>
+        <w:t>column</w:t>
+      </w:r>
+      <w:proofErr w:type="spellEnd"/>
+      <w:r>
+        <w:rPr>
+          <w:rFonts w:ascii="Courier New" w:hAnsi="Courier New" w:cs="Courier New"/>
+          <w:b/>
+          <w:bCs/>
+          <w:sz w:val="28"/>
+          <w:szCs w:val="28"/>
+        </w:rPr>
+        <w:t>;</w:t>
       </w:r>
       <w:r>
         <w:rPr>
@@ -2637,15 +3059,49 @@
       </w:r>
     </w:p>
     <w:p>
-      <w:r>
-        <w:rPr>
-          <w:rFonts w:ascii="Courier New" w:hAnsi="Courier New" w:cs="Courier New"/>
-          <w:b/>
-          <w:bCs/>
-          <w:sz w:val="28"/>
-          <w:szCs w:val="28"/>
-        </w:rPr>
-        <w:t>Justify-contend: flex-start</w:t>
+      <w:proofErr w:type="spellStart"/>
+      <w:r>
+        <w:rPr>
+          <w:rFonts w:ascii="Courier New" w:hAnsi="Courier New" w:cs="Courier New"/>
+          <w:b/>
+          <w:bCs/>
+          <w:sz w:val="28"/>
+          <w:szCs w:val="28"/>
+        </w:rPr>
+        <w:t>Justify-contend</w:t>
+      </w:r>
+      <w:proofErr w:type="spellEnd"/>
+      <w:r>
+        <w:rPr>
+          <w:rFonts w:ascii="Courier New" w:hAnsi="Courier New" w:cs="Courier New"/>
+          <w:b/>
+          <w:bCs/>
+          <w:sz w:val="28"/>
+          <w:szCs w:val="28"/>
+        </w:rPr>
+        <w:t xml:space="preserve">: </w:t>
+      </w:r>
+      <w:proofErr w:type="spellStart"/>
+      <w:r>
+        <w:rPr>
+          <w:rFonts w:ascii="Courier New" w:hAnsi="Courier New" w:cs="Courier New"/>
+          <w:b/>
+          <w:bCs/>
+          <w:sz w:val="28"/>
+          <w:szCs w:val="28"/>
+        </w:rPr>
+        <w:t>flex</w:t>
+      </w:r>
+      <w:proofErr w:type="spellEnd"/>
+      <w:r>
+        <w:rPr>
+          <w:rFonts w:ascii="Courier New" w:hAnsi="Courier New" w:cs="Courier New"/>
+          <w:b/>
+          <w:bCs/>
+          <w:sz w:val="28"/>
+          <w:szCs w:val="28"/>
+        </w:rPr>
+        <w:t>-start</w:t>
       </w:r>
       <w:r>
         <w:rPr>
@@ -2662,12 +3118,21 @@
       <w:r>
         <w:t xml:space="preserve">o conteúdo no </w:t>
       </w:r>
-      <w:r>
-        <w:rPr>
-          <w:b/>
-          <w:bCs/>
-        </w:rPr>
-        <w:t>main-start</w:t>
+      <w:proofErr w:type="spellStart"/>
+      <w:r>
+        <w:rPr>
+          <w:b/>
+          <w:bCs/>
+        </w:rPr>
+        <w:t>main</w:t>
+      </w:r>
+      <w:proofErr w:type="spellEnd"/>
+      <w:r>
+        <w:rPr>
+          <w:b/>
+          <w:bCs/>
+        </w:rPr>
+        <w:t>-start</w:t>
       </w:r>
       <w:r>
         <w:t xml:space="preserve"> </w:t>
@@ -2693,15 +3158,38 @@
           <w:rFonts w:asciiTheme="majorHAnsi" w:hAnsiTheme="majorHAnsi" w:cs="Courier New"/>
         </w:rPr>
       </w:pPr>
-      <w:r>
-        <w:rPr>
-          <w:rFonts w:ascii="Courier New" w:hAnsi="Courier New" w:cs="Courier New"/>
-          <w:b/>
-          <w:bCs/>
-          <w:sz w:val="28"/>
-          <w:szCs w:val="28"/>
-        </w:rPr>
-        <w:t>Justify-contend: flex-</w:t>
+      <w:proofErr w:type="spellStart"/>
+      <w:r>
+        <w:rPr>
+          <w:rFonts w:ascii="Courier New" w:hAnsi="Courier New" w:cs="Courier New"/>
+          <w:b/>
+          <w:bCs/>
+          <w:sz w:val="28"/>
+          <w:szCs w:val="28"/>
+        </w:rPr>
+        <w:t>Justify-contend</w:t>
+      </w:r>
+      <w:proofErr w:type="spellEnd"/>
+      <w:r>
+        <w:rPr>
+          <w:rFonts w:ascii="Courier New" w:hAnsi="Courier New" w:cs="Courier New"/>
+          <w:b/>
+          <w:bCs/>
+          <w:sz w:val="28"/>
+          <w:szCs w:val="28"/>
+        </w:rPr>
+        <w:t xml:space="preserve">: </w:t>
+      </w:r>
+      <w:proofErr w:type="spellStart"/>
+      <w:r>
+        <w:rPr>
+          <w:rFonts w:ascii="Courier New" w:hAnsi="Courier New" w:cs="Courier New"/>
+          <w:b/>
+          <w:bCs/>
+          <w:sz w:val="28"/>
+          <w:szCs w:val="28"/>
+        </w:rPr>
+        <w:t>flex-</w:t>
       </w:r>
       <w:r>
         <w:rPr>
@@ -2713,6 +3201,7 @@
         </w:rPr>
         <w:t>end</w:t>
       </w:r>
+      <w:proofErr w:type="spellEnd"/>
       <w:r>
         <w:rPr>
           <w:rFonts w:ascii="Courier New" w:hAnsi="Courier New" w:cs="Courier New"/>
@@ -2737,6 +3226,7 @@
         </w:rPr>
         <w:t xml:space="preserve">vai condensar o conteúdo no </w:t>
       </w:r>
+      <w:proofErr w:type="spellStart"/>
       <w:r>
         <w:rPr>
           <w:rFonts w:asciiTheme="majorHAnsi" w:hAnsiTheme="majorHAnsi" w:cs="Courier New"/>
@@ -2745,6 +3235,7 @@
         </w:rPr>
         <w:t>main-end</w:t>
       </w:r>
+      <w:proofErr w:type="spellEnd"/>
       <w:r>
         <w:rPr>
           <w:rFonts w:asciiTheme="majorHAnsi" w:hAnsiTheme="majorHAnsi" w:cs="Courier New"/>
@@ -2766,6 +3257,7 @@
           <w:szCs w:val="28"/>
         </w:rPr>
       </w:pPr>
+      <w:proofErr w:type="spellStart"/>
       <w:r>
         <w:rPr>
           <w:rFonts w:ascii="Courier New" w:hAnsi="Courier New" w:cs="Courier New"/>
@@ -2775,7 +3267,18 @@
           <w:szCs w:val="28"/>
         </w:rPr>
         <w:lastRenderedPageBreak/>
-        <w:t>Justify-contend: center</w:t>
+        <w:t>Justify-contend</w:t>
+      </w:r>
+      <w:proofErr w:type="spellEnd"/>
+      <w:r>
+        <w:rPr>
+          <w:rFonts w:ascii="Courier New" w:hAnsi="Courier New" w:cs="Courier New"/>
+          <w:b/>
+          <w:bCs/>
+          <w:sz w:val="28"/>
+          <w:szCs w:val="28"/>
+        </w:rPr>
+        <w:t>: center</w:t>
       </w:r>
       <w:r>
         <w:rPr>
@@ -2795,7 +3298,14 @@
         <w:rPr>
           <w:rFonts w:asciiTheme="majorHAnsi" w:hAnsiTheme="majorHAnsi" w:cs="Courier New"/>
         </w:rPr>
-        <w:t>alinhar no centro do main-</w:t>
+        <w:t xml:space="preserve">alinhar no centro do </w:t>
+      </w:r>
+      <w:proofErr w:type="spellStart"/>
+      <w:r>
+        <w:rPr>
+          <w:rFonts w:asciiTheme="majorHAnsi" w:hAnsiTheme="majorHAnsi" w:cs="Courier New"/>
+        </w:rPr>
+        <w:t>main-</w:t>
       </w:r>
       <w:r>
         <w:rPr>
@@ -2803,6 +3313,7 @@
         </w:rPr>
         <w:t>axis</w:t>
       </w:r>
+      <w:proofErr w:type="spellEnd"/>
       <w:r>
         <w:rPr>
           <w:rFonts w:asciiTheme="majorHAnsi" w:hAnsiTheme="majorHAnsi" w:cs="Courier New"/>
@@ -2825,13 +3336,59 @@
           <w:b/>
           <w:bCs/>
         </w:rPr>
-        <w:t>o do flow que for configurado)</w:t>
-      </w:r>
-      <w:r>
-        <w:rPr>
-          <w:rFonts w:asciiTheme="majorHAnsi" w:hAnsiTheme="majorHAnsi" w:cs="Courier New"/>
-        </w:rPr>
-        <w:t xml:space="preserve"> distribuindo os espaços em branco igualmente entre o main-start e o main-end</w:t>
+        <w:t xml:space="preserve">o do </w:t>
+      </w:r>
+      <w:proofErr w:type="spellStart"/>
+      <w:r>
+        <w:rPr>
+          <w:rFonts w:asciiTheme="majorHAnsi" w:hAnsiTheme="majorHAnsi" w:cs="Courier New"/>
+          <w:b/>
+          <w:bCs/>
+        </w:rPr>
+        <w:t>flow</w:t>
+      </w:r>
+      <w:proofErr w:type="spellEnd"/>
+      <w:r>
+        <w:rPr>
+          <w:rFonts w:asciiTheme="majorHAnsi" w:hAnsiTheme="majorHAnsi" w:cs="Courier New"/>
+          <w:b/>
+          <w:bCs/>
+        </w:rPr>
+        <w:t xml:space="preserve"> que for configurado)</w:t>
+      </w:r>
+      <w:r>
+        <w:rPr>
+          <w:rFonts w:asciiTheme="majorHAnsi" w:hAnsiTheme="majorHAnsi" w:cs="Courier New"/>
+        </w:rPr>
+        <w:t xml:space="preserve"> distribuindo os espaços em branco igualmente entre o </w:t>
+      </w:r>
+      <w:proofErr w:type="spellStart"/>
+      <w:r>
+        <w:rPr>
+          <w:rFonts w:asciiTheme="majorHAnsi" w:hAnsiTheme="majorHAnsi" w:cs="Courier New"/>
+        </w:rPr>
+        <w:t>main</w:t>
+      </w:r>
+      <w:proofErr w:type="spellEnd"/>
+      <w:r>
+        <w:rPr>
+          <w:rFonts w:asciiTheme="majorHAnsi" w:hAnsiTheme="majorHAnsi" w:cs="Courier New"/>
+        </w:rPr>
+        <w:t xml:space="preserve">-start e o </w:t>
+      </w:r>
+      <w:proofErr w:type="spellStart"/>
+      <w:r>
+        <w:rPr>
+          <w:rFonts w:asciiTheme="majorHAnsi" w:hAnsiTheme="majorHAnsi" w:cs="Courier New"/>
+        </w:rPr>
+        <w:t>main</w:t>
+      </w:r>
+      <w:proofErr w:type="spellEnd"/>
+      <w:r>
+        <w:rPr>
+          <w:rFonts w:asciiTheme="majorHAnsi" w:hAnsiTheme="majorHAnsi" w:cs="Courier New"/>
+        </w:rPr>
+        <w:t>-end</w:t>
       </w:r>
       <w:r>
         <w:rPr>
@@ -2857,15 +3414,49 @@
           <w:szCs w:val="28"/>
         </w:rPr>
       </w:pPr>
-      <w:r>
-        <w:rPr>
-          <w:rFonts w:ascii="Courier New" w:hAnsi="Courier New" w:cs="Courier New"/>
-          <w:b/>
-          <w:bCs/>
-          <w:sz w:val="28"/>
-          <w:szCs w:val="28"/>
-        </w:rPr>
-        <w:t>Justify-contend: space-between;</w:t>
+      <w:proofErr w:type="spellStart"/>
+      <w:r>
+        <w:rPr>
+          <w:rFonts w:ascii="Courier New" w:hAnsi="Courier New" w:cs="Courier New"/>
+          <w:b/>
+          <w:bCs/>
+          <w:sz w:val="28"/>
+          <w:szCs w:val="28"/>
+        </w:rPr>
+        <w:t>Justify-contend</w:t>
+      </w:r>
+      <w:proofErr w:type="spellEnd"/>
+      <w:r>
+        <w:rPr>
+          <w:rFonts w:ascii="Courier New" w:hAnsi="Courier New" w:cs="Courier New"/>
+          <w:b/>
+          <w:bCs/>
+          <w:sz w:val="28"/>
+          <w:szCs w:val="28"/>
+        </w:rPr>
+        <w:t xml:space="preserve">: </w:t>
+      </w:r>
+      <w:proofErr w:type="spellStart"/>
+      <w:r>
+        <w:rPr>
+          <w:rFonts w:ascii="Courier New" w:hAnsi="Courier New" w:cs="Courier New"/>
+          <w:b/>
+          <w:bCs/>
+          <w:sz w:val="28"/>
+          <w:szCs w:val="28"/>
+        </w:rPr>
+        <w:t>space-between</w:t>
+      </w:r>
+      <w:proofErr w:type="spellEnd"/>
+      <w:r>
+        <w:rPr>
+          <w:rFonts w:ascii="Courier New" w:hAnsi="Courier New" w:cs="Courier New"/>
+          <w:b/>
+          <w:bCs/>
+          <w:sz w:val="28"/>
+          <w:szCs w:val="28"/>
+        </w:rPr>
+        <w:t>;</w:t>
       </w:r>
       <w:r>
         <w:rPr>
@@ -2891,7 +3482,21 @@
         <w:rPr>
           <w:rFonts w:asciiTheme="majorHAnsi" w:hAnsiTheme="majorHAnsi" w:cs="Courier New"/>
         </w:rPr>
-        <w:t xml:space="preserve"> o 1° item no main-start e o </w:t>
+        <w:t xml:space="preserve"> o 1° item no </w:t>
+      </w:r>
+      <w:proofErr w:type="spellStart"/>
+      <w:r>
+        <w:rPr>
+          <w:rFonts w:asciiTheme="majorHAnsi" w:hAnsiTheme="majorHAnsi" w:cs="Courier New"/>
+        </w:rPr>
+        <w:t>main</w:t>
+      </w:r>
+      <w:proofErr w:type="spellEnd"/>
+      <w:r>
+        <w:rPr>
+          <w:rFonts w:asciiTheme="majorHAnsi" w:hAnsiTheme="majorHAnsi" w:cs="Courier New"/>
+        </w:rPr>
+        <w:t xml:space="preserve">-start e o </w:t>
       </w:r>
       <w:r>
         <w:rPr>
@@ -2903,14 +3508,36 @@
         <w:rPr>
           <w:rFonts w:asciiTheme="majorHAnsi" w:hAnsiTheme="majorHAnsi" w:cs="Courier New"/>
         </w:rPr>
-        <w:t xml:space="preserve"> item no main-end, deixando os demais centralizado</w:t>
-      </w:r>
-      <w:r>
-        <w:rPr>
-          <w:rFonts w:asciiTheme="majorHAnsi" w:hAnsiTheme="majorHAnsi" w:cs="Courier New"/>
-        </w:rPr>
-        <w:t xml:space="preserve"> no main-axis</w:t>
-      </w:r>
+        <w:t xml:space="preserve"> item no </w:t>
+      </w:r>
+      <w:proofErr w:type="spellStart"/>
+      <w:r>
+        <w:rPr>
+          <w:rFonts w:asciiTheme="majorHAnsi" w:hAnsiTheme="majorHAnsi" w:cs="Courier New"/>
+        </w:rPr>
+        <w:t>main-end</w:t>
+      </w:r>
+      <w:proofErr w:type="spellEnd"/>
+      <w:r>
+        <w:rPr>
+          <w:rFonts w:asciiTheme="majorHAnsi" w:hAnsiTheme="majorHAnsi" w:cs="Courier New"/>
+        </w:rPr>
+        <w:t>, deixando os demais centralizado</w:t>
+      </w:r>
+      <w:r>
+        <w:rPr>
+          <w:rFonts w:asciiTheme="majorHAnsi" w:hAnsiTheme="majorHAnsi" w:cs="Courier New"/>
+        </w:rPr>
+        <w:t xml:space="preserve"> no </w:t>
+      </w:r>
+      <w:proofErr w:type="spellStart"/>
+      <w:r>
+        <w:rPr>
+          <w:rFonts w:asciiTheme="majorHAnsi" w:hAnsiTheme="majorHAnsi" w:cs="Courier New"/>
+        </w:rPr>
+        <w:t>main-axis</w:t>
+      </w:r>
+      <w:proofErr w:type="spellEnd"/>
       <w:r>
         <w:rPr>
           <w:rFonts w:asciiTheme="majorHAnsi" w:hAnsiTheme="majorHAnsi" w:cs="Courier New"/>
@@ -2949,14 +3576,45 @@
           <w:bCs/>
         </w:rPr>
       </w:pPr>
-      <w:r>
-        <w:rPr>
-          <w:rFonts w:ascii="Courier New" w:hAnsi="Courier New" w:cs="Courier New"/>
-          <w:b/>
-          <w:sz w:val="28"/>
-          <w:szCs w:val="28"/>
-        </w:rPr>
-        <w:t>Justify-contend: space-evely;</w:t>
+      <w:proofErr w:type="spellStart"/>
+      <w:r>
+        <w:rPr>
+          <w:rFonts w:ascii="Courier New" w:hAnsi="Courier New" w:cs="Courier New"/>
+          <w:b/>
+          <w:sz w:val="28"/>
+          <w:szCs w:val="28"/>
+        </w:rPr>
+        <w:t>Justify-contend</w:t>
+      </w:r>
+      <w:proofErr w:type="spellEnd"/>
+      <w:r>
+        <w:rPr>
+          <w:rFonts w:ascii="Courier New" w:hAnsi="Courier New" w:cs="Courier New"/>
+          <w:b/>
+          <w:sz w:val="28"/>
+          <w:szCs w:val="28"/>
+        </w:rPr>
+        <w:t xml:space="preserve">: </w:t>
+      </w:r>
+      <w:proofErr w:type="spellStart"/>
+      <w:r>
+        <w:rPr>
+          <w:rFonts w:ascii="Courier New" w:hAnsi="Courier New" w:cs="Courier New"/>
+          <w:b/>
+          <w:sz w:val="28"/>
+          <w:szCs w:val="28"/>
+        </w:rPr>
+        <w:t>space-evely</w:t>
+      </w:r>
+      <w:proofErr w:type="spellEnd"/>
+      <w:r>
+        <w:rPr>
+          <w:rFonts w:ascii="Courier New" w:hAnsi="Courier New" w:cs="Courier New"/>
+          <w:b/>
+          <w:sz w:val="28"/>
+          <w:szCs w:val="28"/>
+        </w:rPr>
+        <w:t>;</w:t>
       </w:r>
       <w:r>
         <w:rPr>
@@ -3002,15 +3660,49 @@
           <w:rFonts w:asciiTheme="majorHAnsi" w:hAnsiTheme="majorHAnsi" w:cs="Courier New"/>
         </w:rPr>
       </w:pPr>
-      <w:r>
-        <w:rPr>
-          <w:rFonts w:ascii="Courier New" w:hAnsi="Courier New" w:cs="Courier New"/>
-          <w:b/>
-          <w:bCs/>
-          <w:sz w:val="28"/>
-          <w:szCs w:val="28"/>
-        </w:rPr>
-        <w:t>Justify-contend: space-around;</w:t>
+      <w:proofErr w:type="spellStart"/>
+      <w:r>
+        <w:rPr>
+          <w:rFonts w:ascii="Courier New" w:hAnsi="Courier New" w:cs="Courier New"/>
+          <w:b/>
+          <w:bCs/>
+          <w:sz w:val="28"/>
+          <w:szCs w:val="28"/>
+        </w:rPr>
+        <w:t>Justify-contend</w:t>
+      </w:r>
+      <w:proofErr w:type="spellEnd"/>
+      <w:r>
+        <w:rPr>
+          <w:rFonts w:ascii="Courier New" w:hAnsi="Courier New" w:cs="Courier New"/>
+          <w:b/>
+          <w:bCs/>
+          <w:sz w:val="28"/>
+          <w:szCs w:val="28"/>
+        </w:rPr>
+        <w:t xml:space="preserve">: </w:t>
+      </w:r>
+      <w:proofErr w:type="spellStart"/>
+      <w:r>
+        <w:rPr>
+          <w:rFonts w:ascii="Courier New" w:hAnsi="Courier New" w:cs="Courier New"/>
+          <w:b/>
+          <w:bCs/>
+          <w:sz w:val="28"/>
+          <w:szCs w:val="28"/>
+        </w:rPr>
+        <w:t>space-around</w:t>
+      </w:r>
+      <w:proofErr w:type="spellEnd"/>
+      <w:r>
+        <w:rPr>
+          <w:rFonts w:ascii="Courier New" w:hAnsi="Courier New" w:cs="Courier New"/>
+          <w:b/>
+          <w:bCs/>
+          <w:sz w:val="28"/>
+          <w:szCs w:val="28"/>
+        </w:rPr>
+        <w:t>;</w:t>
       </w:r>
       <w:r>
         <w:rPr>
@@ -3066,6 +3758,7 @@
           <w:szCs w:val="28"/>
         </w:rPr>
       </w:pPr>
+      <w:proofErr w:type="spellStart"/>
       <w:r>
         <w:rPr>
           <w:rFonts w:asciiTheme="majorHAnsi" w:hAnsiTheme="majorHAnsi" w:cs="Courier New"/>
@@ -3076,6 +3769,7 @@
         </w:rPr>
         <w:t>Align-items</w:t>
       </w:r>
+      <w:proofErr w:type="spellEnd"/>
       <w:r>
         <w:rPr>
           <w:rFonts w:asciiTheme="majorHAnsi" w:hAnsiTheme="majorHAnsi" w:cs="Courier New"/>
@@ -3084,360 +3778,10 @@
           <w:sz w:val="32"/>
           <w:szCs w:val="32"/>
         </w:rPr>
-        <w:t>: segue o alinhamento do cross-axis</w:t>
-      </w:r>
-      <w:r>
-        <w:rPr>
-          <w:rFonts w:asciiTheme="majorHAnsi" w:hAnsiTheme="majorHAnsi" w:cs="Courier New"/>
-          <w:b/>
-          <w:bCs/>
-          <w:sz w:val="28"/>
-          <w:szCs w:val="28"/>
-        </w:rPr>
-        <w:t>;</w:t>
-      </w:r>
-    </w:p>
-    <w:p>
-      <w:pPr>
-        <w:spacing w:line="276" w:lineRule="auto"/>
-        <w:rPr>
-          <w:rFonts w:asciiTheme="majorHAnsi" w:hAnsiTheme="majorHAnsi" w:cs="Courier New"/>
-          <w:b/>
-          <w:bCs/>
-        </w:rPr>
-      </w:pPr>
-      <w:r>
-        <w:rPr>
-          <w:rFonts w:asciiTheme="majorHAnsi" w:hAnsiTheme="majorHAnsi" w:cs="Courier New"/>
-          <w:b/>
-          <w:bCs/>
-        </w:rPr>
-        <w:t xml:space="preserve">O </w:t>
-      </w:r>
-      <w:r>
-        <w:rPr>
-          <w:rFonts w:asciiTheme="majorHAnsi" w:hAnsiTheme="majorHAnsi" w:cs="Courier New"/>
-          <w:b/>
-          <w:bCs/>
-        </w:rPr>
-        <w:t>valor padrão É align-items: strech;</w:t>
-      </w:r>
-    </w:p>
-    <w:p>
-      <w:pPr>
-        <w:spacing w:line="276" w:lineRule="auto"/>
-        <w:rPr>
-          <w:rFonts w:asciiTheme="majorHAnsi" w:hAnsiTheme="majorHAnsi" w:cs="Courier New"/>
-        </w:rPr>
-      </w:pPr>
-      <w:r>
-        <w:rPr>
-          <w:rFonts w:ascii="Courier New" w:hAnsi="Courier New" w:cs="Courier New"/>
-          <w:b/>
-          <w:bCs/>
-          <w:sz w:val="28"/>
-          <w:szCs w:val="28"/>
-        </w:rPr>
-        <w:t>Align-items: strech;</w:t>
-      </w:r>
-      <w:r>
-        <w:rPr>
-          <w:rFonts w:asciiTheme="majorHAnsi" w:hAnsiTheme="majorHAnsi" w:cs="Courier New"/>
-          <w:b/>
-          <w:bCs/>
-          <w:sz w:val="28"/>
-          <w:szCs w:val="28"/>
-        </w:rPr>
-        <w:t xml:space="preserve"> </w:t>
-      </w:r>
-      <w:r>
-        <w:rPr>
-          <w:rFonts w:asciiTheme="majorHAnsi" w:hAnsiTheme="majorHAnsi" w:cs="Courier New"/>
-        </w:rPr>
-        <w:t xml:space="preserve">vai </w:t>
-      </w:r>
-      <w:r>
-        <w:rPr>
-          <w:rFonts w:asciiTheme="majorHAnsi" w:hAnsiTheme="majorHAnsi" w:cs="Courier New"/>
-        </w:rPr>
-        <w:t>esticar</w:t>
-      </w:r>
-      <w:r>
-        <w:rPr>
-          <w:rFonts w:asciiTheme="majorHAnsi" w:hAnsiTheme="majorHAnsi" w:cs="Courier New"/>
-        </w:rPr>
-        <w:t xml:space="preserve"> o</w:t>
-      </w:r>
-      <w:r>
-        <w:rPr>
-          <w:rFonts w:asciiTheme="majorHAnsi" w:hAnsiTheme="majorHAnsi" w:cs="Courier New"/>
-        </w:rPr>
-        <w:t xml:space="preserve">s itens </w:t>
-      </w:r>
-      <w:r>
-        <w:rPr>
-          <w:rFonts w:asciiTheme="majorHAnsi" w:hAnsiTheme="majorHAnsi" w:cs="Courier New"/>
-        </w:rPr>
-        <w:t>no</w:t>
-      </w:r>
-      <w:r>
-        <w:rPr>
-          <w:rFonts w:asciiTheme="majorHAnsi" w:hAnsiTheme="majorHAnsi" w:cs="Courier New"/>
-        </w:rPr>
-        <w:t xml:space="preserve"> mesmo tamanho do cross-axi</w:t>
-      </w:r>
-      <w:r>
-        <w:rPr>
-          <w:rFonts w:asciiTheme="majorHAnsi" w:hAnsiTheme="majorHAnsi" w:cs="Courier New"/>
-        </w:rPr>
-        <w:t>s;</w:t>
-      </w:r>
-    </w:p>
-    <w:p>
-      <w:pPr>
-        <w:spacing w:line="276" w:lineRule="auto"/>
-        <w:rPr>
-          <w:rFonts w:asciiTheme="majorHAnsi" w:hAnsiTheme="majorHAnsi" w:cs="Courier New"/>
-          <w:sz w:val="28"/>
-          <w:szCs w:val="28"/>
-        </w:rPr>
-      </w:pPr>
-    </w:p>
-    <w:p>
-      <w:pPr>
-        <w:spacing w:line="276" w:lineRule="auto"/>
-        <w:rPr>
-          <w:rFonts w:asciiTheme="majorHAnsi" w:hAnsiTheme="majorHAnsi" w:cs="Courier New"/>
-        </w:rPr>
-      </w:pPr>
-      <w:r>
-        <w:rPr>
-          <w:rFonts w:ascii="Courier New" w:hAnsi="Courier New" w:cs="Courier New"/>
-          <w:b/>
-          <w:bCs/>
-          <w:sz w:val="28"/>
-          <w:szCs w:val="28"/>
-        </w:rPr>
-        <w:t xml:space="preserve">Align-items: </w:t>
-      </w:r>
-      <w:r>
-        <w:rPr>
-          <w:rFonts w:ascii="Courier New" w:hAnsi="Courier New" w:cs="Courier New"/>
-          <w:b/>
-          <w:bCs/>
-          <w:sz w:val="28"/>
-          <w:szCs w:val="28"/>
-        </w:rPr>
-        <w:t>flex-start</w:t>
-      </w:r>
-      <w:r>
-        <w:rPr>
-          <w:rFonts w:ascii="Courier New" w:hAnsi="Courier New" w:cs="Courier New"/>
-          <w:b/>
-          <w:bCs/>
-          <w:sz w:val="28"/>
-          <w:szCs w:val="28"/>
-        </w:rPr>
-        <w:t>;</w:t>
-      </w:r>
-      <w:r>
-        <w:rPr>
-          <w:rFonts w:asciiTheme="majorHAnsi" w:hAnsiTheme="majorHAnsi" w:cs="Courier New"/>
-          <w:b/>
-          <w:bCs/>
-          <w:sz w:val="28"/>
-          <w:szCs w:val="28"/>
-        </w:rPr>
-        <w:t xml:space="preserve"> </w:t>
-      </w:r>
-      <w:r>
-        <w:rPr>
-          <w:rFonts w:asciiTheme="majorHAnsi" w:hAnsiTheme="majorHAnsi" w:cs="Courier New"/>
-        </w:rPr>
-        <w:t xml:space="preserve">vai </w:t>
-      </w:r>
-      <w:r>
-        <w:rPr>
-          <w:rFonts w:asciiTheme="majorHAnsi" w:hAnsiTheme="majorHAnsi" w:cs="Courier New"/>
-        </w:rPr>
-        <w:t>grudar sempre no cross-axis</w:t>
-      </w:r>
-      <w:r>
-        <w:rPr>
-          <w:rFonts w:asciiTheme="majorHAnsi" w:hAnsiTheme="majorHAnsi" w:cs="Courier New"/>
-        </w:rPr>
-        <w:t>;</w:t>
-      </w:r>
-    </w:p>
-    <w:p>
-      <w:pPr>
-        <w:spacing w:line="276" w:lineRule="auto"/>
-        <w:rPr>
-          <w:rFonts w:asciiTheme="majorHAnsi" w:hAnsiTheme="majorHAnsi" w:cs="Courier New"/>
-          <w:sz w:val="28"/>
-          <w:szCs w:val="28"/>
-        </w:rPr>
-      </w:pPr>
-    </w:p>
-    <w:p>
-      <w:pPr>
-        <w:spacing w:line="276" w:lineRule="auto"/>
-        <w:rPr>
-          <w:rFonts w:ascii="Courier New" w:hAnsi="Courier New" w:cs="Courier New"/>
-        </w:rPr>
-      </w:pPr>
-      <w:r>
-        <w:rPr>
-          <w:rFonts w:ascii="Courier New" w:hAnsi="Courier New" w:cs="Courier New"/>
-          <w:b/>
-          <w:bCs/>
-          <w:sz w:val="28"/>
-          <w:szCs w:val="28"/>
-        </w:rPr>
-        <w:t xml:space="preserve">Align-items: </w:t>
-      </w:r>
-      <w:r>
-        <w:rPr>
-          <w:rFonts w:ascii="Courier New" w:hAnsi="Courier New" w:cs="Courier New"/>
-          <w:b/>
-          <w:bCs/>
-          <w:sz w:val="28"/>
-          <w:szCs w:val="28"/>
-        </w:rPr>
-        <w:t>flex-end</w:t>
-      </w:r>
-      <w:r>
-        <w:rPr>
-          <w:rFonts w:ascii="Courier New" w:hAnsi="Courier New" w:cs="Courier New"/>
-          <w:b/>
-          <w:bCs/>
-          <w:sz w:val="28"/>
-          <w:szCs w:val="28"/>
-        </w:rPr>
-        <w:t>;</w:t>
-      </w:r>
-      <w:r>
-        <w:rPr>
-          <w:rFonts w:ascii="Courier New" w:hAnsi="Courier New" w:cs="Courier New"/>
-          <w:b/>
-          <w:bCs/>
-          <w:sz w:val="28"/>
-          <w:szCs w:val="28"/>
-        </w:rPr>
-        <w:t xml:space="preserve"> </w:t>
-      </w:r>
-      <w:r>
-        <w:rPr>
-          <w:rFonts w:ascii="Courier New" w:hAnsi="Courier New" w:cs="Courier New"/>
-        </w:rPr>
-        <w:t>vai grudar sempre no final do cross-axis</w:t>
-      </w:r>
-      <w:r>
-        <w:rPr>
-          <w:rFonts w:ascii="Courier New" w:hAnsi="Courier New" w:cs="Courier New"/>
-        </w:rPr>
-        <w:t>;</w:t>
-      </w:r>
-    </w:p>
-    <w:p>
-      <w:pPr>
-        <w:spacing w:line="276" w:lineRule="auto"/>
-        <w:rPr>
-          <w:rFonts w:ascii="Courier New" w:hAnsi="Courier New" w:cs="Courier New"/>
-          <w:sz w:val="28"/>
-          <w:szCs w:val="28"/>
-        </w:rPr>
-      </w:pPr>
-    </w:p>
-    <w:p>
-      <w:pPr>
-        <w:spacing w:line="276" w:lineRule="auto"/>
-        <w:rPr>
-          <w:rFonts w:ascii="Courier New" w:hAnsi="Courier New" w:cs="Courier New"/>
-        </w:rPr>
-      </w:pPr>
-      <w:r>
-        <w:rPr>
-          <w:rFonts w:ascii="Courier New" w:hAnsi="Courier New" w:cs="Courier New"/>
-          <w:b/>
-          <w:bCs/>
-          <w:sz w:val="28"/>
-          <w:szCs w:val="28"/>
-        </w:rPr>
-        <w:t xml:space="preserve">Align-items: </w:t>
-      </w:r>
-      <w:r>
-        <w:rPr>
-          <w:rFonts w:ascii="Courier New" w:hAnsi="Courier New" w:cs="Courier New"/>
-          <w:b/>
-          <w:bCs/>
-          <w:sz w:val="28"/>
-          <w:szCs w:val="28"/>
-        </w:rPr>
-        <w:t>flex-</w:t>
-      </w:r>
-      <w:r>
-        <w:rPr>
-          <w:rFonts w:ascii="Courier New" w:hAnsi="Courier New" w:cs="Courier New"/>
-          <w:b/>
-          <w:bCs/>
-          <w:sz w:val="28"/>
-          <w:szCs w:val="28"/>
-        </w:rPr>
-        <w:t>center</w:t>
-      </w:r>
-      <w:r>
-        <w:rPr>
-          <w:rFonts w:ascii="Courier New" w:hAnsi="Courier New" w:cs="Courier New"/>
-          <w:b/>
-          <w:bCs/>
-          <w:sz w:val="28"/>
-          <w:szCs w:val="28"/>
-        </w:rPr>
-        <w:t>;</w:t>
-      </w:r>
-      <w:r>
-        <w:rPr>
-          <w:rFonts w:ascii="Courier New" w:hAnsi="Courier New" w:cs="Courier New"/>
-          <w:b/>
-          <w:bCs/>
-          <w:sz w:val="28"/>
-          <w:szCs w:val="28"/>
-        </w:rPr>
-        <w:t xml:space="preserve"> </w:t>
-      </w:r>
-      <w:r>
-        <w:rPr>
-          <w:rFonts w:ascii="Courier New" w:hAnsi="Courier New" w:cs="Courier New"/>
-        </w:rPr>
-        <w:t>vai grudar sempre no centro do cross-axis</w:t>
-      </w:r>
-      <w:r>
-        <w:rPr>
-          <w:rFonts w:ascii="Courier New" w:hAnsi="Courier New" w:cs="Courier New"/>
-        </w:rPr>
-        <w:t>.</w:t>
-      </w:r>
-    </w:p>
-    <w:p>
-      <w:pPr>
-        <w:spacing w:line="276" w:lineRule="auto"/>
-        <w:rPr>
-          <w:rFonts w:ascii="Courier New" w:hAnsi="Courier New" w:cs="Courier New"/>
-        </w:rPr>
-      </w:pPr>
-    </w:p>
-    <w:p>
-      <w:pPr>
-        <w:spacing w:line="276" w:lineRule="auto"/>
-        <w:rPr>
-          <w:rFonts w:asciiTheme="majorHAnsi" w:hAnsiTheme="majorHAnsi" w:cs="Courier New"/>
-        </w:rPr>
-      </w:pPr>
-    </w:p>
-    <w:p>
-      <w:pPr>
-        <w:jc w:val="center"/>
+        <w:t xml:space="preserve">: segue o alinhamento do </w:t>
+      </w:r>
+      <w:proofErr w:type="spellStart"/>
+      <w:r>
         <w:rPr>
           <w:rFonts w:asciiTheme="majorHAnsi" w:hAnsiTheme="majorHAnsi" w:cs="Courier New"/>
           <w:b/>
@@ -3445,8 +3789,549 @@
           <w:sz w:val="32"/>
           <w:szCs w:val="32"/>
         </w:rPr>
-      </w:pPr>
-      <w:r>
+        <w:t>cross-axis</w:t>
+      </w:r>
+      <w:proofErr w:type="spellEnd"/>
+      <w:r>
+        <w:rPr>
+          <w:rFonts w:asciiTheme="majorHAnsi" w:hAnsiTheme="majorHAnsi" w:cs="Courier New"/>
+          <w:b/>
+          <w:bCs/>
+          <w:sz w:val="28"/>
+          <w:szCs w:val="28"/>
+        </w:rPr>
+        <w:t>;</w:t>
+      </w:r>
+    </w:p>
+    <w:p>
+      <w:pPr>
+        <w:spacing w:line="276" w:lineRule="auto"/>
+        <w:rPr>
+          <w:rFonts w:asciiTheme="majorHAnsi" w:hAnsiTheme="majorHAnsi" w:cs="Courier New"/>
+          <w:b/>
+          <w:bCs/>
+        </w:rPr>
+      </w:pPr>
+      <w:r>
+        <w:rPr>
+          <w:rFonts w:asciiTheme="majorHAnsi" w:hAnsiTheme="majorHAnsi" w:cs="Courier New"/>
+          <w:b/>
+          <w:bCs/>
+        </w:rPr>
+        <w:t xml:space="preserve">O </w:t>
+      </w:r>
+      <w:r>
+        <w:rPr>
+          <w:rFonts w:asciiTheme="majorHAnsi" w:hAnsiTheme="majorHAnsi" w:cs="Courier New"/>
+          <w:b/>
+          <w:bCs/>
+        </w:rPr>
+        <w:t xml:space="preserve">valor </w:t>
+      </w:r>
+      <w:proofErr w:type="gramStart"/>
+      <w:r>
+        <w:rPr>
+          <w:rFonts w:asciiTheme="majorHAnsi" w:hAnsiTheme="majorHAnsi" w:cs="Courier New"/>
+          <w:b/>
+          <w:bCs/>
+        </w:rPr>
+        <w:t>padrão É</w:t>
+      </w:r>
+      <w:proofErr w:type="gramEnd"/>
+      <w:r>
+        <w:rPr>
+          <w:rFonts w:asciiTheme="majorHAnsi" w:hAnsiTheme="majorHAnsi" w:cs="Courier New"/>
+          <w:b/>
+          <w:bCs/>
+        </w:rPr>
+        <w:t xml:space="preserve"> </w:t>
+      </w:r>
+      <w:proofErr w:type="spellStart"/>
+      <w:r>
+        <w:rPr>
+          <w:rFonts w:asciiTheme="majorHAnsi" w:hAnsiTheme="majorHAnsi" w:cs="Courier New"/>
+          <w:b/>
+          <w:bCs/>
+        </w:rPr>
+        <w:t>align-items</w:t>
+      </w:r>
+      <w:proofErr w:type="spellEnd"/>
+      <w:r>
+        <w:rPr>
+          <w:rFonts w:asciiTheme="majorHAnsi" w:hAnsiTheme="majorHAnsi" w:cs="Courier New"/>
+          <w:b/>
+          <w:bCs/>
+        </w:rPr>
+        <w:t xml:space="preserve">: </w:t>
+      </w:r>
+      <w:proofErr w:type="spellStart"/>
+      <w:r>
+        <w:rPr>
+          <w:rFonts w:asciiTheme="majorHAnsi" w:hAnsiTheme="majorHAnsi" w:cs="Courier New"/>
+          <w:b/>
+          <w:bCs/>
+        </w:rPr>
+        <w:t>strech</w:t>
+      </w:r>
+      <w:proofErr w:type="spellEnd"/>
+      <w:r>
+        <w:rPr>
+          <w:rFonts w:asciiTheme="majorHAnsi" w:hAnsiTheme="majorHAnsi" w:cs="Courier New"/>
+          <w:b/>
+          <w:bCs/>
+        </w:rPr>
+        <w:t>;</w:t>
+      </w:r>
+    </w:p>
+    <w:p>
+      <w:pPr>
+        <w:spacing w:line="276" w:lineRule="auto"/>
+        <w:rPr>
+          <w:rFonts w:asciiTheme="majorHAnsi" w:hAnsiTheme="majorHAnsi" w:cs="Courier New"/>
+        </w:rPr>
+      </w:pPr>
+      <w:proofErr w:type="spellStart"/>
+      <w:r>
+        <w:rPr>
+          <w:rFonts w:ascii="Courier New" w:hAnsi="Courier New" w:cs="Courier New"/>
+          <w:b/>
+          <w:bCs/>
+          <w:sz w:val="28"/>
+          <w:szCs w:val="28"/>
+        </w:rPr>
+        <w:t>Align-items</w:t>
+      </w:r>
+      <w:proofErr w:type="spellEnd"/>
+      <w:r>
+        <w:rPr>
+          <w:rFonts w:ascii="Courier New" w:hAnsi="Courier New" w:cs="Courier New"/>
+          <w:b/>
+          <w:bCs/>
+          <w:sz w:val="28"/>
+          <w:szCs w:val="28"/>
+        </w:rPr>
+        <w:t xml:space="preserve">: </w:t>
+      </w:r>
+      <w:proofErr w:type="spellStart"/>
+      <w:r>
+        <w:rPr>
+          <w:rFonts w:ascii="Courier New" w:hAnsi="Courier New" w:cs="Courier New"/>
+          <w:b/>
+          <w:bCs/>
+          <w:sz w:val="28"/>
+          <w:szCs w:val="28"/>
+        </w:rPr>
+        <w:t>strech</w:t>
+      </w:r>
+      <w:proofErr w:type="spellEnd"/>
+      <w:r>
+        <w:rPr>
+          <w:rFonts w:ascii="Courier New" w:hAnsi="Courier New" w:cs="Courier New"/>
+          <w:b/>
+          <w:bCs/>
+          <w:sz w:val="28"/>
+          <w:szCs w:val="28"/>
+        </w:rPr>
+        <w:t>;</w:t>
+      </w:r>
+      <w:r>
+        <w:rPr>
+          <w:rFonts w:asciiTheme="majorHAnsi" w:hAnsiTheme="majorHAnsi" w:cs="Courier New"/>
+          <w:b/>
+          <w:bCs/>
+          <w:sz w:val="28"/>
+          <w:szCs w:val="28"/>
+        </w:rPr>
+        <w:t xml:space="preserve"> </w:t>
+      </w:r>
+      <w:r>
+        <w:rPr>
+          <w:rFonts w:asciiTheme="majorHAnsi" w:hAnsiTheme="majorHAnsi" w:cs="Courier New"/>
+        </w:rPr>
+        <w:t xml:space="preserve">vai </w:t>
+      </w:r>
+      <w:r>
+        <w:rPr>
+          <w:rFonts w:asciiTheme="majorHAnsi" w:hAnsiTheme="majorHAnsi" w:cs="Courier New"/>
+        </w:rPr>
+        <w:t>esticar</w:t>
+      </w:r>
+      <w:r>
+        <w:rPr>
+          <w:rFonts w:asciiTheme="majorHAnsi" w:hAnsiTheme="majorHAnsi" w:cs="Courier New"/>
+        </w:rPr>
+        <w:t xml:space="preserve"> o</w:t>
+      </w:r>
+      <w:r>
+        <w:rPr>
+          <w:rFonts w:asciiTheme="majorHAnsi" w:hAnsiTheme="majorHAnsi" w:cs="Courier New"/>
+        </w:rPr>
+        <w:t xml:space="preserve">s itens </w:t>
+      </w:r>
+      <w:r>
+        <w:rPr>
+          <w:rFonts w:asciiTheme="majorHAnsi" w:hAnsiTheme="majorHAnsi" w:cs="Courier New"/>
+        </w:rPr>
+        <w:t>no</w:t>
+      </w:r>
+      <w:r>
+        <w:rPr>
+          <w:rFonts w:asciiTheme="majorHAnsi" w:hAnsiTheme="majorHAnsi" w:cs="Courier New"/>
+        </w:rPr>
+        <w:t xml:space="preserve"> mesmo tamanho do </w:t>
+      </w:r>
+      <w:proofErr w:type="spellStart"/>
+      <w:r>
+        <w:rPr>
+          <w:rFonts w:asciiTheme="majorHAnsi" w:hAnsiTheme="majorHAnsi" w:cs="Courier New"/>
+        </w:rPr>
+        <w:t>cross-axi</w:t>
+      </w:r>
+      <w:r>
+        <w:rPr>
+          <w:rFonts w:asciiTheme="majorHAnsi" w:hAnsiTheme="majorHAnsi" w:cs="Courier New"/>
+        </w:rPr>
+        <w:t>s</w:t>
+      </w:r>
+      <w:proofErr w:type="spellEnd"/>
+      <w:r>
+        <w:rPr>
+          <w:rFonts w:asciiTheme="majorHAnsi" w:hAnsiTheme="majorHAnsi" w:cs="Courier New"/>
+        </w:rPr>
+        <w:t>;</w:t>
+      </w:r>
+    </w:p>
+    <w:p>
+      <w:pPr>
+        <w:spacing w:line="276" w:lineRule="auto"/>
+        <w:rPr>
+          <w:rFonts w:asciiTheme="majorHAnsi" w:hAnsiTheme="majorHAnsi" w:cs="Courier New"/>
+          <w:sz w:val="28"/>
+          <w:szCs w:val="28"/>
+        </w:rPr>
+      </w:pPr>
+    </w:p>
+    <w:p>
+      <w:pPr>
+        <w:spacing w:line="276" w:lineRule="auto"/>
+        <w:rPr>
+          <w:rFonts w:asciiTheme="majorHAnsi" w:hAnsiTheme="majorHAnsi" w:cs="Courier New"/>
+        </w:rPr>
+      </w:pPr>
+      <w:proofErr w:type="spellStart"/>
+      <w:r>
+        <w:rPr>
+          <w:rFonts w:ascii="Courier New" w:hAnsi="Courier New" w:cs="Courier New"/>
+          <w:b/>
+          <w:bCs/>
+          <w:sz w:val="28"/>
+          <w:szCs w:val="28"/>
+        </w:rPr>
+        <w:t>Align-items</w:t>
+      </w:r>
+      <w:proofErr w:type="spellEnd"/>
+      <w:r>
+        <w:rPr>
+          <w:rFonts w:ascii="Courier New" w:hAnsi="Courier New" w:cs="Courier New"/>
+          <w:b/>
+          <w:bCs/>
+          <w:sz w:val="28"/>
+          <w:szCs w:val="28"/>
+        </w:rPr>
+        <w:t xml:space="preserve">: </w:t>
+      </w:r>
+      <w:proofErr w:type="spellStart"/>
+      <w:r>
+        <w:rPr>
+          <w:rFonts w:ascii="Courier New" w:hAnsi="Courier New" w:cs="Courier New"/>
+          <w:b/>
+          <w:bCs/>
+          <w:sz w:val="28"/>
+          <w:szCs w:val="28"/>
+        </w:rPr>
+        <w:t>flex</w:t>
+      </w:r>
+      <w:proofErr w:type="spellEnd"/>
+      <w:r>
+        <w:rPr>
+          <w:rFonts w:ascii="Courier New" w:hAnsi="Courier New" w:cs="Courier New"/>
+          <w:b/>
+          <w:bCs/>
+          <w:sz w:val="28"/>
+          <w:szCs w:val="28"/>
+        </w:rPr>
+        <w:t>-start</w:t>
+      </w:r>
+      <w:r>
+        <w:rPr>
+          <w:rFonts w:ascii="Courier New" w:hAnsi="Courier New" w:cs="Courier New"/>
+          <w:b/>
+          <w:bCs/>
+          <w:sz w:val="28"/>
+          <w:szCs w:val="28"/>
+        </w:rPr>
+        <w:t>;</w:t>
+      </w:r>
+      <w:r>
+        <w:rPr>
+          <w:rFonts w:asciiTheme="majorHAnsi" w:hAnsiTheme="majorHAnsi" w:cs="Courier New"/>
+          <w:b/>
+          <w:bCs/>
+          <w:sz w:val="28"/>
+          <w:szCs w:val="28"/>
+        </w:rPr>
+        <w:t xml:space="preserve"> </w:t>
+      </w:r>
+      <w:r>
+        <w:rPr>
+          <w:rFonts w:asciiTheme="majorHAnsi" w:hAnsiTheme="majorHAnsi" w:cs="Courier New"/>
+        </w:rPr>
+        <w:t xml:space="preserve">vai </w:t>
+      </w:r>
+      <w:r>
+        <w:rPr>
+          <w:rFonts w:asciiTheme="majorHAnsi" w:hAnsiTheme="majorHAnsi" w:cs="Courier New"/>
+        </w:rPr>
+        <w:t xml:space="preserve">grudar sempre no </w:t>
+      </w:r>
+      <w:proofErr w:type="spellStart"/>
+      <w:r>
+        <w:rPr>
+          <w:rFonts w:asciiTheme="majorHAnsi" w:hAnsiTheme="majorHAnsi" w:cs="Courier New"/>
+        </w:rPr>
+        <w:t>cross-axis</w:t>
+      </w:r>
+      <w:proofErr w:type="spellEnd"/>
+      <w:r>
+        <w:rPr>
+          <w:rFonts w:asciiTheme="majorHAnsi" w:hAnsiTheme="majorHAnsi" w:cs="Courier New"/>
+        </w:rPr>
+        <w:t>;</w:t>
+      </w:r>
+    </w:p>
+    <w:p>
+      <w:pPr>
+        <w:spacing w:line="276" w:lineRule="auto"/>
+        <w:rPr>
+          <w:rFonts w:asciiTheme="majorHAnsi" w:hAnsiTheme="majorHAnsi" w:cs="Courier New"/>
+          <w:sz w:val="28"/>
+          <w:szCs w:val="28"/>
+        </w:rPr>
+      </w:pPr>
+    </w:p>
+    <w:p>
+      <w:pPr>
+        <w:spacing w:line="276" w:lineRule="auto"/>
+        <w:rPr>
+          <w:rFonts w:ascii="Courier New" w:hAnsi="Courier New" w:cs="Courier New"/>
+        </w:rPr>
+      </w:pPr>
+      <w:proofErr w:type="spellStart"/>
+      <w:r>
+        <w:rPr>
+          <w:rFonts w:ascii="Courier New" w:hAnsi="Courier New" w:cs="Courier New"/>
+          <w:b/>
+          <w:bCs/>
+          <w:sz w:val="28"/>
+          <w:szCs w:val="28"/>
+        </w:rPr>
+        <w:t>Align-items</w:t>
+      </w:r>
+      <w:proofErr w:type="spellEnd"/>
+      <w:r>
+        <w:rPr>
+          <w:rFonts w:ascii="Courier New" w:hAnsi="Courier New" w:cs="Courier New"/>
+          <w:b/>
+          <w:bCs/>
+          <w:sz w:val="28"/>
+          <w:szCs w:val="28"/>
+        </w:rPr>
+        <w:t xml:space="preserve">: </w:t>
+      </w:r>
+      <w:proofErr w:type="spellStart"/>
+      <w:r>
+        <w:rPr>
+          <w:rFonts w:ascii="Courier New" w:hAnsi="Courier New" w:cs="Courier New"/>
+          <w:b/>
+          <w:bCs/>
+          <w:sz w:val="28"/>
+          <w:szCs w:val="28"/>
+        </w:rPr>
+        <w:t>flex-end</w:t>
+      </w:r>
+      <w:proofErr w:type="spellEnd"/>
+      <w:r>
+        <w:rPr>
+          <w:rFonts w:ascii="Courier New" w:hAnsi="Courier New" w:cs="Courier New"/>
+          <w:b/>
+          <w:bCs/>
+          <w:sz w:val="28"/>
+          <w:szCs w:val="28"/>
+        </w:rPr>
+        <w:t>;</w:t>
+      </w:r>
+      <w:r>
+        <w:rPr>
+          <w:rFonts w:ascii="Courier New" w:hAnsi="Courier New" w:cs="Courier New"/>
+          <w:b/>
+          <w:bCs/>
+          <w:sz w:val="28"/>
+          <w:szCs w:val="28"/>
+        </w:rPr>
+        <w:t xml:space="preserve"> </w:t>
+      </w:r>
+      <w:r>
+        <w:rPr>
+          <w:rFonts w:ascii="Courier New" w:hAnsi="Courier New" w:cs="Courier New"/>
+        </w:rPr>
+        <w:t xml:space="preserve">vai grudar sempre no final do </w:t>
+      </w:r>
+      <w:proofErr w:type="spellStart"/>
+      <w:r>
+        <w:rPr>
+          <w:rFonts w:ascii="Courier New" w:hAnsi="Courier New" w:cs="Courier New"/>
+        </w:rPr>
+        <w:t>cross-axis</w:t>
+      </w:r>
+      <w:proofErr w:type="spellEnd"/>
+      <w:r>
+        <w:rPr>
+          <w:rFonts w:ascii="Courier New" w:hAnsi="Courier New" w:cs="Courier New"/>
+        </w:rPr>
+        <w:t>;</w:t>
+      </w:r>
+    </w:p>
+    <w:p>
+      <w:pPr>
+        <w:spacing w:line="276" w:lineRule="auto"/>
+        <w:rPr>
+          <w:rFonts w:ascii="Courier New" w:hAnsi="Courier New" w:cs="Courier New"/>
+          <w:sz w:val="28"/>
+          <w:szCs w:val="28"/>
+        </w:rPr>
+      </w:pPr>
+    </w:p>
+    <w:p>
+      <w:pPr>
+        <w:spacing w:line="276" w:lineRule="auto"/>
+        <w:rPr>
+          <w:rFonts w:ascii="Courier New" w:hAnsi="Courier New" w:cs="Courier New"/>
+        </w:rPr>
+      </w:pPr>
+      <w:proofErr w:type="spellStart"/>
+      <w:r>
+        <w:rPr>
+          <w:rFonts w:ascii="Courier New" w:hAnsi="Courier New" w:cs="Courier New"/>
+          <w:b/>
+          <w:bCs/>
+          <w:sz w:val="28"/>
+          <w:szCs w:val="28"/>
+        </w:rPr>
+        <w:t>Align-items</w:t>
+      </w:r>
+      <w:proofErr w:type="spellEnd"/>
+      <w:r>
+        <w:rPr>
+          <w:rFonts w:ascii="Courier New" w:hAnsi="Courier New" w:cs="Courier New"/>
+          <w:b/>
+          <w:bCs/>
+          <w:sz w:val="28"/>
+          <w:szCs w:val="28"/>
+        </w:rPr>
+        <w:t xml:space="preserve">: </w:t>
+      </w:r>
+      <w:proofErr w:type="spellStart"/>
+      <w:r>
+        <w:rPr>
+          <w:rFonts w:ascii="Courier New" w:hAnsi="Courier New" w:cs="Courier New"/>
+          <w:b/>
+          <w:bCs/>
+          <w:sz w:val="28"/>
+          <w:szCs w:val="28"/>
+        </w:rPr>
+        <w:t>flex</w:t>
+      </w:r>
+      <w:proofErr w:type="spellEnd"/>
+      <w:r>
+        <w:rPr>
+          <w:rFonts w:ascii="Courier New" w:hAnsi="Courier New" w:cs="Courier New"/>
+          <w:b/>
+          <w:bCs/>
+          <w:sz w:val="28"/>
+          <w:szCs w:val="28"/>
+        </w:rPr>
+        <w:t>-</w:t>
+      </w:r>
+      <w:r>
+        <w:rPr>
+          <w:rFonts w:ascii="Courier New" w:hAnsi="Courier New" w:cs="Courier New"/>
+          <w:b/>
+          <w:bCs/>
+          <w:sz w:val="28"/>
+          <w:szCs w:val="28"/>
+        </w:rPr>
+        <w:t>center</w:t>
+      </w:r>
+      <w:r>
+        <w:rPr>
+          <w:rFonts w:ascii="Courier New" w:hAnsi="Courier New" w:cs="Courier New"/>
+          <w:b/>
+          <w:bCs/>
+          <w:sz w:val="28"/>
+          <w:szCs w:val="28"/>
+        </w:rPr>
+        <w:t>;</w:t>
+      </w:r>
+      <w:r>
+        <w:rPr>
+          <w:rFonts w:ascii="Courier New" w:hAnsi="Courier New" w:cs="Courier New"/>
+          <w:b/>
+          <w:bCs/>
+          <w:sz w:val="28"/>
+          <w:szCs w:val="28"/>
+        </w:rPr>
+        <w:t xml:space="preserve"> </w:t>
+      </w:r>
+      <w:r>
+        <w:rPr>
+          <w:rFonts w:ascii="Courier New" w:hAnsi="Courier New" w:cs="Courier New"/>
+        </w:rPr>
+        <w:t xml:space="preserve">vai grudar sempre no centro do </w:t>
+      </w:r>
+      <w:proofErr w:type="spellStart"/>
+      <w:r>
+        <w:rPr>
+          <w:rFonts w:ascii="Courier New" w:hAnsi="Courier New" w:cs="Courier New"/>
+        </w:rPr>
+        <w:t>cross-axis</w:t>
+      </w:r>
+      <w:proofErr w:type="spellEnd"/>
+      <w:r>
+        <w:rPr>
+          <w:rFonts w:ascii="Courier New" w:hAnsi="Courier New" w:cs="Courier New"/>
+        </w:rPr>
+        <w:t>.</w:t>
+      </w:r>
+    </w:p>
+    <w:p>
+      <w:pPr>
+        <w:spacing w:line="276" w:lineRule="auto"/>
+        <w:rPr>
+          <w:rFonts w:ascii="Courier New" w:hAnsi="Courier New" w:cs="Courier New"/>
+        </w:rPr>
+      </w:pPr>
+    </w:p>
+    <w:p>
+      <w:pPr>
+        <w:spacing w:line="276" w:lineRule="auto"/>
+        <w:rPr>
+          <w:rFonts w:asciiTheme="majorHAnsi" w:hAnsiTheme="majorHAnsi" w:cs="Courier New"/>
+        </w:rPr>
+      </w:pPr>
+    </w:p>
+    <w:p>
+      <w:pPr>
+        <w:jc w:val="center"/>
         <w:rPr>
           <w:rFonts w:asciiTheme="majorHAnsi" w:hAnsiTheme="majorHAnsi" w:cs="Courier New"/>
           <w:b/>
@@ -3454,6 +4339,15 @@
           <w:sz w:val="32"/>
           <w:szCs w:val="32"/>
         </w:rPr>
+      </w:pPr>
+      <w:r>
+        <w:rPr>
+          <w:rFonts w:asciiTheme="majorHAnsi" w:hAnsiTheme="majorHAnsi" w:cs="Courier New"/>
+          <w:b/>
+          <w:bCs/>
+          <w:sz w:val="32"/>
+          <w:szCs w:val="32"/>
+        </w:rPr>
         <w:lastRenderedPageBreak/>
         <w:t>Propriedades aplicadas ao FLEX-CONTAINER</w:t>
       </w:r>
@@ -3476,46 +4370,132 @@
           <w:sz w:val="28"/>
           <w:szCs w:val="28"/>
         </w:rPr>
-        <w:t>*Cross-axis &gt; align-items*</w:t>
-      </w:r>
-    </w:p>
-    <w:p>
-      <w:pPr>
-        <w:rPr>
-          <w:rFonts w:asciiTheme="majorHAnsi" w:hAnsiTheme="majorHAnsi" w:cs="Courier New"/>
-          <w:b/>
-          <w:bCs/>
-          <w:sz w:val="28"/>
-          <w:szCs w:val="28"/>
-        </w:rPr>
-      </w:pPr>
-      <w:r>
-        <w:rPr>
-          <w:rFonts w:asciiTheme="majorHAnsi" w:hAnsiTheme="majorHAnsi" w:cs="Courier New"/>
-          <w:b/>
-          <w:bCs/>
-          <w:sz w:val="28"/>
-          <w:szCs w:val="28"/>
-        </w:rPr>
-        <w:t>*Mains-axi</w:t>
-      </w:r>
-      <w:r>
-        <w:rPr>
-          <w:rFonts w:asciiTheme="majorHAnsi" w:hAnsiTheme="majorHAnsi" w:cs="Courier New"/>
-          <w:b/>
-          <w:bCs/>
-          <w:sz w:val="28"/>
-          <w:szCs w:val="28"/>
-        </w:rPr>
-        <w:t>s &gt; jutify-content*</w:t>
-      </w:r>
-    </w:p>
-    <w:p>
-      <w:pPr>
-        <w:rPr>
-          <w:rFonts w:ascii="Courier New" w:hAnsi="Courier New" w:cs="Courier New"/>
-          <w:b/>
-          <w:bCs/>
+        <w:t>*Cross-</w:t>
+      </w:r>
+      <w:proofErr w:type="spellStart"/>
+      <w:r>
+        <w:rPr>
+          <w:rFonts w:asciiTheme="majorHAnsi" w:hAnsiTheme="majorHAnsi" w:cs="Courier New"/>
+          <w:b/>
+          <w:bCs/>
+          <w:sz w:val="28"/>
+          <w:szCs w:val="28"/>
+        </w:rPr>
+        <w:t>axis</w:t>
+      </w:r>
+      <w:proofErr w:type="spellEnd"/>
+      <w:r>
+        <w:rPr>
+          <w:rFonts w:asciiTheme="majorHAnsi" w:hAnsiTheme="majorHAnsi" w:cs="Courier New"/>
+          <w:b/>
+          <w:bCs/>
+          <w:sz w:val="28"/>
+          <w:szCs w:val="28"/>
+        </w:rPr>
+        <w:t xml:space="preserve"> &gt; </w:t>
+      </w:r>
+      <w:proofErr w:type="spellStart"/>
+      <w:r>
+        <w:rPr>
+          <w:rFonts w:asciiTheme="majorHAnsi" w:hAnsiTheme="majorHAnsi" w:cs="Courier New"/>
+          <w:b/>
+          <w:bCs/>
+          <w:sz w:val="28"/>
+          <w:szCs w:val="28"/>
+        </w:rPr>
+        <w:t>align-items</w:t>
+      </w:r>
+      <w:proofErr w:type="spellEnd"/>
+      <w:r>
+        <w:rPr>
+          <w:rFonts w:asciiTheme="majorHAnsi" w:hAnsiTheme="majorHAnsi" w:cs="Courier New"/>
+          <w:b/>
+          <w:bCs/>
+          <w:sz w:val="28"/>
+          <w:szCs w:val="28"/>
+        </w:rPr>
+        <w:t>*</w:t>
+      </w:r>
+    </w:p>
+    <w:p>
+      <w:pPr>
+        <w:rPr>
+          <w:rFonts w:asciiTheme="majorHAnsi" w:hAnsiTheme="majorHAnsi" w:cs="Courier New"/>
+          <w:b/>
+          <w:bCs/>
+          <w:sz w:val="28"/>
+          <w:szCs w:val="28"/>
+        </w:rPr>
+      </w:pPr>
+      <w:r>
+        <w:rPr>
+          <w:rFonts w:asciiTheme="majorHAnsi" w:hAnsiTheme="majorHAnsi" w:cs="Courier New"/>
+          <w:b/>
+          <w:bCs/>
+          <w:sz w:val="28"/>
+          <w:szCs w:val="28"/>
+        </w:rPr>
+        <w:t>*</w:t>
+      </w:r>
+      <w:proofErr w:type="spellStart"/>
+      <w:r>
+        <w:rPr>
+          <w:rFonts w:asciiTheme="majorHAnsi" w:hAnsiTheme="majorHAnsi" w:cs="Courier New"/>
+          <w:b/>
+          <w:bCs/>
+          <w:sz w:val="28"/>
+          <w:szCs w:val="28"/>
+        </w:rPr>
+        <w:t>Mains-axi</w:t>
+      </w:r>
+      <w:r>
+        <w:rPr>
+          <w:rFonts w:asciiTheme="majorHAnsi" w:hAnsiTheme="majorHAnsi" w:cs="Courier New"/>
+          <w:b/>
+          <w:bCs/>
+          <w:sz w:val="28"/>
+          <w:szCs w:val="28"/>
+        </w:rPr>
+        <w:t>s</w:t>
+      </w:r>
+      <w:proofErr w:type="spellEnd"/>
+      <w:r>
+        <w:rPr>
+          <w:rFonts w:asciiTheme="majorHAnsi" w:hAnsiTheme="majorHAnsi" w:cs="Courier New"/>
+          <w:b/>
+          <w:bCs/>
+          <w:sz w:val="28"/>
+          <w:szCs w:val="28"/>
+        </w:rPr>
+        <w:t xml:space="preserve"> &gt; </w:t>
+      </w:r>
+      <w:proofErr w:type="spellStart"/>
+      <w:r>
+        <w:rPr>
+          <w:rFonts w:asciiTheme="majorHAnsi" w:hAnsiTheme="majorHAnsi" w:cs="Courier New"/>
+          <w:b/>
+          <w:bCs/>
+          <w:sz w:val="28"/>
+          <w:szCs w:val="28"/>
+        </w:rPr>
+        <w:t>jutify-content</w:t>
+      </w:r>
+      <w:proofErr w:type="spellEnd"/>
+      <w:r>
+        <w:rPr>
+          <w:rFonts w:asciiTheme="majorHAnsi" w:hAnsiTheme="majorHAnsi" w:cs="Courier New"/>
+          <w:b/>
+          <w:bCs/>
+          <w:sz w:val="28"/>
+          <w:szCs w:val="28"/>
+        </w:rPr>
+        <w:t>*</w:t>
+      </w:r>
+    </w:p>
+    <w:p>
+      <w:pPr>
+        <w:rPr>
+          <w:rFonts w:ascii="Courier New" w:hAnsi="Courier New" w:cs="Courier New"/>
         </w:rPr>
       </w:pPr>
       <w:r>
@@ -3548,6 +4528,7 @@
         </w:rPr>
         <w:t xml:space="preserve">as propriedades do </w:t>
       </w:r>
+      <w:proofErr w:type="spellStart"/>
       <w:r>
         <w:rPr>
           <w:rFonts w:ascii="Courier New" w:hAnsi="Courier New" w:cs="Courier New"/>
@@ -3560,7 +4541,16 @@
           <w:b/>
           <w:bCs/>
         </w:rPr>
-        <w:t>center;</w:t>
+        <w:t>center</w:t>
+      </w:r>
+      <w:proofErr w:type="spellEnd"/>
+      <w:r>
+        <w:rPr>
+          <w:rFonts w:ascii="Courier New" w:hAnsi="Courier New" w:cs="Courier New"/>
+          <w:b/>
+          <w:bCs/>
+        </w:rPr>
+        <w:t>;</w:t>
       </w:r>
       <w:r>
         <w:rPr>
@@ -3592,6 +4582,7 @@
         </w:rPr>
         <w:tab/>
       </w:r>
+      <w:proofErr w:type="spellStart"/>
       <w:r>
         <w:rPr>
           <w:rFonts w:ascii="Courier New" w:hAnsi="Courier New" w:cs="Courier New"/>
@@ -3606,6 +4597,7 @@
         </w:rPr>
         <w:t>center</w:t>
       </w:r>
+      <w:proofErr w:type="spellEnd"/>
       <w:r>
         <w:rPr>
           <w:rFonts w:ascii="Courier New" w:hAnsi="Courier New" w:cs="Courier New"/>
@@ -3616,8 +4608,831 @@
         <w:rPr>
           <w:rFonts w:ascii="Courier New" w:hAnsi="Courier New" w:cs="Courier New"/>
         </w:rPr>
-        <w:t>(item)</w:t>
-      </w:r>
+        <w:t>(item</w:t>
+      </w:r>
+      <w:r>
+        <w:rPr>
+          <w:rFonts w:ascii="Courier New" w:hAnsi="Courier New" w:cs="Courier New"/>
+        </w:rPr>
+        <w:t>.</w:t>
+      </w:r>
+    </w:p>
+    <w:p>
+      <w:pPr>
+        <w:rPr>
+          <w:rFonts w:ascii="Courier New" w:hAnsi="Courier New" w:cs="Courier New"/>
+        </w:rPr>
+      </w:pPr>
+    </w:p>
+    <w:p>
+      <w:pPr>
+        <w:rPr>
+          <w:rFonts w:cs="Courier New"/>
+        </w:rPr>
+      </w:pPr>
+      <w:r>
+        <w:rPr>
+          <w:rFonts w:cs="Courier New"/>
+        </w:rPr>
+        <w:t>OBS</w:t>
+      </w:r>
+      <w:r>
+        <w:rPr>
+          <w:rFonts w:cs="Courier New"/>
+        </w:rPr>
+        <w:t xml:space="preserve">: quando a gente cria um container a parte de fora é </w:t>
+      </w:r>
+      <w:proofErr w:type="spellStart"/>
+      <w:r>
+        <w:rPr>
+          <w:rFonts w:cs="Courier New"/>
+        </w:rPr>
+        <w:t>flex</w:t>
+      </w:r>
+      <w:proofErr w:type="spellEnd"/>
+      <w:r>
+        <w:rPr>
+          <w:rFonts w:cs="Courier New"/>
+        </w:rPr>
+        <w:t>, não a parte de dentro</w:t>
+      </w:r>
+      <w:r>
+        <w:rPr>
+          <w:rFonts w:cs="Courier New"/>
+        </w:rPr>
+        <w:t xml:space="preserve">, mas podemos pegar um ou mais </w:t>
+      </w:r>
+      <w:r>
+        <w:rPr>
+          <w:rFonts w:cs="Courier New"/>
+        </w:rPr>
+        <w:t>elementos</w:t>
+      </w:r>
+      <w:r>
+        <w:rPr>
+          <w:rFonts w:cs="Courier New"/>
+        </w:rPr>
+        <w:t xml:space="preserve"> e </w:t>
+      </w:r>
+      <w:r>
+        <w:rPr>
+          <w:rFonts w:cs="Courier New"/>
+        </w:rPr>
+        <w:t>torná-los</w:t>
+      </w:r>
+      <w:r>
+        <w:rPr>
+          <w:rFonts w:cs="Courier New"/>
+        </w:rPr>
+        <w:t xml:space="preserve"> flex.</w:t>
+      </w:r>
+    </w:p>
+    <w:p>
+      <w:pPr>
+        <w:rPr>
+          <w:rFonts w:ascii="Courier New" w:hAnsi="Courier New" w:cs="Courier New"/>
+        </w:rPr>
+      </w:pPr>
+    </w:p>
+    <w:p>
+      <w:pPr>
+        <w:jc w:val="center"/>
+        <w:rPr>
+          <w:rFonts w:asciiTheme="majorHAnsi" w:hAnsiTheme="majorHAnsi" w:cs="Courier New"/>
+          <w:b/>
+          <w:bCs/>
+          <w:sz w:val="32"/>
+          <w:szCs w:val="32"/>
+        </w:rPr>
+      </w:pPr>
+      <w:r>
+        <w:rPr>
+          <w:rFonts w:asciiTheme="majorHAnsi" w:hAnsiTheme="majorHAnsi" w:cs="Courier New"/>
+          <w:b/>
+          <w:bCs/>
+          <w:sz w:val="32"/>
+          <w:szCs w:val="32"/>
+        </w:rPr>
+        <w:t>Flex item</w:t>
+      </w:r>
+    </w:p>
+    <w:p>
+      <w:pPr>
+        <w:rPr>
+          <w:rFonts w:cs="Courier New"/>
+          <w:b/>
+          <w:bCs/>
+        </w:rPr>
+      </w:pPr>
+      <w:proofErr w:type="spellStart"/>
+      <w:r>
+        <w:rPr>
+          <w:rFonts w:cs="Courier New"/>
+          <w:b/>
+          <w:bCs/>
+          <w:sz w:val="28"/>
+          <w:szCs w:val="28"/>
+        </w:rPr>
+        <w:t>Order</w:t>
+      </w:r>
+      <w:proofErr w:type="spellEnd"/>
+      <w:r>
+        <w:rPr>
+          <w:rFonts w:cs="Courier New"/>
+          <w:b/>
+          <w:bCs/>
+          <w:sz w:val="28"/>
+          <w:szCs w:val="28"/>
+        </w:rPr>
+        <w:t>:</w:t>
+      </w:r>
+      <w:r>
+        <w:rPr>
+          <w:rFonts w:cs="Courier New"/>
+          <w:b/>
+          <w:bCs/>
+          <w:sz w:val="28"/>
+          <w:szCs w:val="28"/>
+        </w:rPr>
+        <w:t xml:space="preserve"> </w:t>
+      </w:r>
+      <w:r>
+        <w:rPr>
+          <w:rFonts w:cs="Courier New"/>
+          <w:b/>
+          <w:bCs/>
+        </w:rPr>
+        <w:t xml:space="preserve">todo </w:t>
+      </w:r>
+      <w:r>
+        <w:rPr>
+          <w:rFonts w:cs="Courier New"/>
+          <w:b/>
+          <w:bCs/>
+        </w:rPr>
+        <w:t>item</w:t>
+      </w:r>
+      <w:r>
+        <w:rPr>
+          <w:rFonts w:cs="Courier New"/>
+          <w:b/>
+          <w:bCs/>
+        </w:rPr>
+        <w:t xml:space="preserve"> em </w:t>
+      </w:r>
+      <w:proofErr w:type="spellStart"/>
+      <w:r>
+        <w:rPr>
+          <w:rFonts w:cs="Courier New"/>
+          <w:b/>
+          <w:bCs/>
+        </w:rPr>
+        <w:t>flex</w:t>
+      </w:r>
+      <w:proofErr w:type="spellEnd"/>
+      <w:r>
+        <w:rPr>
+          <w:rFonts w:cs="Courier New"/>
+          <w:b/>
+          <w:bCs/>
+        </w:rPr>
+        <w:t>-box tem o pai(container), e todo elemento dentro do container</w:t>
+      </w:r>
+      <w:r>
+        <w:rPr>
+          <w:rFonts w:cs="Courier New"/>
+          <w:b/>
+          <w:bCs/>
+        </w:rPr>
+        <w:t xml:space="preserve"> “</w:t>
+      </w:r>
+      <w:r>
+        <w:rPr>
+          <w:rFonts w:cs="Courier New"/>
+          <w:b/>
+          <w:bCs/>
+        </w:rPr>
+        <w:t>pai”</w:t>
+      </w:r>
+      <w:r>
+        <w:rPr>
+          <w:rFonts w:cs="Courier New"/>
+          <w:b/>
+          <w:bCs/>
+        </w:rPr>
+        <w:t xml:space="preserve">, </w:t>
+      </w:r>
+      <w:r>
+        <w:rPr>
+          <w:rFonts w:cs="Courier New"/>
+          <w:b/>
+          <w:bCs/>
+        </w:rPr>
+        <w:t xml:space="preserve">tem o valor de </w:t>
+      </w:r>
+      <w:proofErr w:type="spellStart"/>
+      <w:r>
+        <w:rPr>
+          <w:rFonts w:cs="Courier New"/>
+          <w:b/>
+          <w:bCs/>
+        </w:rPr>
+        <w:t>order</w:t>
+      </w:r>
+      <w:proofErr w:type="spellEnd"/>
+      <w:r>
+        <w:rPr>
+          <w:rFonts w:cs="Courier New"/>
+          <w:b/>
+          <w:bCs/>
+        </w:rPr>
+        <w:t xml:space="preserve"> </w:t>
+      </w:r>
+      <w:r>
+        <w:rPr>
+          <w:rFonts w:cs="Courier New"/>
+          <w:b/>
+          <w:bCs/>
+        </w:rPr>
+        <w:t>0.</w:t>
+      </w:r>
+    </w:p>
+    <w:p>
+      <w:pPr>
+        <w:rPr>
+          <w:rFonts w:cs="Courier New"/>
+          <w:b/>
+          <w:bCs/>
+        </w:rPr>
+      </w:pPr>
+      <w:r>
+        <w:rPr>
+          <w:rFonts w:cs="Courier New"/>
+          <w:b/>
+          <w:bCs/>
+        </w:rPr>
+        <w:t xml:space="preserve">Valores do </w:t>
+      </w:r>
+      <w:proofErr w:type="spellStart"/>
+      <w:r>
+        <w:rPr>
+          <w:rFonts w:cs="Courier New"/>
+          <w:b/>
+          <w:bCs/>
+        </w:rPr>
+        <w:t>Align</w:t>
+      </w:r>
+      <w:proofErr w:type="spellEnd"/>
+      <w:r>
+        <w:rPr>
+          <w:rFonts w:cs="Courier New"/>
+          <w:b/>
+          <w:bCs/>
+        </w:rPr>
+        <w:t>-self:</w:t>
+      </w:r>
+    </w:p>
+    <w:p>
+      <w:pPr>
+        <w:rPr>
+          <w:rFonts w:cs="Courier New"/>
+          <w:b/>
+          <w:bCs/>
+        </w:rPr>
+      </w:pPr>
+      <w:r>
+        <w:rPr>
+          <w:rFonts w:cs="Courier New"/>
+          <w:b/>
+          <w:bCs/>
+          <w:sz w:val="28"/>
+          <w:szCs w:val="28"/>
+        </w:rPr>
+        <w:t>Auto:</w:t>
+      </w:r>
+      <w:r>
+        <w:rPr>
+          <w:rFonts w:cs="Courier New"/>
+          <w:b/>
+          <w:bCs/>
+          <w:sz w:val="28"/>
+          <w:szCs w:val="28"/>
+        </w:rPr>
+        <w:t xml:space="preserve"> </w:t>
+      </w:r>
+      <w:r>
+        <w:rPr>
+          <w:rFonts w:cs="Courier New"/>
+        </w:rPr>
+        <w:t xml:space="preserve">ele vai herdar </w:t>
+      </w:r>
+      <w:r>
+        <w:rPr>
+          <w:rFonts w:cs="Courier New"/>
+        </w:rPr>
+        <w:t>a característica do</w:t>
+      </w:r>
+      <w:r>
+        <w:rPr>
+          <w:rFonts w:cs="Courier New"/>
+        </w:rPr>
+        <w:t xml:space="preserve"> alinhamento vertical do</w:t>
+      </w:r>
+      <w:r>
+        <w:rPr>
+          <w:rFonts w:cs="Courier New"/>
+        </w:rPr>
+        <w:t xml:space="preserve"> seu</w:t>
+      </w:r>
+      <w:r>
+        <w:rPr>
+          <w:rFonts w:cs="Courier New"/>
+        </w:rPr>
+        <w:t xml:space="preserve"> pai</w:t>
+      </w:r>
+    </w:p>
+    <w:p>
+      <w:pPr>
+        <w:rPr>
+          <w:rFonts w:cs="Courier New"/>
+        </w:rPr>
+      </w:pPr>
+      <w:r>
+        <w:rPr>
+          <w:rFonts w:cs="Courier New"/>
+          <w:b/>
+          <w:bCs/>
+          <w:sz w:val="28"/>
+          <w:szCs w:val="28"/>
+        </w:rPr>
+        <w:t>Flex-start</w:t>
+      </w:r>
+      <w:r>
+        <w:rPr>
+          <w:rFonts w:cs="Courier New"/>
+          <w:b/>
+          <w:bCs/>
+          <w:sz w:val="28"/>
+          <w:szCs w:val="28"/>
+        </w:rPr>
+        <w:t xml:space="preserve">: </w:t>
+      </w:r>
+      <w:r>
+        <w:rPr>
+          <w:rFonts w:cs="Courier New"/>
+        </w:rPr>
+        <w:t xml:space="preserve">é </w:t>
+      </w:r>
+      <w:r>
+        <w:rPr>
+          <w:rFonts w:cs="Courier New"/>
+        </w:rPr>
+        <w:t xml:space="preserve">o alinhamento no </w:t>
+      </w:r>
+      <w:proofErr w:type="spellStart"/>
+      <w:r>
+        <w:rPr>
+          <w:rFonts w:cs="Courier New"/>
+        </w:rPr>
+        <w:t>cross-</w:t>
+      </w:r>
+      <w:r>
+        <w:rPr>
+          <w:rFonts w:cs="Courier New"/>
+        </w:rPr>
+        <w:t>axis</w:t>
+      </w:r>
+      <w:proofErr w:type="spellEnd"/>
+    </w:p>
+    <w:p>
+      <w:pPr>
+        <w:rPr>
+          <w:rFonts w:cs="Courier New"/>
+        </w:rPr>
+      </w:pPr>
+      <w:r>
+        <w:rPr>
+          <w:rFonts w:cs="Courier New"/>
+          <w:b/>
+          <w:bCs/>
+          <w:sz w:val="28"/>
+          <w:szCs w:val="28"/>
+        </w:rPr>
+        <w:t>Flex-</w:t>
+      </w:r>
+      <w:proofErr w:type="spellStart"/>
+      <w:r>
+        <w:rPr>
+          <w:rFonts w:cs="Courier New"/>
+          <w:b/>
+          <w:bCs/>
+          <w:sz w:val="28"/>
+          <w:szCs w:val="28"/>
+        </w:rPr>
+        <w:t>end</w:t>
+      </w:r>
+      <w:proofErr w:type="spellEnd"/>
+      <w:r>
+        <w:rPr>
+          <w:rFonts w:cs="Courier New"/>
+          <w:b/>
+          <w:bCs/>
+          <w:sz w:val="28"/>
+          <w:szCs w:val="28"/>
+        </w:rPr>
+        <w:t>:</w:t>
+      </w:r>
+      <w:r>
+        <w:rPr>
+          <w:rFonts w:cs="Courier New"/>
+          <w:b/>
+          <w:bCs/>
+          <w:sz w:val="28"/>
+          <w:szCs w:val="28"/>
+        </w:rPr>
+        <w:t xml:space="preserve"> </w:t>
+      </w:r>
+      <w:r>
+        <w:rPr>
+          <w:rFonts w:cs="Courier New"/>
+        </w:rPr>
+        <w:t xml:space="preserve">é </w:t>
+      </w:r>
+      <w:r>
+        <w:rPr>
+          <w:rFonts w:cs="Courier New"/>
+        </w:rPr>
+        <w:t xml:space="preserve">o alinhamento no </w:t>
+      </w:r>
+      <w:proofErr w:type="spellStart"/>
+      <w:r>
+        <w:rPr>
+          <w:rFonts w:cs="Courier New"/>
+        </w:rPr>
+        <w:t>cross-</w:t>
+      </w:r>
+      <w:r>
+        <w:rPr>
+          <w:rFonts w:cs="Courier New"/>
+        </w:rPr>
+        <w:t>axis</w:t>
+      </w:r>
+      <w:proofErr w:type="spellEnd"/>
+    </w:p>
+    <w:p>
+      <w:pPr>
+        <w:rPr>
+          <w:rFonts w:cs="Courier New"/>
+          <w:b/>
+          <w:bCs/>
+        </w:rPr>
+      </w:pPr>
+      <w:r>
+        <w:rPr>
+          <w:rFonts w:cs="Courier New"/>
+          <w:b/>
+          <w:bCs/>
+          <w:sz w:val="28"/>
+          <w:szCs w:val="28"/>
+        </w:rPr>
+        <w:t>Center</w:t>
+      </w:r>
+      <w:r>
+        <w:rPr>
+          <w:rFonts w:cs="Courier New"/>
+          <w:b/>
+          <w:bCs/>
+          <w:sz w:val="28"/>
+          <w:szCs w:val="28"/>
+        </w:rPr>
+        <w:t>:</w:t>
+      </w:r>
+      <w:r>
+        <w:rPr>
+          <w:rFonts w:cs="Courier New"/>
+          <w:b/>
+          <w:bCs/>
+        </w:rPr>
+        <w:t xml:space="preserve"> </w:t>
+      </w:r>
+      <w:r>
+        <w:rPr>
+          <w:rFonts w:cs="Courier New"/>
+        </w:rPr>
+        <w:t xml:space="preserve">é </w:t>
+      </w:r>
+      <w:r>
+        <w:rPr>
+          <w:rFonts w:cs="Courier New"/>
+        </w:rPr>
+        <w:t xml:space="preserve">o alinhamento no </w:t>
+      </w:r>
+      <w:r>
+        <w:rPr>
+          <w:rFonts w:cs="Courier New"/>
+        </w:rPr>
+        <w:t>dentr</w:t>
+      </w:r>
+      <w:r>
+        <w:rPr>
+          <w:rFonts w:cs="Courier New"/>
+        </w:rPr>
+        <w:t>o</w:t>
+      </w:r>
+      <w:r>
+        <w:rPr>
+          <w:rFonts w:cs="Courier New"/>
+        </w:rPr>
+        <w:t xml:space="preserve"> </w:t>
+      </w:r>
+      <w:proofErr w:type="spellStart"/>
+      <w:r>
+        <w:rPr>
+          <w:rFonts w:cs="Courier New"/>
+        </w:rPr>
+        <w:t>cross-</w:t>
+      </w:r>
+      <w:r>
+        <w:rPr>
+          <w:rFonts w:cs="Courier New"/>
+        </w:rPr>
+        <w:t>axis</w:t>
+      </w:r>
+      <w:proofErr w:type="spellEnd"/>
+    </w:p>
+    <w:p>
+      <w:pPr>
+        <w:rPr>
+          <w:rFonts w:cs="Courier New"/>
+        </w:rPr>
+      </w:pPr>
+      <w:proofErr w:type="spellStart"/>
+      <w:r>
+        <w:rPr>
+          <w:rFonts w:cs="Courier New"/>
+          <w:b/>
+          <w:bCs/>
+          <w:sz w:val="28"/>
+          <w:szCs w:val="28"/>
+        </w:rPr>
+        <w:t>S</w:t>
+      </w:r>
+      <w:r>
+        <w:rPr>
+          <w:rFonts w:cs="Courier New"/>
+          <w:b/>
+          <w:bCs/>
+          <w:sz w:val="28"/>
+          <w:szCs w:val="28"/>
+        </w:rPr>
+        <w:t>trech</w:t>
+      </w:r>
+      <w:proofErr w:type="spellEnd"/>
+      <w:r>
+        <w:rPr>
+          <w:rFonts w:cs="Courier New"/>
+          <w:b/>
+          <w:bCs/>
+          <w:sz w:val="28"/>
+          <w:szCs w:val="28"/>
+        </w:rPr>
+        <w:t>:</w:t>
+      </w:r>
+      <w:r>
+        <w:rPr>
+          <w:rFonts w:cs="Courier New"/>
+          <w:b/>
+          <w:bCs/>
+          <w:sz w:val="28"/>
+          <w:szCs w:val="28"/>
+        </w:rPr>
+        <w:t xml:space="preserve"> </w:t>
+      </w:r>
+      <w:r>
+        <w:rPr>
+          <w:rFonts w:cs="Courier New"/>
+        </w:rPr>
+        <w:t>vai esticar no tamanho do eixo transversal (</w:t>
+      </w:r>
+      <w:proofErr w:type="spellStart"/>
+      <w:r>
+        <w:rPr>
+          <w:rFonts w:cs="Courier New"/>
+        </w:rPr>
+        <w:t>cross-axis</w:t>
+      </w:r>
+      <w:proofErr w:type="spellEnd"/>
+      <w:r>
+        <w:rPr>
+          <w:rFonts w:cs="Courier New"/>
+        </w:rPr>
+        <w:t xml:space="preserve">) </w:t>
+      </w:r>
+      <w:r>
+        <w:rPr>
+          <w:rFonts w:cs="Courier New"/>
+        </w:rPr>
+        <w:t xml:space="preserve"> </w:t>
+      </w:r>
+    </w:p>
+    <w:p>
+      <w:pPr>
+        <w:rPr>
+          <w:rFonts w:cs="Courier New"/>
+        </w:rPr>
+      </w:pPr>
+    </w:p>
+    <w:p>
+      <w:pPr>
+        <w:jc w:val="center"/>
+        <w:rPr>
+          <w:rFonts w:asciiTheme="majorHAnsi" w:hAnsiTheme="majorHAnsi" w:cs="Courier New"/>
+          <w:b/>
+          <w:bCs/>
+          <w:sz w:val="32"/>
+          <w:szCs w:val="32"/>
+        </w:rPr>
+      </w:pPr>
+      <w:r>
+        <w:rPr>
+          <w:rFonts w:asciiTheme="majorHAnsi" w:hAnsiTheme="majorHAnsi" w:cs="Courier New"/>
+          <w:b/>
+          <w:bCs/>
+          <w:sz w:val="32"/>
+          <w:szCs w:val="32"/>
+        </w:rPr>
+        <w:t>Flex-</w:t>
+      </w:r>
+      <w:proofErr w:type="spellStart"/>
+      <w:r>
+        <w:rPr>
+          <w:rFonts w:asciiTheme="majorHAnsi" w:hAnsiTheme="majorHAnsi" w:cs="Courier New"/>
+          <w:b/>
+          <w:bCs/>
+          <w:sz w:val="32"/>
+          <w:szCs w:val="32"/>
+        </w:rPr>
+        <w:t>ba</w:t>
+      </w:r>
+      <w:r>
+        <w:rPr>
+          <w:rFonts w:asciiTheme="majorHAnsi" w:hAnsiTheme="majorHAnsi" w:cs="Courier New"/>
+          <w:b/>
+          <w:bCs/>
+          <w:sz w:val="32"/>
+          <w:szCs w:val="32"/>
+        </w:rPr>
+        <w:t>sis</w:t>
+      </w:r>
+      <w:proofErr w:type="spellEnd"/>
+    </w:p>
+    <w:p>
+      <w:pPr>
+        <w:rPr>
+          <w:rFonts w:asciiTheme="majorHAnsi" w:hAnsiTheme="majorHAnsi" w:cs="Courier New"/>
+          <w:b/>
+          <w:bCs/>
+          <w:sz w:val="28"/>
+          <w:szCs w:val="28"/>
+        </w:rPr>
+      </w:pPr>
+      <w:r>
+        <w:rPr>
+          <w:rFonts w:asciiTheme="majorHAnsi" w:hAnsiTheme="majorHAnsi" w:cs="Courier New"/>
+          <w:b/>
+          <w:bCs/>
+          <w:sz w:val="28"/>
+          <w:szCs w:val="28"/>
+        </w:rPr>
+        <w:t>Valor padrão</w:t>
+      </w:r>
+      <w:r>
+        <w:rPr>
+          <w:rFonts w:asciiTheme="majorHAnsi" w:hAnsiTheme="majorHAnsi" w:cs="Courier New"/>
+          <w:b/>
+          <w:bCs/>
+          <w:sz w:val="28"/>
+          <w:szCs w:val="28"/>
+        </w:rPr>
+        <w:t>: auto</w:t>
+      </w:r>
+      <w:r>
+        <w:rPr>
+          <w:rFonts w:asciiTheme="majorHAnsi" w:hAnsiTheme="majorHAnsi" w:cs="Courier New"/>
+          <w:b/>
+          <w:bCs/>
+          <w:sz w:val="28"/>
+          <w:szCs w:val="28"/>
+        </w:rPr>
+        <w:t xml:space="preserve"> </w:t>
+      </w:r>
+    </w:p>
+    <w:p>
+      <w:pPr>
+        <w:rPr>
+          <w:rFonts w:asciiTheme="majorHAnsi" w:hAnsiTheme="majorHAnsi" w:cs="Courier New"/>
+          <w:b/>
+          <w:bCs/>
+          <w:sz w:val="28"/>
+          <w:szCs w:val="28"/>
+        </w:rPr>
+      </w:pPr>
+      <w:r>
+        <w:rPr>
+          <w:rFonts w:asciiTheme="majorHAnsi" w:hAnsiTheme="majorHAnsi" w:cs="Courier New"/>
+          <w:b/>
+          <w:bCs/>
+          <w:sz w:val="28"/>
+          <w:szCs w:val="28"/>
+        </w:rPr>
+        <w:t xml:space="preserve">Você pode definir a largura de um elemento, </w:t>
+      </w:r>
+      <w:proofErr w:type="gramStart"/>
+      <w:r>
+        <w:rPr>
+          <w:rFonts w:asciiTheme="majorHAnsi" w:hAnsiTheme="majorHAnsi" w:cs="Courier New"/>
+          <w:b/>
+          <w:bCs/>
+          <w:sz w:val="28"/>
+          <w:szCs w:val="28"/>
+        </w:rPr>
+        <w:t>porem</w:t>
+      </w:r>
+      <w:proofErr w:type="gramEnd"/>
+      <w:r>
+        <w:rPr>
+          <w:rFonts w:asciiTheme="majorHAnsi" w:hAnsiTheme="majorHAnsi" w:cs="Courier New"/>
+          <w:b/>
+          <w:bCs/>
+          <w:sz w:val="28"/>
+          <w:szCs w:val="28"/>
+        </w:rPr>
+        <w:t xml:space="preserve"> ele vai variar conforme o tamanho do container</w:t>
+      </w:r>
+      <w:r>
+        <w:rPr>
+          <w:rFonts w:asciiTheme="majorHAnsi" w:hAnsiTheme="majorHAnsi" w:cs="Courier New"/>
+          <w:b/>
+          <w:bCs/>
+          <w:sz w:val="28"/>
+          <w:szCs w:val="28"/>
+        </w:rPr>
+        <w:t xml:space="preserve"> </w:t>
+      </w:r>
+      <w:r>
+        <w:rPr>
+          <w:rFonts w:asciiTheme="majorHAnsi" w:hAnsiTheme="majorHAnsi" w:cs="Courier New"/>
+          <w:b/>
+          <w:bCs/>
+          <w:sz w:val="28"/>
+          <w:szCs w:val="28"/>
+        </w:rPr>
+        <w:t xml:space="preserve">(qual o formato da </w:t>
+      </w:r>
+      <w:proofErr w:type="gramStart"/>
+      <w:r>
+        <w:rPr>
+          <w:rFonts w:asciiTheme="majorHAnsi" w:hAnsiTheme="majorHAnsi" w:cs="Courier New"/>
+          <w:b/>
+          <w:bCs/>
+          <w:sz w:val="28"/>
+          <w:szCs w:val="28"/>
+        </w:rPr>
+        <w:t>agua</w:t>
+      </w:r>
+      <w:proofErr w:type="gramEnd"/>
+      <w:r>
+        <w:rPr>
+          <w:rFonts w:asciiTheme="majorHAnsi" w:hAnsiTheme="majorHAnsi" w:cs="Courier New"/>
+          <w:b/>
+          <w:bCs/>
+          <w:sz w:val="28"/>
+          <w:szCs w:val="28"/>
+        </w:rPr>
+        <w:t>? Depende do</w:t>
+      </w:r>
+      <w:r>
+        <w:rPr>
+          <w:rFonts w:asciiTheme="majorHAnsi" w:hAnsiTheme="majorHAnsi" w:cs="Courier New"/>
+          <w:b/>
+          <w:bCs/>
+          <w:sz w:val="28"/>
+          <w:szCs w:val="28"/>
+        </w:rPr>
+        <w:t xml:space="preserve"> container que ela está)</w:t>
+      </w:r>
+    </w:p>
+    <w:p>
+      <w:pPr>
+        <w:jc w:val="center"/>
+        <w:rPr>
+          <w:rFonts w:ascii="Courier New" w:hAnsi="Courier New" w:cs="Courier New"/>
+          <w:b/>
+          <w:bCs/>
+          <w:sz w:val="36"/>
+          <w:szCs w:val="36"/>
+        </w:rPr>
+      </w:pPr>
     </w:p>
     <w:p>
       <w:pPr>

</xml_diff>

<commit_message>
ex 010 - 012 flexbox
</commit_message>
<xml_diff>
--- a/Anotações/Anotações Aulas html-css-Mod-05.docx
+++ b/Anotações/Anotações Aulas html-css-Mod-05.docx
@@ -60,12 +60,15 @@
       <w:r>
         <w:t xml:space="preserve">Existem 4 direções do </w:t>
       </w:r>
-      <w:proofErr w:type="spellStart"/>
       <w:r>
         <w:t>f</w:t>
       </w:r>
       <w:r>
-        <w:t>lex-direction</w:t>
+        <w:t>lex-</w:t>
+      </w:r>
+      <w:proofErr w:type="spellStart"/>
+      <w:r>
+        <w:t>direction</w:t>
       </w:r>
       <w:proofErr w:type="spellEnd"/>
     </w:p>
@@ -470,23 +473,7 @@
           <w:sz w:val="28"/>
           <w:szCs w:val="28"/>
         </w:rPr>
-        <w:t xml:space="preserve">: </w:t>
-      </w:r>
-      <w:proofErr w:type="spellStart"/>
-      <w:r>
-        <w:rPr>
-          <w:sz w:val="28"/>
-          <w:szCs w:val="28"/>
-        </w:rPr>
-        <w:t>row</w:t>
-      </w:r>
-      <w:proofErr w:type="spellEnd"/>
-      <w:r>
-        <w:rPr>
-          <w:sz w:val="28"/>
-          <w:szCs w:val="28"/>
-        </w:rPr>
-        <w:t>;</w:t>
+        <w:t>: row;</w:t>
       </w:r>
     </w:p>
     <w:p>
@@ -2124,15 +2111,24 @@
         <w:lastRenderedPageBreak/>
         <w:t xml:space="preserve">Quando a </w:t>
       </w:r>
-      <w:proofErr w:type="spellStart"/>
-      <w:r>
-        <w:rPr>
-          <w:b/>
-          <w:bCs/>
-          <w:sz w:val="28"/>
-          <w:szCs w:val="28"/>
-        </w:rPr>
-        <w:t>flex-direction</w:t>
+      <w:r>
+        <w:rPr>
+          <w:b/>
+          <w:bCs/>
+          <w:sz w:val="28"/>
+          <w:szCs w:val="28"/>
+        </w:rPr>
+        <w:t>flex-</w:t>
+      </w:r>
+      <w:proofErr w:type="spellStart"/>
+      <w:r>
+        <w:rPr>
+          <w:b/>
+          <w:bCs/>
+          <w:sz w:val="28"/>
+          <w:szCs w:val="28"/>
+        </w:rPr>
+        <w:t>direction</w:t>
       </w:r>
       <w:proofErr w:type="spellEnd"/>
       <w:r>
@@ -2271,15 +2267,24 @@
         </w:rPr>
         <w:t xml:space="preserve">Porém quando eu colocar o </w:t>
       </w:r>
-      <w:proofErr w:type="spellStart"/>
-      <w:r>
-        <w:rPr>
-          <w:b/>
-          <w:bCs/>
-          <w:sz w:val="28"/>
-          <w:szCs w:val="28"/>
-        </w:rPr>
-        <w:t>flex-direction</w:t>
+      <w:r>
+        <w:rPr>
+          <w:b/>
+          <w:bCs/>
+          <w:sz w:val="28"/>
+          <w:szCs w:val="28"/>
+        </w:rPr>
+        <w:t>flex-</w:t>
+      </w:r>
+      <w:proofErr w:type="spellStart"/>
+      <w:r>
+        <w:rPr>
+          <w:b/>
+          <w:bCs/>
+          <w:sz w:val="28"/>
+          <w:szCs w:val="28"/>
+        </w:rPr>
+        <w:t>direction</w:t>
       </w:r>
       <w:proofErr w:type="spellEnd"/>
       <w:r>
@@ -2405,15 +2410,24 @@
         </w:rPr>
         <w:t xml:space="preserve">Para a configuração do </w:t>
       </w:r>
-      <w:proofErr w:type="spellStart"/>
-      <w:r>
-        <w:rPr>
-          <w:b/>
-          <w:bCs/>
-          <w:sz w:val="28"/>
-          <w:szCs w:val="28"/>
-        </w:rPr>
-        <w:t>flex-direction</w:t>
+      <w:r>
+        <w:rPr>
+          <w:b/>
+          <w:bCs/>
+          <w:sz w:val="28"/>
+          <w:szCs w:val="28"/>
+        </w:rPr>
+        <w:t>flex-</w:t>
+      </w:r>
+      <w:proofErr w:type="spellStart"/>
+      <w:r>
+        <w:rPr>
+          <w:b/>
+          <w:bCs/>
+          <w:sz w:val="28"/>
+          <w:szCs w:val="28"/>
+        </w:rPr>
+        <w:t>direction</w:t>
       </w:r>
       <w:proofErr w:type="spellEnd"/>
       <w:r>
@@ -2534,16 +2548,26 @@
         </w:rPr>
         <w:t xml:space="preserve">o </w:t>
       </w:r>
-      <w:proofErr w:type="spellStart"/>
-      <w:r>
-        <w:rPr>
-          <w:rFonts w:ascii="Courier New" w:hAnsi="Courier New" w:cs="Courier New"/>
-          <w:b/>
-          <w:bCs/>
-          <w:sz w:val="28"/>
-          <w:szCs w:val="28"/>
-        </w:rPr>
-        <w:t>flex-direction</w:t>
+      <w:r>
+        <w:rPr>
+          <w:rFonts w:ascii="Courier New" w:hAnsi="Courier New" w:cs="Courier New"/>
+          <w:b/>
+          <w:bCs/>
+          <w:sz w:val="28"/>
+          <w:szCs w:val="28"/>
+        </w:rPr>
+        <w:t>flex-</w:t>
+      </w:r>
+      <w:proofErr w:type="spellStart"/>
+      <w:r>
+        <w:rPr>
+          <w:rFonts w:ascii="Courier New" w:hAnsi="Courier New" w:cs="Courier New"/>
+          <w:b/>
+          <w:bCs/>
+          <w:sz w:val="28"/>
+          <w:szCs w:val="28"/>
+        </w:rPr>
+        <w:t>direction</w:t>
       </w:r>
       <w:proofErr w:type="spellEnd"/>
       <w:r>
@@ -2717,7 +2741,6 @@
         </w:rPr>
         <w:t xml:space="preserve"> </w:t>
       </w:r>
-      <w:proofErr w:type="spellStart"/>
       <w:r>
         <w:rPr>
           <w:rFonts w:ascii="Courier New" w:hAnsi="Courier New" w:cs="Courier New"/>
@@ -2728,7 +2751,6 @@
         </w:rPr>
         <w:t>flex</w:t>
       </w:r>
-      <w:proofErr w:type="spellEnd"/>
       <w:r>
         <w:rPr>
           <w:rFonts w:ascii="Courier New" w:hAnsi="Courier New" w:cs="Courier New"/>
@@ -3001,16 +3023,26 @@
         </w:rPr>
         <w:t xml:space="preserve">o </w:t>
       </w:r>
-      <w:proofErr w:type="spellStart"/>
-      <w:r>
-        <w:rPr>
-          <w:rFonts w:ascii="Courier New" w:hAnsi="Courier New" w:cs="Courier New"/>
-          <w:b/>
-          <w:bCs/>
-          <w:sz w:val="28"/>
-          <w:szCs w:val="28"/>
-        </w:rPr>
-        <w:t>flex-flow</w:t>
+      <w:r>
+        <w:rPr>
+          <w:rFonts w:ascii="Courier New" w:hAnsi="Courier New" w:cs="Courier New"/>
+          <w:b/>
+          <w:bCs/>
+          <w:sz w:val="28"/>
+          <w:szCs w:val="28"/>
+        </w:rPr>
+        <w:t>flex-</w:t>
+      </w:r>
+      <w:proofErr w:type="spellStart"/>
+      <w:r>
+        <w:rPr>
+          <w:rFonts w:ascii="Courier New" w:hAnsi="Courier New" w:cs="Courier New"/>
+          <w:b/>
+          <w:bCs/>
+          <w:sz w:val="28"/>
+          <w:szCs w:val="28"/>
+        </w:rPr>
+        <w:t>flow</w:t>
       </w:r>
       <w:proofErr w:type="spellEnd"/>
       <w:r>
@@ -3079,70 +3111,48 @@
           <w:sz w:val="28"/>
           <w:szCs w:val="28"/>
         </w:rPr>
-        <w:t xml:space="preserve">: </w:t>
-      </w:r>
-      <w:proofErr w:type="spellStart"/>
-      <w:r>
-        <w:rPr>
-          <w:rFonts w:ascii="Courier New" w:hAnsi="Courier New" w:cs="Courier New"/>
-          <w:b/>
-          <w:bCs/>
-          <w:sz w:val="28"/>
-          <w:szCs w:val="28"/>
-        </w:rPr>
-        <w:t>flex</w:t>
-      </w:r>
-      <w:proofErr w:type="spellEnd"/>
-      <w:r>
-        <w:rPr>
-          <w:rFonts w:ascii="Courier New" w:hAnsi="Courier New" w:cs="Courier New"/>
-          <w:b/>
-          <w:bCs/>
-          <w:sz w:val="28"/>
-          <w:szCs w:val="28"/>
+        <w:t>: flex-start</w:t>
+      </w:r>
+      <w:r>
+        <w:rPr>
+          <w:rFonts w:ascii="Courier New" w:hAnsi="Courier New" w:cs="Courier New"/>
+        </w:rPr>
+        <w:t>;</w:t>
+      </w:r>
+      <w:r>
+        <w:t xml:space="preserve"> vai alinha</w:t>
+      </w:r>
+      <w:r>
+        <w:t xml:space="preserve">r </w:t>
+      </w:r>
+      <w:r>
+        <w:t xml:space="preserve">o conteúdo no </w:t>
+      </w:r>
+      <w:proofErr w:type="spellStart"/>
+      <w:r>
+        <w:rPr>
+          <w:b/>
+          <w:bCs/>
+        </w:rPr>
+        <w:t>main</w:t>
+      </w:r>
+      <w:proofErr w:type="spellEnd"/>
+      <w:r>
+        <w:rPr>
+          <w:b/>
+          <w:bCs/>
         </w:rPr>
         <w:t>-start</w:t>
       </w:r>
       <w:r>
-        <w:rPr>
-          <w:rFonts w:ascii="Courier New" w:hAnsi="Courier New" w:cs="Courier New"/>
-        </w:rPr>
+        <w:t xml:space="preserve"> </w:t>
+      </w:r>
+      <w:r>
+        <w:t>do container</w:t>
+      </w:r>
+      <w:r>
         <w:t>;</w:t>
       </w:r>
-      <w:r>
-        <w:t xml:space="preserve"> vai alinha</w:t>
-      </w:r>
-      <w:r>
-        <w:t xml:space="preserve">r </w:t>
-      </w:r>
-      <w:r>
-        <w:t xml:space="preserve">o conteúdo no </w:t>
-      </w:r>
-      <w:proofErr w:type="spellStart"/>
-      <w:r>
-        <w:rPr>
-          <w:b/>
-          <w:bCs/>
-        </w:rPr>
-        <w:t>main</w:t>
-      </w:r>
-      <w:proofErr w:type="spellEnd"/>
-      <w:r>
-        <w:rPr>
-          <w:b/>
-          <w:bCs/>
-        </w:rPr>
-        <w:t>-start</w:t>
-      </w:r>
-      <w:r>
-        <w:t xml:space="preserve"> </w:t>
-      </w:r>
-      <w:r>
-        <w:t>do container</w:t>
-      </w:r>
-      <w:r>
-        <w:t>;</w:t>
-      </w:r>
     </w:p>
     <w:p>
       <w:pPr>
@@ -3178,19 +3188,9 @@
           <w:sz w:val="28"/>
           <w:szCs w:val="28"/>
         </w:rPr>
-        <w:t xml:space="preserve">: </w:t>
-      </w:r>
-      <w:proofErr w:type="spellStart"/>
-      <w:r>
-        <w:rPr>
-          <w:rFonts w:ascii="Courier New" w:hAnsi="Courier New" w:cs="Courier New"/>
-          <w:b/>
-          <w:bCs/>
-          <w:sz w:val="28"/>
-          <w:szCs w:val="28"/>
-        </w:rPr>
-        <w:t>flex-</w:t>
-      </w:r>
+        <w:t>: flex-</w:t>
+      </w:r>
+      <w:proofErr w:type="spellStart"/>
       <w:r>
         <w:rPr>
           <w:rFonts w:ascii="Courier New" w:hAnsi="Courier New" w:cs="Courier New"/>
@@ -3826,68 +3826,274 @@
           <w:b/>
           <w:bCs/>
         </w:rPr>
-        <w:t xml:space="preserve">valor </w:t>
-      </w:r>
-      <w:proofErr w:type="gramStart"/>
-      <w:r>
-        <w:rPr>
-          <w:rFonts w:asciiTheme="majorHAnsi" w:hAnsiTheme="majorHAnsi" w:cs="Courier New"/>
-          <w:b/>
-          <w:bCs/>
-        </w:rPr>
-        <w:t>padrão É</w:t>
-      </w:r>
-      <w:proofErr w:type="gramEnd"/>
-      <w:r>
-        <w:rPr>
-          <w:rFonts w:asciiTheme="majorHAnsi" w:hAnsiTheme="majorHAnsi" w:cs="Courier New"/>
-          <w:b/>
-          <w:bCs/>
+        <w:t xml:space="preserve">valor padrão É </w:t>
+      </w:r>
+      <w:proofErr w:type="spellStart"/>
+      <w:r>
+        <w:rPr>
+          <w:rFonts w:asciiTheme="majorHAnsi" w:hAnsiTheme="majorHAnsi" w:cs="Courier New"/>
+          <w:b/>
+          <w:bCs/>
+        </w:rPr>
+        <w:t>align-items</w:t>
+      </w:r>
+      <w:proofErr w:type="spellEnd"/>
+      <w:r>
+        <w:rPr>
+          <w:rFonts w:asciiTheme="majorHAnsi" w:hAnsiTheme="majorHAnsi" w:cs="Courier New"/>
+          <w:b/>
+          <w:bCs/>
+        </w:rPr>
+        <w:t xml:space="preserve">: </w:t>
+      </w:r>
+      <w:proofErr w:type="spellStart"/>
+      <w:r>
+        <w:rPr>
+          <w:rFonts w:asciiTheme="majorHAnsi" w:hAnsiTheme="majorHAnsi" w:cs="Courier New"/>
+          <w:b/>
+          <w:bCs/>
+        </w:rPr>
+        <w:t>strech</w:t>
+      </w:r>
+      <w:proofErr w:type="spellEnd"/>
+      <w:r>
+        <w:rPr>
+          <w:rFonts w:asciiTheme="majorHAnsi" w:hAnsiTheme="majorHAnsi" w:cs="Courier New"/>
+          <w:b/>
+          <w:bCs/>
+        </w:rPr>
+        <w:t>;</w:t>
+      </w:r>
+    </w:p>
+    <w:p>
+      <w:pPr>
+        <w:spacing w:line="276" w:lineRule="auto"/>
+        <w:rPr>
+          <w:rFonts w:asciiTheme="majorHAnsi" w:hAnsiTheme="majorHAnsi" w:cs="Courier New"/>
+        </w:rPr>
+      </w:pPr>
+      <w:proofErr w:type="spellStart"/>
+      <w:r>
+        <w:rPr>
+          <w:rFonts w:ascii="Courier New" w:hAnsi="Courier New" w:cs="Courier New"/>
+          <w:b/>
+          <w:bCs/>
+          <w:sz w:val="28"/>
+          <w:szCs w:val="28"/>
+        </w:rPr>
+        <w:t>Align-items</w:t>
+      </w:r>
+      <w:proofErr w:type="spellEnd"/>
+      <w:r>
+        <w:rPr>
+          <w:rFonts w:ascii="Courier New" w:hAnsi="Courier New" w:cs="Courier New"/>
+          <w:b/>
+          <w:bCs/>
+          <w:sz w:val="28"/>
+          <w:szCs w:val="28"/>
+        </w:rPr>
+        <w:t xml:space="preserve">: </w:t>
+      </w:r>
+      <w:proofErr w:type="spellStart"/>
+      <w:r>
+        <w:rPr>
+          <w:rFonts w:ascii="Courier New" w:hAnsi="Courier New" w:cs="Courier New"/>
+          <w:b/>
+          <w:bCs/>
+          <w:sz w:val="28"/>
+          <w:szCs w:val="28"/>
+        </w:rPr>
+        <w:t>strech</w:t>
+      </w:r>
+      <w:proofErr w:type="spellEnd"/>
+      <w:r>
+        <w:rPr>
+          <w:rFonts w:ascii="Courier New" w:hAnsi="Courier New" w:cs="Courier New"/>
+          <w:b/>
+          <w:bCs/>
+          <w:sz w:val="28"/>
+          <w:szCs w:val="28"/>
+        </w:rPr>
+        <w:t>;</w:t>
+      </w:r>
+      <w:r>
+        <w:rPr>
+          <w:rFonts w:asciiTheme="majorHAnsi" w:hAnsiTheme="majorHAnsi" w:cs="Courier New"/>
+          <w:b/>
+          <w:bCs/>
+          <w:sz w:val="28"/>
+          <w:szCs w:val="28"/>
         </w:rPr>
         <w:t xml:space="preserve"> </w:t>
       </w:r>
-      <w:proofErr w:type="spellStart"/>
-      <w:r>
-        <w:rPr>
-          <w:rFonts w:asciiTheme="majorHAnsi" w:hAnsiTheme="majorHAnsi" w:cs="Courier New"/>
-          <w:b/>
-          <w:bCs/>
-        </w:rPr>
-        <w:t>align-items</w:t>
-      </w:r>
-      <w:proofErr w:type="spellEnd"/>
-      <w:r>
-        <w:rPr>
-          <w:rFonts w:asciiTheme="majorHAnsi" w:hAnsiTheme="majorHAnsi" w:cs="Courier New"/>
-          <w:b/>
-          <w:bCs/>
+      <w:r>
+        <w:rPr>
+          <w:rFonts w:asciiTheme="majorHAnsi" w:hAnsiTheme="majorHAnsi" w:cs="Courier New"/>
+        </w:rPr>
+        <w:t xml:space="preserve">vai </w:t>
+      </w:r>
+      <w:r>
+        <w:rPr>
+          <w:rFonts w:asciiTheme="majorHAnsi" w:hAnsiTheme="majorHAnsi" w:cs="Courier New"/>
+        </w:rPr>
+        <w:t>esticar</w:t>
+      </w:r>
+      <w:r>
+        <w:rPr>
+          <w:rFonts w:asciiTheme="majorHAnsi" w:hAnsiTheme="majorHAnsi" w:cs="Courier New"/>
+        </w:rPr>
+        <w:t xml:space="preserve"> o</w:t>
+      </w:r>
+      <w:r>
+        <w:rPr>
+          <w:rFonts w:asciiTheme="majorHAnsi" w:hAnsiTheme="majorHAnsi" w:cs="Courier New"/>
+        </w:rPr>
+        <w:t xml:space="preserve">s itens </w:t>
+      </w:r>
+      <w:r>
+        <w:rPr>
+          <w:rFonts w:asciiTheme="majorHAnsi" w:hAnsiTheme="majorHAnsi" w:cs="Courier New"/>
+        </w:rPr>
+        <w:t>no</w:t>
+      </w:r>
+      <w:r>
+        <w:rPr>
+          <w:rFonts w:asciiTheme="majorHAnsi" w:hAnsiTheme="majorHAnsi" w:cs="Courier New"/>
+        </w:rPr>
+        <w:t xml:space="preserve"> mesmo tamanho do </w:t>
+      </w:r>
+      <w:proofErr w:type="spellStart"/>
+      <w:r>
+        <w:rPr>
+          <w:rFonts w:asciiTheme="majorHAnsi" w:hAnsiTheme="majorHAnsi" w:cs="Courier New"/>
+        </w:rPr>
+        <w:t>cross-axi</w:t>
+      </w:r>
+      <w:r>
+        <w:rPr>
+          <w:rFonts w:asciiTheme="majorHAnsi" w:hAnsiTheme="majorHAnsi" w:cs="Courier New"/>
+        </w:rPr>
+        <w:t>s</w:t>
+      </w:r>
+      <w:proofErr w:type="spellEnd"/>
+      <w:r>
+        <w:rPr>
+          <w:rFonts w:asciiTheme="majorHAnsi" w:hAnsiTheme="majorHAnsi" w:cs="Courier New"/>
+        </w:rPr>
+        <w:t>;</w:t>
+      </w:r>
+    </w:p>
+    <w:p>
+      <w:pPr>
+        <w:spacing w:line="276" w:lineRule="auto"/>
+        <w:rPr>
+          <w:rFonts w:asciiTheme="majorHAnsi" w:hAnsiTheme="majorHAnsi" w:cs="Courier New"/>
+          <w:sz w:val="28"/>
+          <w:szCs w:val="28"/>
+        </w:rPr>
+      </w:pPr>
+    </w:p>
+    <w:p>
+      <w:pPr>
+        <w:spacing w:line="276" w:lineRule="auto"/>
+        <w:rPr>
+          <w:rFonts w:asciiTheme="majorHAnsi" w:hAnsiTheme="majorHAnsi" w:cs="Courier New"/>
+        </w:rPr>
+      </w:pPr>
+      <w:proofErr w:type="spellStart"/>
+      <w:r>
+        <w:rPr>
+          <w:rFonts w:ascii="Courier New" w:hAnsi="Courier New" w:cs="Courier New"/>
+          <w:b/>
+          <w:bCs/>
+          <w:sz w:val="28"/>
+          <w:szCs w:val="28"/>
+        </w:rPr>
+        <w:t>Align-items</w:t>
+      </w:r>
+      <w:proofErr w:type="spellEnd"/>
+      <w:r>
+        <w:rPr>
+          <w:rFonts w:ascii="Courier New" w:hAnsi="Courier New" w:cs="Courier New"/>
+          <w:b/>
+          <w:bCs/>
+          <w:sz w:val="28"/>
+          <w:szCs w:val="28"/>
         </w:rPr>
         <w:t xml:space="preserve">: </w:t>
       </w:r>
-      <w:proofErr w:type="spellStart"/>
-      <w:r>
-        <w:rPr>
-          <w:rFonts w:asciiTheme="majorHAnsi" w:hAnsiTheme="majorHAnsi" w:cs="Courier New"/>
-          <w:b/>
-          <w:bCs/>
-        </w:rPr>
-        <w:t>strech</w:t>
-      </w:r>
-      <w:proofErr w:type="spellEnd"/>
-      <w:r>
-        <w:rPr>
-          <w:rFonts w:asciiTheme="majorHAnsi" w:hAnsiTheme="majorHAnsi" w:cs="Courier New"/>
-          <w:b/>
-          <w:bCs/>
+      <w:r>
+        <w:rPr>
+          <w:rFonts w:ascii="Courier New" w:hAnsi="Courier New" w:cs="Courier New"/>
+          <w:b/>
+          <w:bCs/>
+          <w:sz w:val="28"/>
+          <w:szCs w:val="28"/>
+        </w:rPr>
+        <w:t>flex-start</w:t>
+      </w:r>
+      <w:r>
+        <w:rPr>
+          <w:rFonts w:ascii="Courier New" w:hAnsi="Courier New" w:cs="Courier New"/>
+          <w:b/>
+          <w:bCs/>
+          <w:sz w:val="28"/>
+          <w:szCs w:val="28"/>
         </w:rPr>
         <w:t>;</w:t>
       </w:r>
+      <w:r>
+        <w:rPr>
+          <w:rFonts w:asciiTheme="majorHAnsi" w:hAnsiTheme="majorHAnsi" w:cs="Courier New"/>
+          <w:b/>
+          <w:bCs/>
+          <w:sz w:val="28"/>
+          <w:szCs w:val="28"/>
+        </w:rPr>
+        <w:t xml:space="preserve"> </w:t>
+      </w:r>
+      <w:r>
+        <w:rPr>
+          <w:rFonts w:asciiTheme="majorHAnsi" w:hAnsiTheme="majorHAnsi" w:cs="Courier New"/>
+        </w:rPr>
+        <w:t xml:space="preserve">vai </w:t>
+      </w:r>
+      <w:r>
+        <w:rPr>
+          <w:rFonts w:asciiTheme="majorHAnsi" w:hAnsiTheme="majorHAnsi" w:cs="Courier New"/>
+        </w:rPr>
+        <w:t xml:space="preserve">grudar sempre no </w:t>
+      </w:r>
+      <w:proofErr w:type="spellStart"/>
+      <w:r>
+        <w:rPr>
+          <w:rFonts w:asciiTheme="majorHAnsi" w:hAnsiTheme="majorHAnsi" w:cs="Courier New"/>
+        </w:rPr>
+        <w:t>cross-axis</w:t>
+      </w:r>
+      <w:proofErr w:type="spellEnd"/>
+      <w:r>
+        <w:rPr>
+          <w:rFonts w:asciiTheme="majorHAnsi" w:hAnsiTheme="majorHAnsi" w:cs="Courier New"/>
+        </w:rPr>
+        <w:t>;</w:t>
+      </w:r>
     </w:p>
     <w:p>
       <w:pPr>
         <w:spacing w:line="276" w:lineRule="auto"/>
         <w:rPr>
           <w:rFonts w:asciiTheme="majorHAnsi" w:hAnsiTheme="majorHAnsi" w:cs="Courier New"/>
+          <w:sz w:val="28"/>
+          <w:szCs w:val="28"/>
+        </w:rPr>
+      </w:pPr>
+    </w:p>
+    <w:p>
+      <w:pPr>
+        <w:spacing w:line="276" w:lineRule="auto"/>
+        <w:rPr>
+          <w:rFonts w:ascii="Courier New" w:hAnsi="Courier New" w:cs="Courier New"/>
         </w:rPr>
       </w:pPr>
       <w:proofErr w:type="spellStart"/>
@@ -3912,16 +4118,26 @@
         </w:rPr>
         <w:t xml:space="preserve">: </w:t>
       </w:r>
-      <w:proofErr w:type="spellStart"/>
-      <w:r>
-        <w:rPr>
-          <w:rFonts w:ascii="Courier New" w:hAnsi="Courier New" w:cs="Courier New"/>
-          <w:b/>
-          <w:bCs/>
-          <w:sz w:val="28"/>
-          <w:szCs w:val="28"/>
-        </w:rPr>
-        <w:t>strech</w:t>
+      <w:r>
+        <w:rPr>
+          <w:rFonts w:ascii="Courier New" w:hAnsi="Courier New" w:cs="Courier New"/>
+          <w:b/>
+          <w:bCs/>
+          <w:sz w:val="28"/>
+          <w:szCs w:val="28"/>
+        </w:rPr>
+        <w:t>flex-</w:t>
+      </w:r>
+      <w:proofErr w:type="spellStart"/>
+      <w:r>
+        <w:rPr>
+          <w:rFonts w:ascii="Courier New" w:hAnsi="Courier New" w:cs="Courier New"/>
+          <w:b/>
+          <w:bCs/>
+          <w:sz w:val="28"/>
+          <w:szCs w:val="28"/>
+        </w:rPr>
+        <w:t>end</w:t>
       </w:r>
       <w:proofErr w:type="spellEnd"/>
       <w:r>
@@ -3936,7 +4152,7 @@
       </w:r>
       <w:r>
         <w:rPr>
-          <w:rFonts w:asciiTheme="majorHAnsi" w:hAnsiTheme="majorHAnsi" w:cs="Courier New"/>
+          <w:rFonts w:ascii="Courier New" w:hAnsi="Courier New" w:cs="Courier New"/>
           <w:b/>
           <w:bCs/>
           <w:sz w:val="28"/>
@@ -3946,57 +4162,21 @@
       </w:r>
       <w:r>
         <w:rPr>
-          <w:rFonts w:asciiTheme="majorHAnsi" w:hAnsiTheme="majorHAnsi" w:cs="Courier New"/>
-        </w:rPr>
-        <w:t xml:space="preserve">vai </w:t>
-      </w:r>
-      <w:r>
-        <w:rPr>
-          <w:rFonts w:asciiTheme="majorHAnsi" w:hAnsiTheme="majorHAnsi" w:cs="Courier New"/>
-        </w:rPr>
-        <w:t>esticar</w:t>
-      </w:r>
-      <w:r>
-        <w:rPr>
-          <w:rFonts w:asciiTheme="majorHAnsi" w:hAnsiTheme="majorHAnsi" w:cs="Courier New"/>
-        </w:rPr>
-        <w:t xml:space="preserve"> o</w:t>
-      </w:r>
-      <w:r>
-        <w:rPr>
-          <w:rFonts w:asciiTheme="majorHAnsi" w:hAnsiTheme="majorHAnsi" w:cs="Courier New"/>
-        </w:rPr>
-        <w:t xml:space="preserve">s itens </w:t>
-      </w:r>
-      <w:r>
-        <w:rPr>
-          <w:rFonts w:asciiTheme="majorHAnsi" w:hAnsiTheme="majorHAnsi" w:cs="Courier New"/>
-        </w:rPr>
-        <w:t>no</w:t>
-      </w:r>
-      <w:r>
-        <w:rPr>
-          <w:rFonts w:asciiTheme="majorHAnsi" w:hAnsiTheme="majorHAnsi" w:cs="Courier New"/>
-        </w:rPr>
-        <w:t xml:space="preserve"> mesmo tamanho do </w:t>
-      </w:r>
-      <w:proofErr w:type="spellStart"/>
-      <w:r>
-        <w:rPr>
-          <w:rFonts w:asciiTheme="majorHAnsi" w:hAnsiTheme="majorHAnsi" w:cs="Courier New"/>
-        </w:rPr>
-        <w:t>cross-axi</w:t>
-      </w:r>
-      <w:r>
-        <w:rPr>
-          <w:rFonts w:asciiTheme="majorHAnsi" w:hAnsiTheme="majorHAnsi" w:cs="Courier New"/>
-        </w:rPr>
-        <w:t>s</w:t>
-      </w:r>
-      <w:proofErr w:type="spellEnd"/>
-      <w:r>
-        <w:rPr>
-          <w:rFonts w:asciiTheme="majorHAnsi" w:hAnsiTheme="majorHAnsi" w:cs="Courier New"/>
+          <w:rFonts w:ascii="Courier New" w:hAnsi="Courier New" w:cs="Courier New"/>
+        </w:rPr>
+        <w:t xml:space="preserve">vai grudar sempre no final do </w:t>
+      </w:r>
+      <w:proofErr w:type="spellStart"/>
+      <w:r>
+        <w:rPr>
+          <w:rFonts w:ascii="Courier New" w:hAnsi="Courier New" w:cs="Courier New"/>
+        </w:rPr>
+        <w:t>cross-axis</w:t>
+      </w:r>
+      <w:proofErr w:type="spellEnd"/>
+      <w:r>
+        <w:rPr>
+          <w:rFonts w:ascii="Courier New" w:hAnsi="Courier New" w:cs="Courier New"/>
         </w:rPr>
         <w:t>;</w:t>
       </w:r>
@@ -4005,7 +4185,7 @@
       <w:pPr>
         <w:spacing w:line="276" w:lineRule="auto"/>
         <w:rPr>
-          <w:rFonts w:asciiTheme="majorHAnsi" w:hAnsiTheme="majorHAnsi" w:cs="Courier New"/>
+          <w:rFonts w:ascii="Courier New" w:hAnsi="Courier New" w:cs="Courier New"/>
           <w:sz w:val="28"/>
           <w:szCs w:val="28"/>
         </w:rPr>
@@ -4015,7 +4195,7 @@
       <w:pPr>
         <w:spacing w:line="276" w:lineRule="auto"/>
         <w:rPr>
-          <w:rFonts w:asciiTheme="majorHAnsi" w:hAnsiTheme="majorHAnsi" w:cs="Courier New"/>
+          <w:rFonts w:ascii="Courier New" w:hAnsi="Courier New" w:cs="Courier New"/>
         </w:rPr>
       </w:pPr>
       <w:proofErr w:type="spellStart"/>
@@ -4040,227 +4220,15 @@
         </w:rPr>
         <w:t xml:space="preserve">: </w:t>
       </w:r>
-      <w:proofErr w:type="spellStart"/>
-      <w:r>
-        <w:rPr>
-          <w:rFonts w:ascii="Courier New" w:hAnsi="Courier New" w:cs="Courier New"/>
-          <w:b/>
-          <w:bCs/>
-          <w:sz w:val="28"/>
-          <w:szCs w:val="28"/>
-        </w:rPr>
-        <w:t>flex</w:t>
-      </w:r>
-      <w:proofErr w:type="spellEnd"/>
-      <w:r>
-        <w:rPr>
-          <w:rFonts w:ascii="Courier New" w:hAnsi="Courier New" w:cs="Courier New"/>
-          <w:b/>
-          <w:bCs/>
-          <w:sz w:val="28"/>
-          <w:szCs w:val="28"/>
-        </w:rPr>
-        <w:t>-start</w:t>
-      </w:r>
-      <w:r>
-        <w:rPr>
-          <w:rFonts w:ascii="Courier New" w:hAnsi="Courier New" w:cs="Courier New"/>
-          <w:b/>
-          <w:bCs/>
-          <w:sz w:val="28"/>
-          <w:szCs w:val="28"/>
-        </w:rPr>
-        <w:t>;</w:t>
-      </w:r>
-      <w:r>
-        <w:rPr>
-          <w:rFonts w:asciiTheme="majorHAnsi" w:hAnsiTheme="majorHAnsi" w:cs="Courier New"/>
-          <w:b/>
-          <w:bCs/>
-          <w:sz w:val="28"/>
-          <w:szCs w:val="28"/>
-        </w:rPr>
-        <w:t xml:space="preserve"> </w:t>
-      </w:r>
-      <w:r>
-        <w:rPr>
-          <w:rFonts w:asciiTheme="majorHAnsi" w:hAnsiTheme="majorHAnsi" w:cs="Courier New"/>
-        </w:rPr>
-        <w:t xml:space="preserve">vai </w:t>
-      </w:r>
-      <w:r>
-        <w:rPr>
-          <w:rFonts w:asciiTheme="majorHAnsi" w:hAnsiTheme="majorHAnsi" w:cs="Courier New"/>
-        </w:rPr>
-        <w:t xml:space="preserve">grudar sempre no </w:t>
-      </w:r>
-      <w:proofErr w:type="spellStart"/>
-      <w:r>
-        <w:rPr>
-          <w:rFonts w:asciiTheme="majorHAnsi" w:hAnsiTheme="majorHAnsi" w:cs="Courier New"/>
-        </w:rPr>
-        <w:t>cross-axis</w:t>
-      </w:r>
-      <w:proofErr w:type="spellEnd"/>
-      <w:r>
-        <w:rPr>
-          <w:rFonts w:asciiTheme="majorHAnsi" w:hAnsiTheme="majorHAnsi" w:cs="Courier New"/>
-        </w:rPr>
-        <w:t>;</w:t>
-      </w:r>
-    </w:p>
-    <w:p>
-      <w:pPr>
-        <w:spacing w:line="276" w:lineRule="auto"/>
-        <w:rPr>
-          <w:rFonts w:asciiTheme="majorHAnsi" w:hAnsiTheme="majorHAnsi" w:cs="Courier New"/>
-          <w:sz w:val="28"/>
-          <w:szCs w:val="28"/>
-        </w:rPr>
-      </w:pPr>
-    </w:p>
-    <w:p>
-      <w:pPr>
-        <w:spacing w:line="276" w:lineRule="auto"/>
-        <w:rPr>
-          <w:rFonts w:ascii="Courier New" w:hAnsi="Courier New" w:cs="Courier New"/>
-        </w:rPr>
-      </w:pPr>
-      <w:proofErr w:type="spellStart"/>
-      <w:r>
-        <w:rPr>
-          <w:rFonts w:ascii="Courier New" w:hAnsi="Courier New" w:cs="Courier New"/>
-          <w:b/>
-          <w:bCs/>
-          <w:sz w:val="28"/>
-          <w:szCs w:val="28"/>
-        </w:rPr>
-        <w:t>Align-items</w:t>
-      </w:r>
-      <w:proofErr w:type="spellEnd"/>
-      <w:r>
-        <w:rPr>
-          <w:rFonts w:ascii="Courier New" w:hAnsi="Courier New" w:cs="Courier New"/>
-          <w:b/>
-          <w:bCs/>
-          <w:sz w:val="28"/>
-          <w:szCs w:val="28"/>
-        </w:rPr>
-        <w:t xml:space="preserve">: </w:t>
-      </w:r>
-      <w:proofErr w:type="spellStart"/>
-      <w:r>
-        <w:rPr>
-          <w:rFonts w:ascii="Courier New" w:hAnsi="Courier New" w:cs="Courier New"/>
-          <w:b/>
-          <w:bCs/>
-          <w:sz w:val="28"/>
-          <w:szCs w:val="28"/>
-        </w:rPr>
-        <w:t>flex-end</w:t>
-      </w:r>
-      <w:proofErr w:type="spellEnd"/>
-      <w:r>
-        <w:rPr>
-          <w:rFonts w:ascii="Courier New" w:hAnsi="Courier New" w:cs="Courier New"/>
-          <w:b/>
-          <w:bCs/>
-          <w:sz w:val="28"/>
-          <w:szCs w:val="28"/>
-        </w:rPr>
-        <w:t>;</w:t>
-      </w:r>
-      <w:r>
-        <w:rPr>
-          <w:rFonts w:ascii="Courier New" w:hAnsi="Courier New" w:cs="Courier New"/>
-          <w:b/>
-          <w:bCs/>
-          <w:sz w:val="28"/>
-          <w:szCs w:val="28"/>
-        </w:rPr>
-        <w:t xml:space="preserve"> </w:t>
-      </w:r>
-      <w:r>
-        <w:rPr>
-          <w:rFonts w:ascii="Courier New" w:hAnsi="Courier New" w:cs="Courier New"/>
-        </w:rPr>
-        <w:t xml:space="preserve">vai grudar sempre no final do </w:t>
-      </w:r>
-      <w:proofErr w:type="spellStart"/>
-      <w:r>
-        <w:rPr>
-          <w:rFonts w:ascii="Courier New" w:hAnsi="Courier New" w:cs="Courier New"/>
-        </w:rPr>
-        <w:t>cross-axis</w:t>
-      </w:r>
-      <w:proofErr w:type="spellEnd"/>
-      <w:r>
-        <w:rPr>
-          <w:rFonts w:ascii="Courier New" w:hAnsi="Courier New" w:cs="Courier New"/>
-        </w:rPr>
-        <w:t>;</w:t>
-      </w:r>
-    </w:p>
-    <w:p>
-      <w:pPr>
-        <w:spacing w:line="276" w:lineRule="auto"/>
-        <w:rPr>
-          <w:rFonts w:ascii="Courier New" w:hAnsi="Courier New" w:cs="Courier New"/>
-          <w:sz w:val="28"/>
-          <w:szCs w:val="28"/>
-        </w:rPr>
-      </w:pPr>
-    </w:p>
-    <w:p>
-      <w:pPr>
-        <w:spacing w:line="276" w:lineRule="auto"/>
-        <w:rPr>
-          <w:rFonts w:ascii="Courier New" w:hAnsi="Courier New" w:cs="Courier New"/>
-        </w:rPr>
-      </w:pPr>
-      <w:proofErr w:type="spellStart"/>
-      <w:r>
-        <w:rPr>
-          <w:rFonts w:ascii="Courier New" w:hAnsi="Courier New" w:cs="Courier New"/>
-          <w:b/>
-          <w:bCs/>
-          <w:sz w:val="28"/>
-          <w:szCs w:val="28"/>
-        </w:rPr>
-        <w:t>Align-items</w:t>
-      </w:r>
-      <w:proofErr w:type="spellEnd"/>
-      <w:r>
-        <w:rPr>
-          <w:rFonts w:ascii="Courier New" w:hAnsi="Courier New" w:cs="Courier New"/>
-          <w:b/>
-          <w:bCs/>
-          <w:sz w:val="28"/>
-          <w:szCs w:val="28"/>
-        </w:rPr>
-        <w:t xml:space="preserve">: </w:t>
-      </w:r>
-      <w:proofErr w:type="spellStart"/>
-      <w:r>
-        <w:rPr>
-          <w:rFonts w:ascii="Courier New" w:hAnsi="Courier New" w:cs="Courier New"/>
-          <w:b/>
-          <w:bCs/>
-          <w:sz w:val="28"/>
-          <w:szCs w:val="28"/>
-        </w:rPr>
-        <w:t>flex</w:t>
-      </w:r>
-      <w:proofErr w:type="spellEnd"/>
-      <w:r>
-        <w:rPr>
-          <w:rFonts w:ascii="Courier New" w:hAnsi="Courier New" w:cs="Courier New"/>
-          <w:b/>
-          <w:bCs/>
-          <w:sz w:val="28"/>
-          <w:szCs w:val="28"/>
-        </w:rPr>
-        <w:t>-</w:t>
+      <w:r>
+        <w:rPr>
+          <w:rFonts w:ascii="Courier New" w:hAnsi="Courier New" w:cs="Courier New"/>
+          <w:b/>
+          <w:bCs/>
+          <w:sz w:val="28"/>
+          <w:szCs w:val="28"/>
+        </w:rPr>
+        <w:t>flex-</w:t>
       </w:r>
       <w:r>
         <w:rPr>
@@ -4640,21 +4608,7 @@
         <w:rPr>
           <w:rFonts w:cs="Courier New"/>
         </w:rPr>
-        <w:t xml:space="preserve">: quando a gente cria um container a parte de fora é </w:t>
-      </w:r>
-      <w:proofErr w:type="spellStart"/>
-      <w:r>
-        <w:rPr>
-          <w:rFonts w:cs="Courier New"/>
-        </w:rPr>
-        <w:t>flex</w:t>
-      </w:r>
-      <w:proofErr w:type="spellEnd"/>
-      <w:r>
-        <w:rPr>
-          <w:rFonts w:cs="Courier New"/>
-        </w:rPr>
-        <w:t>, não a parte de dentro</w:t>
+        <w:t>: quando a gente cria um container a parte de fora é flex, não a parte de dentro</w:t>
       </w:r>
       <w:r>
         <w:rPr>
@@ -4780,23 +4734,13 @@
         </w:rPr>
         <w:t xml:space="preserve"> em </w:t>
       </w:r>
-      <w:proofErr w:type="spellStart"/>
-      <w:r>
-        <w:rPr>
-          <w:rFonts w:cs="Courier New"/>
-          <w:b/>
-          <w:bCs/>
-        </w:rPr>
-        <w:t>flex</w:t>
-      </w:r>
-      <w:proofErr w:type="spellEnd"/>
-      <w:r>
-        <w:rPr>
-          <w:rFonts w:cs="Courier New"/>
-          <w:b/>
-          <w:bCs/>
-        </w:rPr>
-        <w:t>-box tem o pai(container), e todo elemento dentro do container</w:t>
+      <w:r>
+        <w:rPr>
+          <w:rFonts w:cs="Courier New"/>
+          <w:b/>
+          <w:bCs/>
+        </w:rPr>
+        <w:t>flex-box tem o pai(container), e todo elemento dentro do container</w:t>
       </w:r>
       <w:r>
         <w:rPr>
@@ -5125,13 +5069,7 @@
         <w:rPr>
           <w:rFonts w:cs="Courier New"/>
         </w:rPr>
-        <w:t xml:space="preserve">o alinhamento no </w:t>
-      </w:r>
-      <w:r>
-        <w:rPr>
-          <w:rFonts w:cs="Courier New"/>
-        </w:rPr>
-        <w:t>dentr</w:t>
+        <w:t>o alinhamento no dentr</w:t>
       </w:r>
       <w:r>
         <w:rPr>
@@ -5150,13 +5088,7 @@
         <w:rPr>
           <w:rFonts w:cs="Courier New"/>
         </w:rPr>
-        <w:t>cross-</w:t>
-      </w:r>
-      <w:r>
-        <w:rPr>
-          <w:rFonts w:cs="Courier New"/>
-        </w:rPr>
-        <w:t>axis</w:t>
+        <w:t>cross-axis</w:t>
       </w:r>
       <w:proofErr w:type="spellEnd"/>
     </w:p>
@@ -5261,9 +5193,8 @@
           <w:sz w:val="32"/>
           <w:szCs w:val="32"/>
         </w:rPr>
-        <w:t>Flex-</w:t>
-      </w:r>
-      <w:proofErr w:type="spellStart"/>
+        <w:t>Flex-ba</w:t>
+      </w:r>
       <w:r>
         <w:rPr>
           <w:rFonts w:asciiTheme="majorHAnsi" w:hAnsiTheme="majorHAnsi" w:cs="Courier New"/>
@@ -5272,155 +5203,1277 @@
           <w:sz w:val="32"/>
           <w:szCs w:val="32"/>
         </w:rPr>
-        <w:t>ba</w:t>
-      </w:r>
-      <w:r>
-        <w:rPr>
-          <w:rFonts w:asciiTheme="majorHAnsi" w:hAnsiTheme="majorHAnsi" w:cs="Courier New"/>
-          <w:b/>
-          <w:bCs/>
+        <w:t>sis</w:t>
+      </w:r>
+    </w:p>
+    <w:p>
+      <w:pPr>
+        <w:rPr>
+          <w:rFonts w:asciiTheme="majorHAnsi" w:hAnsiTheme="majorHAnsi" w:cs="Courier New"/>
+          <w:b/>
+          <w:bCs/>
+          <w:sz w:val="28"/>
+          <w:szCs w:val="28"/>
+        </w:rPr>
+      </w:pPr>
+      <w:r>
+        <w:rPr>
+          <w:rFonts w:asciiTheme="majorHAnsi" w:hAnsiTheme="majorHAnsi" w:cs="Courier New"/>
+          <w:b/>
+          <w:bCs/>
+          <w:sz w:val="28"/>
+          <w:szCs w:val="28"/>
+        </w:rPr>
+        <w:t>Valor padrão</w:t>
+      </w:r>
+      <w:r>
+        <w:rPr>
+          <w:rFonts w:asciiTheme="majorHAnsi" w:hAnsiTheme="majorHAnsi" w:cs="Courier New"/>
+          <w:b/>
+          <w:bCs/>
+          <w:sz w:val="28"/>
+          <w:szCs w:val="28"/>
+        </w:rPr>
+        <w:t>: auto</w:t>
+      </w:r>
+      <w:r>
+        <w:rPr>
+          <w:rFonts w:asciiTheme="majorHAnsi" w:hAnsiTheme="majorHAnsi" w:cs="Courier New"/>
+          <w:b/>
+          <w:bCs/>
+          <w:sz w:val="28"/>
+          <w:szCs w:val="28"/>
+        </w:rPr>
+        <w:t xml:space="preserve"> </w:t>
+      </w:r>
+    </w:p>
+    <w:p>
+      <w:pPr>
+        <w:rPr>
+          <w:rFonts w:asciiTheme="majorHAnsi" w:hAnsiTheme="majorHAnsi" w:cs="Courier New"/>
+          <w:b/>
+          <w:bCs/>
+        </w:rPr>
+      </w:pPr>
+      <w:r>
+        <w:rPr>
+          <w:rFonts w:asciiTheme="majorHAnsi" w:hAnsiTheme="majorHAnsi" w:cs="Courier New"/>
+          <w:b/>
+          <w:bCs/>
+        </w:rPr>
+        <w:t>Você pode definir a largura de um elemento, por</w:t>
+      </w:r>
+      <w:r>
+        <w:rPr>
+          <w:rFonts w:asciiTheme="majorHAnsi" w:hAnsiTheme="majorHAnsi" w:cs="Courier New"/>
+          <w:b/>
+          <w:bCs/>
+        </w:rPr>
+        <w:t>é</w:t>
+      </w:r>
+      <w:r>
+        <w:rPr>
+          <w:rFonts w:asciiTheme="majorHAnsi" w:hAnsiTheme="majorHAnsi" w:cs="Courier New"/>
+          <w:b/>
+          <w:bCs/>
+        </w:rPr>
+        <w:t>m ele vai variar conforme o tamanho do container</w:t>
+      </w:r>
+      <w:r>
+        <w:rPr>
+          <w:rFonts w:asciiTheme="majorHAnsi" w:hAnsiTheme="majorHAnsi" w:cs="Courier New"/>
+          <w:b/>
+          <w:bCs/>
+        </w:rPr>
+        <w:t xml:space="preserve"> </w:t>
+      </w:r>
+      <w:r>
+        <w:rPr>
+          <w:rFonts w:asciiTheme="majorHAnsi" w:hAnsiTheme="majorHAnsi" w:cs="Courier New"/>
+          <w:b/>
+          <w:bCs/>
+        </w:rPr>
+        <w:t xml:space="preserve">(qual o formato da </w:t>
+      </w:r>
+      <w:r>
+        <w:rPr>
+          <w:rFonts w:asciiTheme="majorHAnsi" w:hAnsiTheme="majorHAnsi" w:cs="Courier New"/>
+          <w:b/>
+          <w:bCs/>
+        </w:rPr>
+        <w:t>água</w:t>
+      </w:r>
+      <w:r>
+        <w:rPr>
+          <w:rFonts w:asciiTheme="majorHAnsi" w:hAnsiTheme="majorHAnsi" w:cs="Courier New"/>
+          <w:b/>
+          <w:bCs/>
+        </w:rPr>
+        <w:t>? Depende do</w:t>
+      </w:r>
+      <w:r>
+        <w:rPr>
+          <w:rFonts w:asciiTheme="majorHAnsi" w:hAnsiTheme="majorHAnsi" w:cs="Courier New"/>
+          <w:b/>
+          <w:bCs/>
+        </w:rPr>
+        <w:t xml:space="preserve"> </w:t>
+      </w:r>
+      <w:r>
+        <w:rPr>
+          <w:rFonts w:asciiTheme="majorHAnsi" w:hAnsiTheme="majorHAnsi" w:cs="Courier New"/>
+          <w:b/>
+          <w:bCs/>
+        </w:rPr>
+        <w:t>“</w:t>
+      </w:r>
+      <w:r>
+        <w:rPr>
+          <w:rFonts w:asciiTheme="majorHAnsi" w:hAnsiTheme="majorHAnsi" w:cs="Courier New"/>
+          <w:b/>
+          <w:bCs/>
+        </w:rPr>
+        <w:t>container</w:t>
+      </w:r>
+      <w:r>
+        <w:rPr>
+          <w:rFonts w:asciiTheme="majorHAnsi" w:hAnsiTheme="majorHAnsi" w:cs="Courier New"/>
+          <w:b/>
+          <w:bCs/>
+        </w:rPr>
+        <w:t>”</w:t>
+      </w:r>
+      <w:r>
+        <w:rPr>
+          <w:rFonts w:asciiTheme="majorHAnsi" w:hAnsiTheme="majorHAnsi" w:cs="Courier New"/>
+          <w:b/>
+          <w:bCs/>
+        </w:rPr>
+        <w:t xml:space="preserve"> que ela está)</w:t>
+      </w:r>
+    </w:p>
+    <w:p>
+      <w:pPr>
+        <w:rPr>
+          <w:rFonts w:asciiTheme="majorHAnsi" w:hAnsiTheme="majorHAnsi" w:cs="Courier New"/>
+          <w:b/>
+          <w:bCs/>
+        </w:rPr>
+      </w:pPr>
+      <w:r>
+        <w:rPr>
+          <w:rFonts w:asciiTheme="majorHAnsi" w:hAnsiTheme="majorHAnsi" w:cs="Courier New"/>
+          <w:b/>
+          <w:bCs/>
+        </w:rPr>
+        <w:t xml:space="preserve">É interessante colocar no </w:t>
+      </w:r>
+      <w:proofErr w:type="spellStart"/>
+      <w:r>
+        <w:rPr>
+          <w:rFonts w:asciiTheme="majorHAnsi" w:hAnsiTheme="majorHAnsi" w:cs="Courier New"/>
+          <w:b/>
+          <w:bCs/>
+        </w:rPr>
+        <w:t>flow</w:t>
+      </w:r>
+      <w:proofErr w:type="spellEnd"/>
+      <w:r>
+        <w:rPr>
+          <w:rFonts w:asciiTheme="majorHAnsi" w:hAnsiTheme="majorHAnsi" w:cs="Courier New"/>
+          <w:b/>
+          <w:bCs/>
+        </w:rPr>
+        <w:t xml:space="preserve"> o </w:t>
+      </w:r>
+      <w:proofErr w:type="spellStart"/>
+      <w:r>
+        <w:rPr>
+          <w:rFonts w:asciiTheme="majorHAnsi" w:hAnsiTheme="majorHAnsi" w:cs="Courier New"/>
+          <w:b/>
+          <w:bCs/>
+        </w:rPr>
+        <w:t>nowrap</w:t>
+      </w:r>
+      <w:proofErr w:type="spellEnd"/>
+      <w:r>
+        <w:rPr>
+          <w:rFonts w:asciiTheme="majorHAnsi" w:hAnsiTheme="majorHAnsi" w:cs="Courier New"/>
+          <w:b/>
+          <w:bCs/>
+        </w:rPr>
+        <w:t xml:space="preserve"> ( </w:t>
+      </w:r>
+      <w:r>
+        <w:rPr>
+          <w:rFonts w:ascii="Courier New" w:hAnsi="Courier New" w:cs="Courier New"/>
+          <w:b/>
+          <w:bCs/>
+        </w:rPr>
+        <w:t>flex-</w:t>
+      </w:r>
+      <w:proofErr w:type="spellStart"/>
+      <w:r>
+        <w:rPr>
+          <w:rFonts w:ascii="Courier New" w:hAnsi="Courier New" w:cs="Courier New"/>
+          <w:b/>
+          <w:bCs/>
+        </w:rPr>
+        <w:t>flow</w:t>
+      </w:r>
+      <w:proofErr w:type="spellEnd"/>
+      <w:r>
+        <w:rPr>
+          <w:rFonts w:ascii="Courier New" w:hAnsi="Courier New" w:cs="Courier New"/>
+          <w:b/>
+          <w:bCs/>
+        </w:rPr>
+        <w:t xml:space="preserve">: </w:t>
+      </w:r>
+      <w:proofErr w:type="spellStart"/>
+      <w:r>
+        <w:rPr>
+          <w:rFonts w:ascii="Courier New" w:hAnsi="Courier New" w:cs="Courier New"/>
+          <w:b/>
+          <w:bCs/>
+        </w:rPr>
+        <w:t>row</w:t>
+      </w:r>
+      <w:proofErr w:type="spellEnd"/>
+      <w:r>
+        <w:rPr>
+          <w:rFonts w:ascii="Courier New" w:hAnsi="Courier New" w:cs="Courier New"/>
+          <w:b/>
+          <w:bCs/>
+        </w:rPr>
+        <w:t xml:space="preserve"> </w:t>
+      </w:r>
+      <w:proofErr w:type="spellStart"/>
+      <w:r>
+        <w:rPr>
+          <w:rFonts w:ascii="Courier New" w:hAnsi="Courier New" w:cs="Courier New"/>
+          <w:b/>
+          <w:bCs/>
+        </w:rPr>
+        <w:t>nowrap</w:t>
+      </w:r>
+      <w:proofErr w:type="spellEnd"/>
+      <w:r>
+        <w:rPr>
+          <w:rFonts w:asciiTheme="majorHAnsi" w:hAnsiTheme="majorHAnsi" w:cs="Courier New"/>
+          <w:b/>
+          <w:bCs/>
+        </w:rPr>
+        <w:t xml:space="preserve"> )tanto no </w:t>
+      </w:r>
+      <w:proofErr w:type="spellStart"/>
+      <w:r>
+        <w:rPr>
+          <w:rFonts w:asciiTheme="majorHAnsi" w:hAnsiTheme="majorHAnsi" w:cs="Courier New"/>
+          <w:b/>
+          <w:bCs/>
+        </w:rPr>
+        <w:t>row</w:t>
+      </w:r>
+      <w:proofErr w:type="spellEnd"/>
+      <w:r>
+        <w:rPr>
+          <w:rFonts w:asciiTheme="majorHAnsi" w:hAnsiTheme="majorHAnsi" w:cs="Courier New"/>
+          <w:b/>
+          <w:bCs/>
+        </w:rPr>
+        <w:t xml:space="preserve"> quanto no </w:t>
+      </w:r>
+      <w:proofErr w:type="spellStart"/>
+      <w:r>
+        <w:rPr>
+          <w:rFonts w:asciiTheme="majorHAnsi" w:hAnsiTheme="majorHAnsi" w:cs="Courier New"/>
+          <w:b/>
+          <w:bCs/>
+        </w:rPr>
+        <w:t>collun</w:t>
+      </w:r>
+      <w:proofErr w:type="spellEnd"/>
+      <w:r>
+        <w:rPr>
+          <w:rFonts w:asciiTheme="majorHAnsi" w:hAnsiTheme="majorHAnsi" w:cs="Courier New"/>
+          <w:b/>
+          <w:bCs/>
+        </w:rPr>
+        <w:t>.</w:t>
+      </w:r>
+    </w:p>
+    <w:p>
+      <w:pPr>
+        <w:rPr>
+          <w:rFonts w:asciiTheme="majorHAnsi" w:hAnsiTheme="majorHAnsi" w:cs="Courier New"/>
+          <w:b/>
+          <w:bCs/>
+        </w:rPr>
+      </w:pPr>
+    </w:p>
+    <w:p>
+      <w:pPr>
+        <w:rPr>
+          <w:rFonts w:asciiTheme="majorHAnsi" w:hAnsiTheme="majorHAnsi" w:cs="Courier New"/>
+          <w:b/>
+          <w:bCs/>
+        </w:rPr>
+      </w:pPr>
+    </w:p>
+    <w:p>
+      <w:pPr>
+        <w:rPr>
+          <w:rFonts w:asciiTheme="majorHAnsi" w:hAnsiTheme="majorHAnsi" w:cs="Courier New"/>
+          <w:b/>
+          <w:bCs/>
+        </w:rPr>
+      </w:pPr>
+      <w:r>
+        <w:rPr>
+          <w:rFonts w:asciiTheme="majorHAnsi" w:hAnsiTheme="majorHAnsi" w:cs="Courier New"/>
+        </w:rPr>
+        <w:lastRenderedPageBreak/>
+        <w:t>Valor Padrão:</w:t>
+      </w:r>
+      <w:r>
+        <w:rPr>
+          <w:rFonts w:asciiTheme="majorHAnsi" w:hAnsiTheme="majorHAnsi" w:cs="Courier New"/>
+          <w:b/>
+          <w:bCs/>
+        </w:rPr>
+        <w:t xml:space="preserve">   </w:t>
+      </w:r>
+      <w:r>
+        <w:rPr>
+          <w:rFonts w:ascii="Courier New" w:hAnsi="Courier New" w:cs="Courier New"/>
+          <w:b/>
+          <w:bCs/>
+        </w:rPr>
+        <w:t xml:space="preserve">Flex-shrink: 1; </w:t>
+      </w:r>
+      <w:r>
+        <w:rPr>
+          <w:rFonts w:ascii="Courier New" w:hAnsi="Courier New" w:cs="Courier New"/>
+          <w:b/>
+          <w:bCs/>
+        </w:rPr>
+        <w:tab/>
+        <w:t>Flex-</w:t>
+      </w:r>
+      <w:proofErr w:type="spellStart"/>
+      <w:r>
+        <w:rPr>
+          <w:rFonts w:ascii="Courier New" w:hAnsi="Courier New" w:cs="Courier New"/>
+          <w:b/>
+          <w:bCs/>
+        </w:rPr>
+        <w:t>grow</w:t>
+      </w:r>
+      <w:proofErr w:type="spellEnd"/>
+      <w:r>
+        <w:rPr>
+          <w:rFonts w:ascii="Courier New" w:hAnsi="Courier New" w:cs="Courier New"/>
+          <w:b/>
+          <w:bCs/>
+        </w:rPr>
+        <w:t>: 0;</w:t>
+      </w:r>
+      <w:r>
+        <w:rPr>
+          <w:rFonts w:asciiTheme="majorHAnsi" w:hAnsiTheme="majorHAnsi" w:cs="Courier New"/>
+          <w:b/>
+          <w:bCs/>
+        </w:rPr>
+        <w:t xml:space="preserve"> </w:t>
+      </w:r>
+    </w:p>
+    <w:p>
+      <w:pPr>
+        <w:rPr>
+          <w:rFonts w:asciiTheme="majorHAnsi" w:hAnsiTheme="majorHAnsi" w:cs="Courier New"/>
+          <w:b/>
+          <w:bCs/>
+        </w:rPr>
+      </w:pPr>
+      <w:r>
+        <w:rPr>
+          <w:rFonts w:asciiTheme="majorHAnsi" w:hAnsiTheme="majorHAnsi" w:cs="Courier New"/>
+        </w:rPr>
+        <w:t>Shrink</w:t>
+      </w:r>
+      <w:r>
+        <w:rPr>
+          <w:rFonts w:asciiTheme="majorHAnsi" w:hAnsiTheme="majorHAnsi" w:cs="Courier New"/>
+          <w:b/>
+          <w:bCs/>
+        </w:rPr>
+        <w:t xml:space="preserve"> é </w:t>
+      </w:r>
+      <w:r>
+        <w:rPr>
+          <w:rFonts w:asciiTheme="majorHAnsi" w:hAnsiTheme="majorHAnsi" w:cs="Courier New"/>
+          <w:b/>
+          <w:bCs/>
+        </w:rPr>
+        <w:t>encolher</w:t>
+      </w:r>
+      <w:r>
+        <w:rPr>
+          <w:rFonts w:asciiTheme="majorHAnsi" w:hAnsiTheme="majorHAnsi" w:cs="Courier New"/>
+          <w:b/>
+          <w:bCs/>
+        </w:rPr>
+        <w:t xml:space="preserve"> </w:t>
+      </w:r>
+      <w:r>
+        <w:rPr>
+          <w:rFonts w:asciiTheme="majorHAnsi" w:hAnsiTheme="majorHAnsi" w:cs="Courier New"/>
+        </w:rPr>
+        <w:t xml:space="preserve">e </w:t>
+      </w:r>
+      <w:r>
+        <w:rPr>
+          <w:rFonts w:asciiTheme="majorHAnsi" w:hAnsiTheme="majorHAnsi" w:cs="Courier New"/>
+        </w:rPr>
+        <w:t>Grow</w:t>
+      </w:r>
+      <w:r>
+        <w:rPr>
+          <w:rFonts w:asciiTheme="majorHAnsi" w:hAnsiTheme="majorHAnsi" w:cs="Courier New"/>
+          <w:b/>
+          <w:bCs/>
+        </w:rPr>
+        <w:t xml:space="preserve"> é crescer.</w:t>
+      </w:r>
+    </w:p>
+    <w:p>
+      <w:pPr>
+        <w:rPr>
+          <w:rFonts w:asciiTheme="majorHAnsi" w:hAnsiTheme="majorHAnsi" w:cs="Courier New"/>
+        </w:rPr>
+      </w:pPr>
+      <w:r>
+        <w:rPr>
+          <w:rFonts w:asciiTheme="majorHAnsi" w:hAnsiTheme="majorHAnsi" w:cs="Courier New"/>
+        </w:rPr>
+        <w:t xml:space="preserve">para deixar </w:t>
+      </w:r>
+      <w:r>
+        <w:rPr>
+          <w:rFonts w:asciiTheme="majorHAnsi" w:hAnsiTheme="majorHAnsi" w:cs="Courier New"/>
+        </w:rPr>
+        <w:t>os itens</w:t>
+      </w:r>
+      <w:r>
+        <w:rPr>
+          <w:rFonts w:asciiTheme="majorHAnsi" w:hAnsiTheme="majorHAnsi" w:cs="Courier New"/>
+        </w:rPr>
+        <w:t xml:space="preserve"> mais flexíveis ao tamanho do container tem que deixar tanto o      flex-</w:t>
+      </w:r>
+      <w:proofErr w:type="spellStart"/>
+      <w:r>
+        <w:rPr>
+          <w:rFonts w:asciiTheme="majorHAnsi" w:hAnsiTheme="majorHAnsi" w:cs="Courier New"/>
+        </w:rPr>
+        <w:t>shring</w:t>
+      </w:r>
+      <w:proofErr w:type="spellEnd"/>
+      <w:r>
+        <w:rPr>
+          <w:rFonts w:asciiTheme="majorHAnsi" w:hAnsiTheme="majorHAnsi" w:cs="Courier New"/>
+        </w:rPr>
+        <w:t xml:space="preserve"> quanto o flex-</w:t>
+      </w:r>
+      <w:proofErr w:type="spellStart"/>
+      <w:r>
+        <w:rPr>
+          <w:rFonts w:asciiTheme="majorHAnsi" w:hAnsiTheme="majorHAnsi" w:cs="Courier New"/>
+        </w:rPr>
+        <w:t>grow</w:t>
+      </w:r>
+      <w:proofErr w:type="spellEnd"/>
+      <w:r>
+        <w:rPr>
+          <w:rFonts w:asciiTheme="majorHAnsi" w:hAnsiTheme="majorHAnsi" w:cs="Courier New"/>
+        </w:rPr>
+        <w:t xml:space="preserve"> com o valor de 1.</w:t>
+      </w:r>
+      <w:r>
+        <w:rPr>
+          <w:rFonts w:asciiTheme="majorHAnsi" w:hAnsiTheme="majorHAnsi" w:cs="Courier New"/>
+        </w:rPr>
+        <w:tab/>
+      </w:r>
+    </w:p>
+    <w:p>
+      <w:pPr>
+        <w:rPr>
+          <w:rFonts w:asciiTheme="majorHAnsi" w:hAnsiTheme="majorHAnsi" w:cs="Courier New"/>
+        </w:rPr>
+      </w:pPr>
+      <w:r>
+        <w:rPr>
+          <w:rFonts w:asciiTheme="majorHAnsi" w:hAnsiTheme="majorHAnsi" w:cs="Courier New"/>
+        </w:rPr>
+        <w:t>O flex-</w:t>
+      </w:r>
+      <w:proofErr w:type="spellStart"/>
+      <w:r>
+        <w:rPr>
+          <w:rFonts w:asciiTheme="majorHAnsi" w:hAnsiTheme="majorHAnsi" w:cs="Courier New"/>
+        </w:rPr>
+        <w:t>grow</w:t>
+      </w:r>
+      <w:proofErr w:type="spellEnd"/>
+      <w:r>
+        <w:rPr>
+          <w:rFonts w:asciiTheme="majorHAnsi" w:hAnsiTheme="majorHAnsi" w:cs="Courier New"/>
+        </w:rPr>
+        <w:t xml:space="preserve"> ele funciona tanto </w:t>
+      </w:r>
+      <w:proofErr w:type="spellStart"/>
+      <w:r>
+        <w:rPr>
+          <w:rFonts w:asciiTheme="majorHAnsi" w:hAnsiTheme="majorHAnsi" w:cs="Courier New"/>
+        </w:rPr>
+        <w:t>nowrap</w:t>
+      </w:r>
+      <w:proofErr w:type="spellEnd"/>
+      <w:r>
+        <w:rPr>
+          <w:rFonts w:asciiTheme="majorHAnsi" w:hAnsiTheme="majorHAnsi" w:cs="Courier New"/>
+        </w:rPr>
+        <w:t xml:space="preserve"> quanto no wrap.</w:t>
+      </w:r>
+    </w:p>
+    <w:p>
+      <w:pPr>
+        <w:jc w:val="center"/>
+        <w:rPr>
+          <w:rFonts w:asciiTheme="majorHAnsi" w:hAnsiTheme="majorHAnsi" w:cs="Courier New"/>
           <w:sz w:val="32"/>
           <w:szCs w:val="32"/>
         </w:rPr>
-        <w:t>sis</w:t>
-      </w:r>
-      <w:proofErr w:type="spellEnd"/>
-    </w:p>
-    <w:p>
-      <w:pPr>
-        <w:rPr>
-          <w:rFonts w:asciiTheme="majorHAnsi" w:hAnsiTheme="majorHAnsi" w:cs="Courier New"/>
-          <w:b/>
-          <w:bCs/>
-          <w:sz w:val="28"/>
-          <w:szCs w:val="28"/>
-        </w:rPr>
-      </w:pPr>
-      <w:r>
-        <w:rPr>
-          <w:rFonts w:asciiTheme="majorHAnsi" w:hAnsiTheme="majorHAnsi" w:cs="Courier New"/>
-          <w:b/>
-          <w:bCs/>
-          <w:sz w:val="28"/>
-          <w:szCs w:val="28"/>
-        </w:rPr>
-        <w:t>Valor padrão</w:t>
-      </w:r>
-      <w:r>
-        <w:rPr>
-          <w:rFonts w:asciiTheme="majorHAnsi" w:hAnsiTheme="majorHAnsi" w:cs="Courier New"/>
-          <w:b/>
-          <w:bCs/>
-          <w:sz w:val="28"/>
-          <w:szCs w:val="28"/>
-        </w:rPr>
-        <w:t>: auto</w:t>
-      </w:r>
-      <w:r>
-        <w:rPr>
-          <w:rFonts w:asciiTheme="majorHAnsi" w:hAnsiTheme="majorHAnsi" w:cs="Courier New"/>
-          <w:b/>
-          <w:bCs/>
-          <w:sz w:val="28"/>
-          <w:szCs w:val="28"/>
+      </w:pPr>
+      <w:r>
+        <w:rPr>
+          <w:rFonts w:asciiTheme="majorHAnsi" w:hAnsiTheme="majorHAnsi" w:cs="Courier New"/>
+          <w:sz w:val="32"/>
+          <w:szCs w:val="32"/>
+        </w:rPr>
+        <w:t>Flex-basis + flex-</w:t>
+      </w:r>
+      <w:proofErr w:type="spellStart"/>
+      <w:r>
+        <w:rPr>
+          <w:rFonts w:asciiTheme="majorHAnsi" w:hAnsiTheme="majorHAnsi" w:cs="Courier New"/>
+          <w:sz w:val="32"/>
+          <w:szCs w:val="32"/>
+        </w:rPr>
+        <w:t>grow</w:t>
+      </w:r>
+      <w:proofErr w:type="spellEnd"/>
+      <w:r>
+        <w:rPr>
+          <w:rFonts w:asciiTheme="majorHAnsi" w:hAnsiTheme="majorHAnsi" w:cs="Courier New"/>
+          <w:sz w:val="32"/>
+          <w:szCs w:val="32"/>
+        </w:rPr>
+        <w:t xml:space="preserve"> + flex-shrink</w:t>
+      </w:r>
+    </w:p>
+    <w:p>
+      <w:pPr>
+        <w:rPr>
+          <w:rFonts w:asciiTheme="majorHAnsi" w:hAnsiTheme="majorHAnsi" w:cs="Courier New"/>
+        </w:rPr>
+      </w:pPr>
+      <w:r>
+        <w:rPr>
+          <w:rFonts w:asciiTheme="majorHAnsi" w:hAnsiTheme="majorHAnsi" w:cs="Courier New"/>
+        </w:rPr>
+        <w:t>Você pode substituir:</w:t>
+      </w:r>
+    </w:p>
+    <w:p>
+      <w:pPr>
+        <w:rPr>
+          <w:rFonts w:ascii="Courier New" w:hAnsi="Courier New" w:cs="Courier New"/>
+        </w:rPr>
+      </w:pPr>
+      <w:r>
+        <w:rPr>
+          <w:rFonts w:ascii="Courier New" w:hAnsi="Courier New" w:cs="Courier New"/>
+        </w:rPr>
+        <w:t>Flex-basi</w:t>
+      </w:r>
+      <w:r>
+        <w:rPr>
+          <w:rFonts w:ascii="Courier New" w:hAnsi="Courier New" w:cs="Courier New"/>
+        </w:rPr>
+        <w:t>s: 150px;</w:t>
+      </w:r>
+    </w:p>
+    <w:p>
+      <w:pPr>
+        <w:rPr>
+          <w:rFonts w:ascii="Courier New" w:hAnsi="Courier New" w:cs="Courier New"/>
+        </w:rPr>
+      </w:pPr>
+      <w:r>
+        <w:rPr>
+          <w:rFonts w:ascii="Courier New" w:hAnsi="Courier New" w:cs="Courier New"/>
+        </w:rPr>
+        <w:t>Flex Grow: 0</w:t>
+      </w:r>
+    </w:p>
+    <w:p>
+      <w:pPr>
+        <w:rPr>
+          <w:rFonts w:ascii="Courier New" w:hAnsi="Courier New" w:cs="Courier New"/>
+        </w:rPr>
+      </w:pPr>
+      <w:r>
+        <w:rPr>
+          <w:rFonts w:ascii="Courier New" w:hAnsi="Courier New" w:cs="Courier New"/>
+        </w:rPr>
+        <w:t>Flex-shrink:1</w:t>
+      </w:r>
+    </w:p>
+    <w:p>
+      <w:pPr>
+        <w:rPr>
+          <w:rFonts w:asciiTheme="majorHAnsi" w:hAnsiTheme="majorHAnsi" w:cs="Courier New"/>
+        </w:rPr>
+      </w:pPr>
+      <w:r>
+        <w:rPr>
+          <w:rFonts w:asciiTheme="majorHAnsi" w:hAnsiTheme="majorHAnsi" w:cs="Courier New"/>
+        </w:rPr>
+        <w:t xml:space="preserve">Por: </w:t>
+      </w:r>
+      <w:r>
+        <w:rPr>
+          <w:rFonts w:ascii="Courier New" w:hAnsi="Courier New" w:cs="Courier New"/>
+        </w:rPr>
+        <w:t>flex</w:t>
+      </w:r>
+      <w:r>
+        <w:rPr>
+          <w:rFonts w:ascii="Courier New" w:hAnsi="Courier New" w:cs="Courier New"/>
+        </w:rPr>
+        <w:t xml:space="preserve">: </w:t>
+      </w:r>
+      <w:r>
+        <w:rPr>
+          <w:rFonts w:ascii="Courier New" w:hAnsi="Courier New" w:cs="Courier New"/>
+          <w:b/>
+          <w:bCs/>
+        </w:rPr>
+        <w:t>0</w:t>
+      </w:r>
+      <w:r>
+        <w:rPr>
+          <w:rFonts w:asciiTheme="majorHAnsi" w:hAnsiTheme="majorHAnsi" w:cs="Courier New"/>
+        </w:rPr>
+        <w:t xml:space="preserve">(Grow) </w:t>
+      </w:r>
+      <w:r>
+        <w:rPr>
+          <w:rFonts w:ascii="Courier New" w:hAnsi="Courier New" w:cs="Courier New"/>
+          <w:b/>
+          <w:bCs/>
+        </w:rPr>
+        <w:t>1</w:t>
+      </w:r>
+      <w:r>
+        <w:rPr>
+          <w:rFonts w:asciiTheme="majorHAnsi" w:hAnsiTheme="majorHAnsi" w:cs="Courier New"/>
+        </w:rPr>
+        <w:t xml:space="preserve">(Shrink) </w:t>
+      </w:r>
+      <w:r>
+        <w:rPr>
+          <w:rFonts w:ascii="Courier New" w:hAnsi="Courier New" w:cs="Courier New"/>
+          <w:b/>
+          <w:bCs/>
+        </w:rPr>
+        <w:t>150px</w:t>
+      </w:r>
+      <w:r>
+        <w:rPr>
+          <w:rFonts w:asciiTheme="majorHAnsi" w:hAnsiTheme="majorHAnsi" w:cs="Courier New"/>
+        </w:rPr>
+        <w:t>(basis)</w:t>
+      </w:r>
+      <w:r>
+        <w:rPr>
+          <w:rFonts w:asciiTheme="majorHAnsi" w:hAnsiTheme="majorHAnsi" w:cs="Courier New"/>
+        </w:rPr>
+        <w:t xml:space="preserve">, seguindo sempre essa </w:t>
+      </w:r>
+      <w:proofErr w:type="spellStart"/>
+      <w:r>
+        <w:rPr>
+          <w:rFonts w:asciiTheme="majorHAnsi" w:hAnsiTheme="majorHAnsi" w:cs="Courier New"/>
+        </w:rPr>
+        <w:t>sequencia</w:t>
+      </w:r>
+      <w:proofErr w:type="spellEnd"/>
+      <w:r>
+        <w:rPr>
+          <w:rFonts w:asciiTheme="majorHAnsi" w:hAnsiTheme="majorHAnsi" w:cs="Courier New"/>
+        </w:rPr>
+        <w:t>.</w:t>
+      </w:r>
+    </w:p>
+    <w:p>
+      <w:pPr>
+        <w:rPr>
+          <w:rFonts w:asciiTheme="majorHAnsi" w:hAnsiTheme="majorHAnsi" w:cs="Courier New"/>
+        </w:rPr>
+      </w:pPr>
+      <w:r>
+        <w:rPr>
+          <w:rFonts w:asciiTheme="majorHAnsi" w:hAnsiTheme="majorHAnsi" w:cs="Courier New"/>
+        </w:rPr>
+        <w:t>Flex= flex-</w:t>
+      </w:r>
+      <w:proofErr w:type="spellStart"/>
+      <w:r>
+        <w:rPr>
+          <w:rFonts w:asciiTheme="majorHAnsi" w:hAnsiTheme="majorHAnsi" w:cs="Courier New"/>
+        </w:rPr>
+        <w:t>grow</w:t>
+      </w:r>
+      <w:proofErr w:type="spellEnd"/>
+      <w:r>
+        <w:rPr>
+          <w:rFonts w:asciiTheme="majorHAnsi" w:hAnsiTheme="majorHAnsi" w:cs="Courier New"/>
+        </w:rPr>
+        <w:t xml:space="preserve"> + flex shrink + flex basis.</w:t>
+      </w:r>
+    </w:p>
+    <w:p>
+      <w:pPr>
+        <w:rPr>
+          <w:rFonts w:asciiTheme="majorHAnsi" w:hAnsiTheme="majorHAnsi" w:cs="Courier New"/>
+        </w:rPr>
+      </w:pPr>
+      <w:r>
+        <w:rPr>
+          <w:rFonts w:asciiTheme="majorHAnsi" w:hAnsiTheme="majorHAnsi" w:cs="Courier New"/>
+        </w:rPr>
+        <w:t xml:space="preserve">Existem </w:t>
+      </w:r>
+      <w:r>
+        <w:rPr>
+          <w:rFonts w:asciiTheme="majorHAnsi" w:hAnsiTheme="majorHAnsi" w:cs="Courier New"/>
+        </w:rPr>
+        <w:t>algumas configurações</w:t>
+      </w:r>
+      <w:r>
+        <w:rPr>
+          <w:rFonts w:asciiTheme="majorHAnsi" w:hAnsiTheme="majorHAnsi" w:cs="Courier New"/>
         </w:rPr>
         <w:t xml:space="preserve"> </w:t>
       </w:r>
-    </w:p>
-    <w:p>
-      <w:pPr>
-        <w:rPr>
-          <w:rFonts w:asciiTheme="majorHAnsi" w:hAnsiTheme="majorHAnsi" w:cs="Courier New"/>
-          <w:b/>
-          <w:bCs/>
-          <w:sz w:val="28"/>
-          <w:szCs w:val="28"/>
-        </w:rPr>
-      </w:pPr>
-      <w:r>
-        <w:rPr>
-          <w:rFonts w:asciiTheme="majorHAnsi" w:hAnsiTheme="majorHAnsi" w:cs="Courier New"/>
-          <w:b/>
-          <w:bCs/>
-          <w:sz w:val="28"/>
-          <w:szCs w:val="28"/>
-        </w:rPr>
-        <w:t xml:space="preserve">Você pode definir a largura de um elemento, </w:t>
-      </w:r>
-      <w:proofErr w:type="gramStart"/>
-      <w:r>
-        <w:rPr>
-          <w:rFonts w:asciiTheme="majorHAnsi" w:hAnsiTheme="majorHAnsi" w:cs="Courier New"/>
-          <w:b/>
-          <w:bCs/>
-          <w:sz w:val="28"/>
-          <w:szCs w:val="28"/>
-        </w:rPr>
-        <w:t>porem</w:t>
-      </w:r>
-      <w:proofErr w:type="gramEnd"/>
-      <w:r>
-        <w:rPr>
-          <w:rFonts w:asciiTheme="majorHAnsi" w:hAnsiTheme="majorHAnsi" w:cs="Courier New"/>
-          <w:b/>
-          <w:bCs/>
-          <w:sz w:val="28"/>
-          <w:szCs w:val="28"/>
-        </w:rPr>
-        <w:t xml:space="preserve"> ele vai variar conforme o tamanho do container</w:t>
-      </w:r>
-      <w:r>
-        <w:rPr>
-          <w:rFonts w:asciiTheme="majorHAnsi" w:hAnsiTheme="majorHAnsi" w:cs="Courier New"/>
-          <w:b/>
-          <w:bCs/>
-          <w:sz w:val="28"/>
-          <w:szCs w:val="28"/>
+      <w:r>
+        <w:rPr>
+          <w:rFonts w:asciiTheme="majorHAnsi" w:hAnsiTheme="majorHAnsi" w:cs="Courier New"/>
+        </w:rPr>
+        <w:t>muito utilizadas no flex.</w:t>
+      </w:r>
+    </w:p>
+    <w:p>
+      <w:pPr>
+        <w:rPr>
+          <w:rFonts w:asciiTheme="majorHAnsi" w:hAnsiTheme="majorHAnsi" w:cs="Courier New"/>
+        </w:rPr>
+      </w:pPr>
+      <w:r>
+        <w:rPr>
+          <w:rFonts w:asciiTheme="majorHAnsi" w:hAnsiTheme="majorHAnsi" w:cs="Courier New"/>
+        </w:rPr>
+        <w:t xml:space="preserve">Para isso alguns valores já são </w:t>
+      </w:r>
+      <w:proofErr w:type="spellStart"/>
+      <w:r>
+        <w:rPr>
+          <w:rFonts w:asciiTheme="majorHAnsi" w:hAnsiTheme="majorHAnsi" w:cs="Courier New"/>
+        </w:rPr>
+        <w:t>pré</w:t>
+      </w:r>
+      <w:proofErr w:type="spellEnd"/>
+      <w:r>
+        <w:rPr>
+          <w:rFonts w:asciiTheme="majorHAnsi" w:hAnsiTheme="majorHAnsi" w:cs="Courier New"/>
+        </w:rPr>
+        <w:t>-configurados</w:t>
+      </w:r>
+    </w:p>
+    <w:p>
+      <w:pPr>
+        <w:rPr>
+          <w:rFonts w:ascii="Courier New" w:hAnsi="Courier New" w:cs="Courier New"/>
+        </w:rPr>
+      </w:pPr>
+      <w:r>
+        <w:rPr>
+          <w:rFonts w:asciiTheme="majorHAnsi" w:hAnsiTheme="majorHAnsi" w:cs="Courier New"/>
+        </w:rPr>
+        <w:t>Ex</w:t>
+      </w:r>
+      <w:r>
+        <w:rPr>
+          <w:rFonts w:asciiTheme="majorHAnsi" w:hAnsiTheme="majorHAnsi" w:cs="Courier New"/>
+        </w:rPr>
+        <w:t>: O</w:t>
+      </w:r>
+      <w:r>
+        <w:rPr>
+          <w:rFonts w:asciiTheme="majorHAnsi" w:hAnsiTheme="majorHAnsi" w:cs="Courier New"/>
+        </w:rPr>
+        <w:t xml:space="preserve"> valor </w:t>
+      </w:r>
+      <w:r>
+        <w:rPr>
+          <w:rFonts w:ascii="Courier New" w:hAnsi="Courier New" w:cs="Courier New"/>
+          <w:b/>
+          <w:bCs/>
+        </w:rPr>
+        <w:t>FLEX: INITIAL;</w:t>
+      </w:r>
+      <w:r>
+        <w:rPr>
+          <w:rFonts w:ascii="Courier New" w:hAnsi="Courier New" w:cs="Courier New"/>
+          <w:b/>
+          <w:bCs/>
         </w:rPr>
         <w:t xml:space="preserve"> </w:t>
       </w:r>
       <w:r>
         <w:rPr>
-          <w:rFonts w:asciiTheme="majorHAnsi" w:hAnsiTheme="majorHAnsi" w:cs="Courier New"/>
-          <w:b/>
-          <w:bCs/>
-          <w:sz w:val="28"/>
-          <w:szCs w:val="28"/>
-        </w:rPr>
-        <w:t xml:space="preserve">(qual o formato da </w:t>
-      </w:r>
-      <w:proofErr w:type="gramStart"/>
-      <w:r>
-        <w:rPr>
-          <w:rFonts w:asciiTheme="majorHAnsi" w:hAnsiTheme="majorHAnsi" w:cs="Courier New"/>
-          <w:b/>
-          <w:bCs/>
-          <w:sz w:val="28"/>
-          <w:szCs w:val="28"/>
-        </w:rPr>
-        <w:t>agua</w:t>
-      </w:r>
-      <w:proofErr w:type="gramEnd"/>
-      <w:r>
-        <w:rPr>
-          <w:rFonts w:asciiTheme="majorHAnsi" w:hAnsiTheme="majorHAnsi" w:cs="Courier New"/>
-          <w:b/>
-          <w:bCs/>
-          <w:sz w:val="28"/>
-          <w:szCs w:val="28"/>
-        </w:rPr>
-        <w:t>? Depende do</w:t>
-      </w:r>
-      <w:r>
-        <w:rPr>
-          <w:rFonts w:asciiTheme="majorHAnsi" w:hAnsiTheme="majorHAnsi" w:cs="Courier New"/>
-          <w:b/>
-          <w:bCs/>
-          <w:sz w:val="28"/>
-          <w:szCs w:val="28"/>
-        </w:rPr>
-        <w:t xml:space="preserve"> container que ela está)</w:t>
-      </w:r>
+          <w:rFonts w:cs="Courier New"/>
+        </w:rPr>
+        <w:t xml:space="preserve">é a mesma coisa que dizer </w:t>
+      </w:r>
+      <w:r>
+        <w:rPr>
+          <w:rFonts w:cs="Courier New"/>
+        </w:rPr>
+        <w:t>que o flex é</w:t>
+      </w:r>
+      <w:r>
+        <w:rPr>
+          <w:rFonts w:ascii="Courier New" w:hAnsi="Courier New" w:cs="Courier New"/>
+        </w:rPr>
+        <w:t xml:space="preserve"> </w:t>
+      </w:r>
+    </w:p>
+    <w:p>
+      <w:pPr>
+        <w:rPr>
+          <w:rFonts w:ascii="Courier New" w:hAnsi="Courier New" w:cs="Courier New"/>
+        </w:rPr>
+      </w:pPr>
+      <w:r>
+        <w:rPr>
+          <w:rFonts w:ascii="Courier New" w:hAnsi="Courier New" w:cs="Courier New"/>
+        </w:rPr>
+        <w:t>0(Grow) 1(shrink) auto (basis</w:t>
+      </w:r>
+      <w:r>
+        <w:rPr>
+          <w:rFonts w:ascii="Courier New" w:hAnsi="Courier New" w:cs="Courier New"/>
+        </w:rPr>
+        <w:t xml:space="preserve">) </w:t>
+      </w:r>
+      <w:r>
+        <w:rPr>
+          <w:rFonts w:ascii="Courier New" w:hAnsi="Courier New" w:cs="Courier New"/>
+        </w:rPr>
+        <w:t>(</w:t>
+      </w:r>
+      <w:r>
+        <w:rPr>
+          <w:rFonts w:ascii="Courier New" w:hAnsi="Courier New" w:cs="Courier New"/>
+          <w:b/>
+          <w:bCs/>
+        </w:rPr>
+        <w:t>flex: 0 1 auto</w:t>
+      </w:r>
+      <w:r>
+        <w:rPr>
+          <w:rFonts w:ascii="Courier New" w:hAnsi="Courier New" w:cs="Courier New"/>
+        </w:rPr>
+        <w:t>)</w:t>
+      </w:r>
+    </w:p>
+    <w:p>
+      <w:pPr>
+        <w:rPr>
+          <w:rFonts w:ascii="Courier New" w:hAnsi="Courier New" w:cs="Courier New"/>
+        </w:rPr>
+      </w:pPr>
+    </w:p>
+    <w:p>
+      <w:pPr>
+        <w:rPr>
+          <w:rFonts w:ascii="Courier New" w:hAnsi="Courier New" w:cs="Courier New"/>
+        </w:rPr>
+      </w:pPr>
+      <w:r>
+        <w:rPr>
+          <w:rFonts w:ascii="Courier New" w:hAnsi="Courier New" w:cs="Courier New"/>
+          <w:b/>
+          <w:bCs/>
+        </w:rPr>
+        <w:t>Flex: none</w:t>
+      </w:r>
+      <w:r>
+        <w:rPr>
+          <w:rFonts w:ascii="Courier New" w:hAnsi="Courier New" w:cs="Courier New"/>
+          <w:b/>
+          <w:bCs/>
+        </w:rPr>
+        <w:t>;</w:t>
+      </w:r>
+      <w:r>
+        <w:rPr>
+          <w:rFonts w:ascii="Courier New" w:hAnsi="Courier New" w:cs="Courier New"/>
+          <w:b/>
+          <w:bCs/>
+        </w:rPr>
+        <w:t xml:space="preserve"> </w:t>
+      </w:r>
+      <w:r>
+        <w:rPr>
+          <w:rFonts w:cs="Courier New"/>
+        </w:rPr>
+        <w:t xml:space="preserve">é a mesma coisa que dizer que o flex é </w:t>
+      </w:r>
+    </w:p>
+    <w:p>
+      <w:pPr>
+        <w:rPr>
+          <w:rFonts w:ascii="Courier New" w:hAnsi="Courier New" w:cs="Courier New"/>
+        </w:rPr>
+      </w:pPr>
+      <w:r>
+        <w:rPr>
+          <w:rFonts w:ascii="Courier New" w:hAnsi="Courier New" w:cs="Courier New"/>
+        </w:rPr>
+        <w:t xml:space="preserve">0(Grow) </w:t>
+      </w:r>
+      <w:r>
+        <w:rPr>
+          <w:rFonts w:ascii="Courier New" w:hAnsi="Courier New" w:cs="Courier New"/>
+        </w:rPr>
+        <w:t>0</w:t>
+      </w:r>
+      <w:r>
+        <w:rPr>
+          <w:rFonts w:ascii="Courier New" w:hAnsi="Courier New" w:cs="Courier New"/>
+        </w:rPr>
+        <w:t>(shrink) auto (basis)</w:t>
+      </w:r>
+      <w:r>
+        <w:rPr>
+          <w:rFonts w:ascii="Courier New" w:hAnsi="Courier New" w:cs="Courier New"/>
+        </w:rPr>
+        <w:t xml:space="preserve"> </w:t>
+      </w:r>
+      <w:r>
+        <w:rPr>
+          <w:rFonts w:ascii="Courier New" w:hAnsi="Courier New" w:cs="Courier New"/>
+        </w:rPr>
+        <w:t>(</w:t>
+      </w:r>
+      <w:r>
+        <w:rPr>
+          <w:rFonts w:ascii="Courier New" w:hAnsi="Courier New" w:cs="Courier New"/>
+          <w:b/>
+          <w:bCs/>
+        </w:rPr>
+        <w:t xml:space="preserve">flex: 0 </w:t>
+      </w:r>
+      <w:r>
+        <w:rPr>
+          <w:rFonts w:ascii="Courier New" w:hAnsi="Courier New" w:cs="Courier New"/>
+          <w:b/>
+          <w:bCs/>
+        </w:rPr>
+        <w:t>0</w:t>
+      </w:r>
+      <w:r>
+        <w:rPr>
+          <w:rFonts w:ascii="Courier New" w:hAnsi="Courier New" w:cs="Courier New"/>
+          <w:b/>
+          <w:bCs/>
+        </w:rPr>
+        <w:t xml:space="preserve"> auto</w:t>
+      </w:r>
+      <w:r>
+        <w:rPr>
+          <w:rFonts w:ascii="Courier New" w:hAnsi="Courier New" w:cs="Courier New"/>
+        </w:rPr>
+        <w:t>)</w:t>
+      </w:r>
+    </w:p>
+    <w:p>
+      <w:pPr>
+        <w:rPr>
+          <w:rFonts w:ascii="Courier New" w:hAnsi="Courier New" w:cs="Courier New"/>
+        </w:rPr>
+      </w:pPr>
+    </w:p>
+    <w:p>
+      <w:pPr>
+        <w:rPr>
+          <w:rFonts w:ascii="Courier New" w:hAnsi="Courier New" w:cs="Courier New"/>
+        </w:rPr>
+      </w:pPr>
+      <w:r>
+        <w:rPr>
+          <w:rFonts w:ascii="Courier New" w:hAnsi="Courier New" w:cs="Courier New"/>
+          <w:b/>
+          <w:bCs/>
+        </w:rPr>
+        <w:t xml:space="preserve">Flex: </w:t>
+      </w:r>
+      <w:r>
+        <w:rPr>
+          <w:rFonts w:ascii="Courier New" w:hAnsi="Courier New" w:cs="Courier New"/>
+          <w:b/>
+          <w:bCs/>
+        </w:rPr>
+        <w:t>auto</w:t>
+      </w:r>
+      <w:r>
+        <w:rPr>
+          <w:rFonts w:ascii="Courier New" w:hAnsi="Courier New" w:cs="Courier New"/>
+          <w:b/>
+          <w:bCs/>
+        </w:rPr>
+        <w:t>;</w:t>
+      </w:r>
+      <w:r>
+        <w:rPr>
+          <w:rFonts w:ascii="Courier New" w:hAnsi="Courier New" w:cs="Courier New"/>
+          <w:b/>
+          <w:bCs/>
+        </w:rPr>
+        <w:t xml:space="preserve"> </w:t>
+      </w:r>
+      <w:r>
+        <w:rPr>
+          <w:rFonts w:cs="Courier New"/>
+        </w:rPr>
+        <w:t xml:space="preserve">é a mesma coisa que dizer que o flex é </w:t>
+      </w:r>
+    </w:p>
+    <w:p>
+      <w:pPr>
+        <w:rPr>
+          <w:rFonts w:ascii="Courier New" w:hAnsi="Courier New" w:cs="Courier New"/>
+        </w:rPr>
+      </w:pPr>
+      <w:r>
+        <w:rPr>
+          <w:rFonts w:ascii="Courier New" w:hAnsi="Courier New" w:cs="Courier New"/>
+        </w:rPr>
+        <w:t>1</w:t>
+      </w:r>
+      <w:r>
+        <w:rPr>
+          <w:rFonts w:ascii="Courier New" w:hAnsi="Courier New" w:cs="Courier New"/>
+        </w:rPr>
+        <w:t xml:space="preserve">(Grow) </w:t>
+      </w:r>
+      <w:r>
+        <w:rPr>
+          <w:rFonts w:ascii="Courier New" w:hAnsi="Courier New" w:cs="Courier New"/>
+        </w:rPr>
+        <w:t>1</w:t>
+      </w:r>
+      <w:r>
+        <w:rPr>
+          <w:rFonts w:ascii="Courier New" w:hAnsi="Courier New" w:cs="Courier New"/>
+        </w:rPr>
+        <w:t>(shrink) auto (basis) (</w:t>
+      </w:r>
+      <w:r>
+        <w:rPr>
+          <w:rFonts w:ascii="Courier New" w:hAnsi="Courier New" w:cs="Courier New"/>
+          <w:b/>
+          <w:bCs/>
+        </w:rPr>
+        <w:t xml:space="preserve">flex: </w:t>
+      </w:r>
+      <w:r>
+        <w:rPr>
+          <w:rFonts w:ascii="Courier New" w:hAnsi="Courier New" w:cs="Courier New"/>
+          <w:b/>
+          <w:bCs/>
+        </w:rPr>
+        <w:t>1</w:t>
+      </w:r>
+      <w:r>
+        <w:rPr>
+          <w:rFonts w:ascii="Courier New" w:hAnsi="Courier New" w:cs="Courier New"/>
+          <w:b/>
+          <w:bCs/>
+        </w:rPr>
+        <w:t xml:space="preserve"> </w:t>
+      </w:r>
+      <w:r>
+        <w:rPr>
+          <w:rFonts w:ascii="Courier New" w:hAnsi="Courier New" w:cs="Courier New"/>
+          <w:b/>
+          <w:bCs/>
+        </w:rPr>
+        <w:t>1</w:t>
+      </w:r>
+      <w:r>
+        <w:rPr>
+          <w:rFonts w:ascii="Courier New" w:hAnsi="Courier New" w:cs="Courier New"/>
+          <w:b/>
+          <w:bCs/>
+        </w:rPr>
+        <w:t xml:space="preserve"> auto</w:t>
+      </w:r>
+      <w:r>
+        <w:rPr>
+          <w:rFonts w:ascii="Courier New" w:hAnsi="Courier New" w:cs="Courier New"/>
+        </w:rPr>
+        <w:t>)</w:t>
+      </w:r>
+    </w:p>
+    <w:p>
+      <w:pPr>
+        <w:rPr>
+          <w:rFonts w:cs="Courier New"/>
+          <w:b/>
+          <w:bCs/>
+        </w:rPr>
+      </w:pPr>
+      <w:r>
+        <w:rPr>
+          <w:rFonts w:cs="Courier New"/>
+          <w:b/>
+          <w:bCs/>
+        </w:rPr>
+        <w:t>Essa é a mais flexível entre todos.</w:t>
+      </w:r>
+    </w:p>
+    <w:p>
+      <w:pPr>
+        <w:rPr>
+          <w:rFonts w:cs="Courier New"/>
+        </w:rPr>
+      </w:pPr>
+      <w:r>
+        <w:rPr>
+          <w:rFonts w:cs="Courier New"/>
+        </w:rPr>
+        <w:t xml:space="preserve">Tem códigos que tem apenas um valor </w:t>
+      </w:r>
+      <w:r>
+        <w:rPr>
+          <w:rFonts w:cs="Courier New"/>
+        </w:rPr>
+        <w:t>no FLEX.</w:t>
+      </w:r>
+    </w:p>
+    <w:p>
+      <w:pPr>
+        <w:rPr>
+          <w:rFonts w:cs="Courier New"/>
+        </w:rPr>
+      </w:pPr>
+      <w:r>
+        <w:rPr>
+          <w:rFonts w:cs="Courier New"/>
+        </w:rPr>
+        <w:t>Ex:</w:t>
+      </w:r>
+    </w:p>
+    <w:p>
+      <w:pPr>
+        <w:rPr>
+          <w:rFonts w:ascii="Courier New" w:hAnsi="Courier New" w:cs="Courier New"/>
+          <w:b/>
+          <w:bCs/>
+        </w:rPr>
+      </w:pPr>
+      <w:r>
+        <w:rPr>
+          <w:rFonts w:cs="Courier New"/>
+        </w:rPr>
+        <w:t xml:space="preserve"> </w:t>
+      </w:r>
+      <w:r>
+        <w:rPr>
+          <w:rFonts w:ascii="Courier New" w:hAnsi="Courier New" w:cs="Courier New"/>
+          <w:b/>
+          <w:bCs/>
+        </w:rPr>
+        <w:t>FLEX: 3;</w:t>
+      </w:r>
+    </w:p>
+    <w:p>
+      <w:pPr>
+        <w:rPr>
+          <w:rFonts w:cs="Courier New"/>
+        </w:rPr>
+      </w:pPr>
+      <w:r>
+        <w:rPr>
+          <w:rFonts w:cs="Courier New"/>
+        </w:rPr>
+        <w:t xml:space="preserve">O valor 3 é </w:t>
+      </w:r>
+      <w:r>
+        <w:rPr>
+          <w:rFonts w:cs="Courier New"/>
+        </w:rPr>
+        <w:t>do GROW, por que isso?</w:t>
+      </w:r>
+    </w:p>
+    <w:p>
+      <w:pPr>
+        <w:rPr>
+          <w:rFonts w:cs="Courier New"/>
+        </w:rPr>
+      </w:pPr>
+      <w:r>
+        <w:rPr>
+          <w:rFonts w:cs="Courier New"/>
+        </w:rPr>
+        <w:t>Porque o flex tem sequência Grow &gt; Shrink &gt; Basis.</w:t>
+      </w:r>
+      <w:r>
+        <w:rPr>
+          <w:rFonts w:cs="Courier New"/>
+        </w:rPr>
+        <w:t xml:space="preserve"> Como foi definido valor apenas para o grou os demais seguem o valor de auto</w:t>
+      </w:r>
+    </w:p>
+    <w:p>
+      <w:pPr>
+        <w:rPr>
+          <w:rFonts w:cs="Courier New"/>
+        </w:rPr>
+      </w:pPr>
+    </w:p>
+    <w:p>
+      <w:pPr>
+        <w:rPr>
+          <w:rFonts w:asciiTheme="majorHAnsi" w:hAnsiTheme="majorHAnsi" w:cs="Courier New"/>
+        </w:rPr>
+      </w:pPr>
     </w:p>
     <w:p>
       <w:pPr>

</xml_diff>